<commit_message>
backend all endpoints implemented & frontend fixes (Vite, xlsx)
</commit_message>
<xml_diff>
--- a/vizsgaremek_palyakovetes/Projektnapló.docx
+++ b/vizsgaremek_palyakovetes/Projektnapló.docx
@@ -309,18 +309,18 @@
           <w:lang w:val="hu-HU"/>
         </w:rPr>
         <w:tab/>
-        <w:t>Labbancz Balázs</w:t>
-      </w:r>
-    </w:p>
-    <w:p>
-      <w:pPr>
+      </w:r>
+      <w:proofErr w:type="spellStart"/>
+      <w:r>
         <w:rPr>
           <w:rFonts w:ascii="Times New Roman" w:hAnsi="Times New Roman" w:cs="Times New Roman"/>
           <w:sz w:val="28"/>
           <w:szCs w:val="28"/>
           <w:lang w:val="hu-HU"/>
         </w:rPr>
-      </w:pPr>
+        <w:t>Labbancz</w:t>
+      </w:r>
+      <w:proofErr w:type="spellEnd"/>
       <w:r>
         <w:rPr>
           <w:rFonts w:ascii="Times New Roman" w:hAnsi="Times New Roman" w:cs="Times New Roman"/>
@@ -328,6 +328,25 @@
           <w:szCs w:val="28"/>
           <w:lang w:val="hu-HU"/>
         </w:rPr>
+        <w:t xml:space="preserve"> Balázs</w:t>
+      </w:r>
+    </w:p>
+    <w:p>
+      <w:pPr>
+        <w:rPr>
+          <w:rFonts w:ascii="Times New Roman" w:hAnsi="Times New Roman" w:cs="Times New Roman"/>
+          <w:sz w:val="28"/>
+          <w:szCs w:val="28"/>
+          <w:lang w:val="hu-HU"/>
+        </w:rPr>
+      </w:pPr>
+      <w:r>
+        <w:rPr>
+          <w:rFonts w:ascii="Times New Roman" w:hAnsi="Times New Roman" w:cs="Times New Roman"/>
+          <w:sz w:val="28"/>
+          <w:szCs w:val="28"/>
+          <w:lang w:val="hu-HU"/>
+        </w:rPr>
         <w:tab/>
         <w:t>…………………..</w:t>
       </w:r>
@@ -580,7 +599,27 @@
           <w:szCs w:val="26"/>
           <w:lang w:val="hu-HU"/>
         </w:rPr>
-        <w:t>Frontend: Labbancz Balázs létrehozta a bejelentkezési oldal és az akkor még főoldal, később egy osztályhoz tartozó tanulók kiírásához használt oldal</w:t>
+        <w:t xml:space="preserve">Frontend: </w:t>
+      </w:r>
+      <w:proofErr w:type="spellStart"/>
+      <w:r>
+        <w:rPr>
+          <w:rFonts w:ascii="Times New Roman" w:hAnsi="Times New Roman" w:cs="Times New Roman"/>
+          <w:sz w:val="26"/>
+          <w:szCs w:val="26"/>
+          <w:lang w:val="hu-HU"/>
+        </w:rPr>
+        <w:t>Labbancz</w:t>
+      </w:r>
+      <w:proofErr w:type="spellEnd"/>
+      <w:r>
+        <w:rPr>
+          <w:rFonts w:ascii="Times New Roman" w:hAnsi="Times New Roman" w:cs="Times New Roman"/>
+          <w:sz w:val="26"/>
+          <w:szCs w:val="26"/>
+          <w:lang w:val="hu-HU"/>
+        </w:rPr>
+        <w:t xml:space="preserve"> Balázs létrehozta a bejelentkezési oldal és az akkor még főoldal, később egy osztályhoz tartozó tanulók kiírásához használt oldal</w:t>
       </w:r>
       <w:r>
         <w:rPr>
@@ -630,14 +669,45 @@
         </w:rPr>
         <w:br/>
       </w:r>
-      <w:r>
-        <w:rPr>
-          <w:rFonts w:ascii="Times New Roman" w:hAnsi="Times New Roman" w:cs="Times New Roman"/>
-          <w:sz w:val="26"/>
-          <w:szCs w:val="26"/>
-          <w:lang w:val="hu-HU"/>
-        </w:rPr>
-        <w:t>Database: Kiss Szabolcs megtervezte és létrehozta az adatbázist, még mock adatok nélkül.</w:t>
+      <w:proofErr w:type="spellStart"/>
+      <w:r>
+        <w:rPr>
+          <w:rFonts w:ascii="Times New Roman" w:hAnsi="Times New Roman" w:cs="Times New Roman"/>
+          <w:sz w:val="26"/>
+          <w:szCs w:val="26"/>
+          <w:lang w:val="hu-HU"/>
+        </w:rPr>
+        <w:t>Database</w:t>
+      </w:r>
+      <w:proofErr w:type="spellEnd"/>
+      <w:r>
+        <w:rPr>
+          <w:rFonts w:ascii="Times New Roman" w:hAnsi="Times New Roman" w:cs="Times New Roman"/>
+          <w:sz w:val="26"/>
+          <w:szCs w:val="26"/>
+          <w:lang w:val="hu-HU"/>
+        </w:rPr>
+        <w:t xml:space="preserve">: Kiss Szabolcs megtervezte és létrehozta az adatbázist, még </w:t>
+      </w:r>
+      <w:proofErr w:type="spellStart"/>
+      <w:r>
+        <w:rPr>
+          <w:rFonts w:ascii="Times New Roman" w:hAnsi="Times New Roman" w:cs="Times New Roman"/>
+          <w:sz w:val="26"/>
+          <w:szCs w:val="26"/>
+          <w:lang w:val="hu-HU"/>
+        </w:rPr>
+        <w:t>mock</w:t>
+      </w:r>
+      <w:proofErr w:type="spellEnd"/>
+      <w:r>
+        <w:rPr>
+          <w:rFonts w:ascii="Times New Roman" w:hAnsi="Times New Roman" w:cs="Times New Roman"/>
+          <w:sz w:val="26"/>
+          <w:szCs w:val="26"/>
+          <w:lang w:val="hu-HU"/>
+        </w:rPr>
+        <w:t xml:space="preserve"> adatok nélkül.</w:t>
       </w:r>
     </w:p>
     <w:p>
@@ -753,14 +823,45 @@
         </w:rPr>
         <w:br/>
       </w:r>
-      <w:r>
-        <w:rPr>
-          <w:rFonts w:ascii="Times New Roman" w:hAnsi="Times New Roman" w:cs="Times New Roman"/>
-          <w:sz w:val="26"/>
-          <w:szCs w:val="26"/>
-          <w:lang w:val="hu-HU"/>
-        </w:rPr>
-        <w:t>Database: Kiss Szabolcs megkezdte az adatbázis mock adatokkal történő feltöltését és a fejlesztés gyorsítása érdekében kimentette az adatbázis grafikus UML diagramját.</w:t>
+      <w:proofErr w:type="spellStart"/>
+      <w:r>
+        <w:rPr>
+          <w:rFonts w:ascii="Times New Roman" w:hAnsi="Times New Roman" w:cs="Times New Roman"/>
+          <w:sz w:val="26"/>
+          <w:szCs w:val="26"/>
+          <w:lang w:val="hu-HU"/>
+        </w:rPr>
+        <w:t>Database</w:t>
+      </w:r>
+      <w:proofErr w:type="spellEnd"/>
+      <w:r>
+        <w:rPr>
+          <w:rFonts w:ascii="Times New Roman" w:hAnsi="Times New Roman" w:cs="Times New Roman"/>
+          <w:sz w:val="26"/>
+          <w:szCs w:val="26"/>
+          <w:lang w:val="hu-HU"/>
+        </w:rPr>
+        <w:t xml:space="preserve">: Kiss Szabolcs megkezdte az adatbázis </w:t>
+      </w:r>
+      <w:proofErr w:type="spellStart"/>
+      <w:r>
+        <w:rPr>
+          <w:rFonts w:ascii="Times New Roman" w:hAnsi="Times New Roman" w:cs="Times New Roman"/>
+          <w:sz w:val="26"/>
+          <w:szCs w:val="26"/>
+          <w:lang w:val="hu-HU"/>
+        </w:rPr>
+        <w:t>mock</w:t>
+      </w:r>
+      <w:proofErr w:type="spellEnd"/>
+      <w:r>
+        <w:rPr>
+          <w:rFonts w:ascii="Times New Roman" w:hAnsi="Times New Roman" w:cs="Times New Roman"/>
+          <w:sz w:val="26"/>
+          <w:szCs w:val="26"/>
+          <w:lang w:val="hu-HU"/>
+        </w:rPr>
+        <w:t xml:space="preserve"> adatokkal történő feltöltését és a fejlesztés gyorsítása érdekében kimentette az adatbázis grafikus UML diagramját.</w:t>
       </w:r>
     </w:p>
     <w:p>
@@ -792,14 +893,45 @@
         </w:rPr>
         <w:br/>
       </w:r>
-      <w:r>
-        <w:rPr>
-          <w:rFonts w:ascii="Times New Roman" w:hAnsi="Times New Roman" w:cs="Times New Roman"/>
-          <w:sz w:val="26"/>
-          <w:szCs w:val="26"/>
-          <w:lang w:val="hu-HU"/>
-        </w:rPr>
-        <w:t>Database: Menyhárt Martin folytatta az adatbázis mock adatokkal történő feltöltését.</w:t>
+      <w:proofErr w:type="spellStart"/>
+      <w:r>
+        <w:rPr>
+          <w:rFonts w:ascii="Times New Roman" w:hAnsi="Times New Roman" w:cs="Times New Roman"/>
+          <w:sz w:val="26"/>
+          <w:szCs w:val="26"/>
+          <w:lang w:val="hu-HU"/>
+        </w:rPr>
+        <w:t>Database</w:t>
+      </w:r>
+      <w:proofErr w:type="spellEnd"/>
+      <w:r>
+        <w:rPr>
+          <w:rFonts w:ascii="Times New Roman" w:hAnsi="Times New Roman" w:cs="Times New Roman"/>
+          <w:sz w:val="26"/>
+          <w:szCs w:val="26"/>
+          <w:lang w:val="hu-HU"/>
+        </w:rPr>
+        <w:t xml:space="preserve">: Menyhárt Martin folytatta az adatbázis </w:t>
+      </w:r>
+      <w:proofErr w:type="spellStart"/>
+      <w:r>
+        <w:rPr>
+          <w:rFonts w:ascii="Times New Roman" w:hAnsi="Times New Roman" w:cs="Times New Roman"/>
+          <w:sz w:val="26"/>
+          <w:szCs w:val="26"/>
+          <w:lang w:val="hu-HU"/>
+        </w:rPr>
+        <w:t>mock</w:t>
+      </w:r>
+      <w:proofErr w:type="spellEnd"/>
+      <w:r>
+        <w:rPr>
+          <w:rFonts w:ascii="Times New Roman" w:hAnsi="Times New Roman" w:cs="Times New Roman"/>
+          <w:sz w:val="26"/>
+          <w:szCs w:val="26"/>
+          <w:lang w:val="hu-HU"/>
+        </w:rPr>
+        <w:t xml:space="preserve"> adatokkal történő feltöltését.</w:t>
       </w:r>
     </w:p>
     <w:p>
@@ -831,14 +963,45 @@
         </w:rPr>
         <w:br/>
       </w:r>
-      <w:r>
-        <w:rPr>
-          <w:rFonts w:ascii="Times New Roman" w:hAnsi="Times New Roman" w:cs="Times New Roman"/>
-          <w:sz w:val="26"/>
-          <w:szCs w:val="26"/>
-          <w:lang w:val="hu-HU"/>
-        </w:rPr>
-        <w:t>Database: Labbancz Balázs módosításokat végzett az adatbázis szerkezetében és ennek megfelelően frissítette az UML diagramot.</w:t>
+      <w:proofErr w:type="spellStart"/>
+      <w:r>
+        <w:rPr>
+          <w:rFonts w:ascii="Times New Roman" w:hAnsi="Times New Roman" w:cs="Times New Roman"/>
+          <w:sz w:val="26"/>
+          <w:szCs w:val="26"/>
+          <w:lang w:val="hu-HU"/>
+        </w:rPr>
+        <w:t>Database</w:t>
+      </w:r>
+      <w:proofErr w:type="spellEnd"/>
+      <w:r>
+        <w:rPr>
+          <w:rFonts w:ascii="Times New Roman" w:hAnsi="Times New Roman" w:cs="Times New Roman"/>
+          <w:sz w:val="26"/>
+          <w:szCs w:val="26"/>
+          <w:lang w:val="hu-HU"/>
+        </w:rPr>
+        <w:t xml:space="preserve">: </w:t>
+      </w:r>
+      <w:proofErr w:type="spellStart"/>
+      <w:r>
+        <w:rPr>
+          <w:rFonts w:ascii="Times New Roman" w:hAnsi="Times New Roman" w:cs="Times New Roman"/>
+          <w:sz w:val="26"/>
+          <w:szCs w:val="26"/>
+          <w:lang w:val="hu-HU"/>
+        </w:rPr>
+        <w:t>Labbancz</w:t>
+      </w:r>
+      <w:proofErr w:type="spellEnd"/>
+      <w:r>
+        <w:rPr>
+          <w:rFonts w:ascii="Times New Roman" w:hAnsi="Times New Roman" w:cs="Times New Roman"/>
+          <w:sz w:val="26"/>
+          <w:szCs w:val="26"/>
+          <w:lang w:val="hu-HU"/>
+        </w:rPr>
+        <w:t xml:space="preserve"> Balázs módosításokat végzett az adatbázis szerkezetében és ennek megfelelően frissítette az UML diagramot.</w:t>
       </w:r>
     </w:p>
     <w:p>
@@ -916,7 +1079,27 @@
           <w:szCs w:val="26"/>
           <w:lang w:val="hu-HU"/>
         </w:rPr>
-        <w:t>Backend: Labbancz Balázs megírta a bejelentkezési metódust.</w:t>
+        <w:t xml:space="preserve">Backend: </w:t>
+      </w:r>
+      <w:proofErr w:type="spellStart"/>
+      <w:r>
+        <w:rPr>
+          <w:rFonts w:ascii="Times New Roman" w:hAnsi="Times New Roman" w:cs="Times New Roman"/>
+          <w:sz w:val="26"/>
+          <w:szCs w:val="26"/>
+          <w:lang w:val="hu-HU"/>
+        </w:rPr>
+        <w:t>Labbancz</w:t>
+      </w:r>
+      <w:proofErr w:type="spellEnd"/>
+      <w:r>
+        <w:rPr>
+          <w:rFonts w:ascii="Times New Roman" w:hAnsi="Times New Roman" w:cs="Times New Roman"/>
+          <w:sz w:val="26"/>
+          <w:szCs w:val="26"/>
+          <w:lang w:val="hu-HU"/>
+        </w:rPr>
+        <w:t xml:space="preserve"> Balázs megírta a bejelentkezési metódust.</w:t>
       </w:r>
     </w:p>
     <w:p>
@@ -1012,7 +1195,67 @@
           <w:szCs w:val="26"/>
           <w:lang w:val="hu-HU"/>
         </w:rPr>
-        <w:t xml:space="preserve"> fileba és a táblázatba importálhatók adatok csv fileból.</w:t>
+        <w:t xml:space="preserve"> </w:t>
+      </w:r>
+      <w:proofErr w:type="spellStart"/>
+      <w:r>
+        <w:rPr>
+          <w:rFonts w:ascii="Times New Roman" w:hAnsi="Times New Roman" w:cs="Times New Roman"/>
+          <w:sz w:val="26"/>
+          <w:szCs w:val="26"/>
+          <w:lang w:val="hu-HU"/>
+        </w:rPr>
+        <w:t>fileba</w:t>
+      </w:r>
+      <w:proofErr w:type="spellEnd"/>
+      <w:r>
+        <w:rPr>
+          <w:rFonts w:ascii="Times New Roman" w:hAnsi="Times New Roman" w:cs="Times New Roman"/>
+          <w:sz w:val="26"/>
+          <w:szCs w:val="26"/>
+          <w:lang w:val="hu-HU"/>
+        </w:rPr>
+        <w:t xml:space="preserve"> és a táblázatba importálhatók adatok </w:t>
+      </w:r>
+      <w:proofErr w:type="spellStart"/>
+      <w:r>
+        <w:rPr>
+          <w:rFonts w:ascii="Times New Roman" w:hAnsi="Times New Roman" w:cs="Times New Roman"/>
+          <w:sz w:val="26"/>
+          <w:szCs w:val="26"/>
+          <w:lang w:val="hu-HU"/>
+        </w:rPr>
+        <w:t>csv</w:t>
+      </w:r>
+      <w:proofErr w:type="spellEnd"/>
+      <w:r>
+        <w:rPr>
+          <w:rFonts w:ascii="Times New Roman" w:hAnsi="Times New Roman" w:cs="Times New Roman"/>
+          <w:sz w:val="26"/>
+          <w:szCs w:val="26"/>
+          <w:lang w:val="hu-HU"/>
+        </w:rPr>
+        <w:t xml:space="preserve"> </w:t>
+      </w:r>
+      <w:proofErr w:type="spellStart"/>
+      <w:r>
+        <w:rPr>
+          <w:rFonts w:ascii="Times New Roman" w:hAnsi="Times New Roman" w:cs="Times New Roman"/>
+          <w:sz w:val="26"/>
+          <w:szCs w:val="26"/>
+          <w:lang w:val="hu-HU"/>
+        </w:rPr>
+        <w:t>fileból</w:t>
+      </w:r>
+      <w:proofErr w:type="spellEnd"/>
+      <w:r>
+        <w:rPr>
+          <w:rFonts w:ascii="Times New Roman" w:hAnsi="Times New Roman" w:cs="Times New Roman"/>
+          <w:sz w:val="26"/>
+          <w:szCs w:val="26"/>
+          <w:lang w:val="hu-HU"/>
+        </w:rPr>
+        <w:t>.</w:t>
       </w:r>
     </w:p>
     <w:p>
@@ -1197,7 +1440,27 @@
           <w:szCs w:val="26"/>
           <w:lang w:val="hu-HU"/>
         </w:rPr>
-        <w:t>Backend: Labbancz Balázs változtatásokat végzett a bejelentkezési metóduson.</w:t>
+        <w:t xml:space="preserve">Backend: </w:t>
+      </w:r>
+      <w:proofErr w:type="spellStart"/>
+      <w:r>
+        <w:rPr>
+          <w:rFonts w:ascii="Times New Roman" w:hAnsi="Times New Roman" w:cs="Times New Roman"/>
+          <w:sz w:val="26"/>
+          <w:szCs w:val="26"/>
+          <w:lang w:val="hu-HU"/>
+        </w:rPr>
+        <w:t>Labbancz</w:t>
+      </w:r>
+      <w:proofErr w:type="spellEnd"/>
+      <w:r>
+        <w:rPr>
+          <w:rFonts w:ascii="Times New Roman" w:hAnsi="Times New Roman" w:cs="Times New Roman"/>
+          <w:sz w:val="26"/>
+          <w:szCs w:val="26"/>
+          <w:lang w:val="hu-HU"/>
+        </w:rPr>
+        <w:t xml:space="preserve"> Balázs változtatásokat végzett a bejelentkezési metóduson.</w:t>
       </w:r>
     </w:p>
     <w:p>
@@ -1236,7 +1499,27 @@
           <w:szCs w:val="26"/>
           <w:lang w:val="hu-HU"/>
         </w:rPr>
-        <w:t>Backend: Labbancz Balázs létrehozta a kijelentkező metódust és összehangolta a bejelentkezési metódussal, továbbá javításokat végzett rajtuk.</w:t>
+        <w:t xml:space="preserve">Backend: </w:t>
+      </w:r>
+      <w:proofErr w:type="spellStart"/>
+      <w:r>
+        <w:rPr>
+          <w:rFonts w:ascii="Times New Roman" w:hAnsi="Times New Roman" w:cs="Times New Roman"/>
+          <w:sz w:val="26"/>
+          <w:szCs w:val="26"/>
+          <w:lang w:val="hu-HU"/>
+        </w:rPr>
+        <w:t>Labbancz</w:t>
+      </w:r>
+      <w:proofErr w:type="spellEnd"/>
+      <w:r>
+        <w:rPr>
+          <w:rFonts w:ascii="Times New Roman" w:hAnsi="Times New Roman" w:cs="Times New Roman"/>
+          <w:sz w:val="26"/>
+          <w:szCs w:val="26"/>
+          <w:lang w:val="hu-HU"/>
+        </w:rPr>
+        <w:t xml:space="preserve"> Balázs létrehozta a kijelentkező metódust és összehangolta a bejelentkezési metódussal, továbbá javításokat végzett rajtuk.</w:t>
       </w:r>
     </w:p>
     <w:p>
@@ -1325,7 +1608,27 @@
           <w:szCs w:val="26"/>
           <w:lang w:val="hu-HU"/>
         </w:rPr>
-        <w:t>Frontend: Menyhárt Martin design bugok javítását végezte.</w:t>
+        <w:t xml:space="preserve">Frontend: Menyhárt Martin design </w:t>
+      </w:r>
+      <w:proofErr w:type="spellStart"/>
+      <w:r>
+        <w:rPr>
+          <w:rFonts w:ascii="Times New Roman" w:hAnsi="Times New Roman" w:cs="Times New Roman"/>
+          <w:sz w:val="26"/>
+          <w:szCs w:val="26"/>
+          <w:lang w:val="hu-HU"/>
+        </w:rPr>
+        <w:t>bugok</w:t>
+      </w:r>
+      <w:proofErr w:type="spellEnd"/>
+      <w:r>
+        <w:rPr>
+          <w:rFonts w:ascii="Times New Roman" w:hAnsi="Times New Roman" w:cs="Times New Roman"/>
+          <w:sz w:val="26"/>
+          <w:szCs w:val="26"/>
+          <w:lang w:val="hu-HU"/>
+        </w:rPr>
+        <w:t xml:space="preserve"> javítását végezte.</w:t>
       </w:r>
     </w:p>
     <w:p>
@@ -1407,7 +1710,27 @@
           <w:szCs w:val="26"/>
           <w:lang w:val="hu-HU"/>
         </w:rPr>
-        <w:t>Backend: Labbancz Balázs létrehozta az új felhasználó felvételére használt metódust és hozzá igazította a bejelentkező metódust.</w:t>
+        <w:t xml:space="preserve">Backend: </w:t>
+      </w:r>
+      <w:proofErr w:type="spellStart"/>
+      <w:r>
+        <w:rPr>
+          <w:rFonts w:ascii="Times New Roman" w:hAnsi="Times New Roman" w:cs="Times New Roman"/>
+          <w:sz w:val="26"/>
+          <w:szCs w:val="26"/>
+          <w:lang w:val="hu-HU"/>
+        </w:rPr>
+        <w:t>Labbancz</w:t>
+      </w:r>
+      <w:proofErr w:type="spellEnd"/>
+      <w:r>
+        <w:rPr>
+          <w:rFonts w:ascii="Times New Roman" w:hAnsi="Times New Roman" w:cs="Times New Roman"/>
+          <w:sz w:val="26"/>
+          <w:szCs w:val="26"/>
+          <w:lang w:val="hu-HU"/>
+        </w:rPr>
+        <w:t xml:space="preserve"> Balázs létrehozta az új felhasználó felvételére használt metódust és hozzá igazította a bejelentkező metódust.</w:t>
       </w:r>
     </w:p>
     <w:p>
@@ -1448,7 +1771,67 @@
           <w:szCs w:val="26"/>
           <w:lang w:val="hu-HU"/>
         </w:rPr>
-        <w:t>Backend: Kiss Szabolcs bugokat javított a project backendjének a package-lock filejában.</w:t>
+        <w:t xml:space="preserve">Backend: Kiss Szabolcs </w:t>
+      </w:r>
+      <w:proofErr w:type="spellStart"/>
+      <w:r>
+        <w:rPr>
+          <w:rFonts w:ascii="Times New Roman" w:hAnsi="Times New Roman" w:cs="Times New Roman"/>
+          <w:sz w:val="26"/>
+          <w:szCs w:val="26"/>
+          <w:lang w:val="hu-HU"/>
+        </w:rPr>
+        <w:t>bugokat</w:t>
+      </w:r>
+      <w:proofErr w:type="spellEnd"/>
+      <w:r>
+        <w:rPr>
+          <w:rFonts w:ascii="Times New Roman" w:hAnsi="Times New Roman" w:cs="Times New Roman"/>
+          <w:sz w:val="26"/>
+          <w:szCs w:val="26"/>
+          <w:lang w:val="hu-HU"/>
+        </w:rPr>
+        <w:t xml:space="preserve"> javított a project backendjének a </w:t>
+      </w:r>
+      <w:proofErr w:type="spellStart"/>
+      <w:r>
+        <w:rPr>
+          <w:rFonts w:ascii="Times New Roman" w:hAnsi="Times New Roman" w:cs="Times New Roman"/>
+          <w:sz w:val="26"/>
+          <w:szCs w:val="26"/>
+          <w:lang w:val="hu-HU"/>
+        </w:rPr>
+        <w:t>package-lock</w:t>
+      </w:r>
+      <w:proofErr w:type="spellEnd"/>
+      <w:r>
+        <w:rPr>
+          <w:rFonts w:ascii="Times New Roman" w:hAnsi="Times New Roman" w:cs="Times New Roman"/>
+          <w:sz w:val="26"/>
+          <w:szCs w:val="26"/>
+          <w:lang w:val="hu-HU"/>
+        </w:rPr>
+        <w:t xml:space="preserve"> </w:t>
+      </w:r>
+      <w:proofErr w:type="spellStart"/>
+      <w:r>
+        <w:rPr>
+          <w:rFonts w:ascii="Times New Roman" w:hAnsi="Times New Roman" w:cs="Times New Roman"/>
+          <w:sz w:val="26"/>
+          <w:szCs w:val="26"/>
+          <w:lang w:val="hu-HU"/>
+        </w:rPr>
+        <w:t>filejában</w:t>
+      </w:r>
+      <w:proofErr w:type="spellEnd"/>
+      <w:r>
+        <w:rPr>
+          <w:rFonts w:ascii="Times New Roman" w:hAnsi="Times New Roman" w:cs="Times New Roman"/>
+          <w:sz w:val="26"/>
+          <w:szCs w:val="26"/>
+          <w:lang w:val="hu-HU"/>
+        </w:rPr>
+        <w:t>.</w:t>
       </w:r>
     </w:p>
     <w:p>
@@ -1530,7 +1913,67 @@
           <w:szCs w:val="26"/>
           <w:lang w:val="hu-HU"/>
         </w:rPr>
-        <w:t>Backend: Labbancz Balázs refaktorálta a backendet és kiszervezte a bejelentkezés, regisztráció és kijelentkezés metódusait külön routeba.</w:t>
+        <w:t xml:space="preserve">Backend: </w:t>
+      </w:r>
+      <w:proofErr w:type="spellStart"/>
+      <w:r>
+        <w:rPr>
+          <w:rFonts w:ascii="Times New Roman" w:hAnsi="Times New Roman" w:cs="Times New Roman"/>
+          <w:sz w:val="26"/>
+          <w:szCs w:val="26"/>
+          <w:lang w:val="hu-HU"/>
+        </w:rPr>
+        <w:t>Labbancz</w:t>
+      </w:r>
+      <w:proofErr w:type="spellEnd"/>
+      <w:r>
+        <w:rPr>
+          <w:rFonts w:ascii="Times New Roman" w:hAnsi="Times New Roman" w:cs="Times New Roman"/>
+          <w:sz w:val="26"/>
+          <w:szCs w:val="26"/>
+          <w:lang w:val="hu-HU"/>
+        </w:rPr>
+        <w:t xml:space="preserve"> Balázs </w:t>
+      </w:r>
+      <w:proofErr w:type="spellStart"/>
+      <w:r>
+        <w:rPr>
+          <w:rFonts w:ascii="Times New Roman" w:hAnsi="Times New Roman" w:cs="Times New Roman"/>
+          <w:sz w:val="26"/>
+          <w:szCs w:val="26"/>
+          <w:lang w:val="hu-HU"/>
+        </w:rPr>
+        <w:t>refaktorálta</w:t>
+      </w:r>
+      <w:proofErr w:type="spellEnd"/>
+      <w:r>
+        <w:rPr>
+          <w:rFonts w:ascii="Times New Roman" w:hAnsi="Times New Roman" w:cs="Times New Roman"/>
+          <w:sz w:val="26"/>
+          <w:szCs w:val="26"/>
+          <w:lang w:val="hu-HU"/>
+        </w:rPr>
+        <w:t xml:space="preserve"> a backendet és kiszervezte a bejelentkezés, regisztráció és kijelentkezés metódusait külön </w:t>
+      </w:r>
+      <w:proofErr w:type="spellStart"/>
+      <w:r>
+        <w:rPr>
+          <w:rFonts w:ascii="Times New Roman" w:hAnsi="Times New Roman" w:cs="Times New Roman"/>
+          <w:sz w:val="26"/>
+          <w:szCs w:val="26"/>
+          <w:lang w:val="hu-HU"/>
+        </w:rPr>
+        <w:t>routeba</w:t>
+      </w:r>
+      <w:proofErr w:type="spellEnd"/>
+      <w:r>
+        <w:rPr>
+          <w:rFonts w:ascii="Times New Roman" w:hAnsi="Times New Roman" w:cs="Times New Roman"/>
+          <w:sz w:val="26"/>
+          <w:szCs w:val="26"/>
+          <w:lang w:val="hu-HU"/>
+        </w:rPr>
+        <w:t>.</w:t>
       </w:r>
     </w:p>
     <w:p>
@@ -1571,7 +2014,27 @@
           <w:szCs w:val="26"/>
           <w:lang w:val="hu-HU"/>
         </w:rPr>
-        <w:t>Frontend: Menyhárt Martin refaktorálásokat végzett és animációkat adott a frontendhez.</w:t>
+        <w:t xml:space="preserve">Frontend: Menyhárt Martin </w:t>
+      </w:r>
+      <w:proofErr w:type="spellStart"/>
+      <w:r>
+        <w:rPr>
+          <w:rFonts w:ascii="Times New Roman" w:hAnsi="Times New Roman" w:cs="Times New Roman"/>
+          <w:sz w:val="26"/>
+          <w:szCs w:val="26"/>
+          <w:lang w:val="hu-HU"/>
+        </w:rPr>
+        <w:t>refaktorálásokat</w:t>
+      </w:r>
+      <w:proofErr w:type="spellEnd"/>
+      <w:r>
+        <w:rPr>
+          <w:rFonts w:ascii="Times New Roman" w:hAnsi="Times New Roman" w:cs="Times New Roman"/>
+          <w:sz w:val="26"/>
+          <w:szCs w:val="26"/>
+          <w:lang w:val="hu-HU"/>
+        </w:rPr>
+        <w:t xml:space="preserve"> végzett és animációkat adott a frontendhez.</w:t>
       </w:r>
     </w:p>
     <w:p>
@@ -1704,7 +2167,27 @@
           <w:szCs w:val="26"/>
           <w:lang w:val="hu-HU"/>
         </w:rPr>
-        <w:t>Frontend: Labbancz Balázs contextet hozott létre, majd javításokat végzett rajta.</w:t>
+        <w:t xml:space="preserve">Frontend: </w:t>
+      </w:r>
+      <w:proofErr w:type="spellStart"/>
+      <w:r>
+        <w:rPr>
+          <w:rFonts w:ascii="Times New Roman" w:hAnsi="Times New Roman" w:cs="Times New Roman"/>
+          <w:sz w:val="26"/>
+          <w:szCs w:val="26"/>
+          <w:lang w:val="hu-HU"/>
+        </w:rPr>
+        <w:t>Labbancz</w:t>
+      </w:r>
+      <w:proofErr w:type="spellEnd"/>
+      <w:r>
+        <w:rPr>
+          <w:rFonts w:ascii="Times New Roman" w:hAnsi="Times New Roman" w:cs="Times New Roman"/>
+          <w:sz w:val="26"/>
+          <w:szCs w:val="26"/>
+          <w:lang w:val="hu-HU"/>
+        </w:rPr>
+        <w:t xml:space="preserve"> Balázs contextet hozott létre, majd javításokat végzett rajta.</w:t>
       </w:r>
     </w:p>
     <w:p>
@@ -1745,7 +2228,47 @@
           <w:szCs w:val="26"/>
           <w:lang w:val="hu-HU"/>
         </w:rPr>
-        <w:t>Backend: Kiss Szabolcs dotenv filet vezetett be backenden és létrehozta egy tanár osztályainak lekérésére szolgáló metódust.</w:t>
+        <w:t xml:space="preserve">Backend: Kiss Szabolcs </w:t>
+      </w:r>
+      <w:proofErr w:type="spellStart"/>
+      <w:r>
+        <w:rPr>
+          <w:rFonts w:ascii="Times New Roman" w:hAnsi="Times New Roman" w:cs="Times New Roman"/>
+          <w:sz w:val="26"/>
+          <w:szCs w:val="26"/>
+          <w:lang w:val="hu-HU"/>
+        </w:rPr>
+        <w:t>dotenv</w:t>
+      </w:r>
+      <w:proofErr w:type="spellEnd"/>
+      <w:r>
+        <w:rPr>
+          <w:rFonts w:ascii="Times New Roman" w:hAnsi="Times New Roman" w:cs="Times New Roman"/>
+          <w:sz w:val="26"/>
+          <w:szCs w:val="26"/>
+          <w:lang w:val="hu-HU"/>
+        </w:rPr>
+        <w:t xml:space="preserve"> </w:t>
+      </w:r>
+      <w:proofErr w:type="spellStart"/>
+      <w:r>
+        <w:rPr>
+          <w:rFonts w:ascii="Times New Roman" w:hAnsi="Times New Roman" w:cs="Times New Roman"/>
+          <w:sz w:val="26"/>
+          <w:szCs w:val="26"/>
+          <w:lang w:val="hu-HU"/>
+        </w:rPr>
+        <w:t>filet</w:t>
+      </w:r>
+      <w:proofErr w:type="spellEnd"/>
+      <w:r>
+        <w:rPr>
+          <w:rFonts w:ascii="Times New Roman" w:hAnsi="Times New Roman" w:cs="Times New Roman"/>
+          <w:sz w:val="26"/>
+          <w:szCs w:val="26"/>
+          <w:lang w:val="hu-HU"/>
+        </w:rPr>
+        <w:t xml:space="preserve"> vezetett be backenden és létrehozta egy tanár osztályainak lekérésére szolgáló metódust.</w:t>
       </w:r>
     </w:p>
     <w:p>
@@ -1827,7 +2350,27 @@
           <w:szCs w:val="26"/>
           <w:lang w:val="hu-HU"/>
         </w:rPr>
-        <w:t>Frontend: Menyhárt Martin létrehozta a felhasználók módosítására szánt admin felületet.</w:t>
+        <w:t xml:space="preserve">Frontend: Menyhárt Martin létrehozta a felhasználók módosítására szánt </w:t>
+      </w:r>
+      <w:proofErr w:type="spellStart"/>
+      <w:r>
+        <w:rPr>
+          <w:rFonts w:ascii="Times New Roman" w:hAnsi="Times New Roman" w:cs="Times New Roman"/>
+          <w:sz w:val="26"/>
+          <w:szCs w:val="26"/>
+          <w:lang w:val="hu-HU"/>
+        </w:rPr>
+        <w:t>admin</w:t>
+      </w:r>
+      <w:proofErr w:type="spellEnd"/>
+      <w:r>
+        <w:rPr>
+          <w:rFonts w:ascii="Times New Roman" w:hAnsi="Times New Roman" w:cs="Times New Roman"/>
+          <w:sz w:val="26"/>
+          <w:szCs w:val="26"/>
+          <w:lang w:val="hu-HU"/>
+        </w:rPr>
+        <w:t xml:space="preserve"> felületet.</w:t>
       </w:r>
     </w:p>
     <w:p>
@@ -1868,7 +2411,27 @@
           <w:szCs w:val="26"/>
           <w:lang w:val="hu-HU"/>
         </w:rPr>
-        <w:t>Backend: Labbancz Balázs javította a logout metódust.</w:t>
+        <w:t xml:space="preserve">Backend: </w:t>
+      </w:r>
+      <w:proofErr w:type="spellStart"/>
+      <w:r>
+        <w:rPr>
+          <w:rFonts w:ascii="Times New Roman" w:hAnsi="Times New Roman" w:cs="Times New Roman"/>
+          <w:sz w:val="26"/>
+          <w:szCs w:val="26"/>
+          <w:lang w:val="hu-HU"/>
+        </w:rPr>
+        <w:t>Labbancz</w:t>
+      </w:r>
+      <w:proofErr w:type="spellEnd"/>
+      <w:r>
+        <w:rPr>
+          <w:rFonts w:ascii="Times New Roman" w:hAnsi="Times New Roman" w:cs="Times New Roman"/>
+          <w:sz w:val="26"/>
+          <w:szCs w:val="26"/>
+          <w:lang w:val="hu-HU"/>
+        </w:rPr>
+        <w:t xml:space="preserve"> Balázs javította a logout metódust.</w:t>
       </w:r>
     </w:p>
     <w:p>
@@ -1909,7 +2472,47 @@
           <w:szCs w:val="26"/>
           <w:lang w:val="hu-HU"/>
         </w:rPr>
-        <w:t>Backend: Kiss Szabolcs refaktorálásokat és javításokat végzett, hozzáadta az OM azonosító fetchelését.</w:t>
+        <w:t xml:space="preserve">Backend: Kiss Szabolcs </w:t>
+      </w:r>
+      <w:proofErr w:type="spellStart"/>
+      <w:r>
+        <w:rPr>
+          <w:rFonts w:ascii="Times New Roman" w:hAnsi="Times New Roman" w:cs="Times New Roman"/>
+          <w:sz w:val="26"/>
+          <w:szCs w:val="26"/>
+          <w:lang w:val="hu-HU"/>
+        </w:rPr>
+        <w:t>refaktorálásokat</w:t>
+      </w:r>
+      <w:proofErr w:type="spellEnd"/>
+      <w:r>
+        <w:rPr>
+          <w:rFonts w:ascii="Times New Roman" w:hAnsi="Times New Roman" w:cs="Times New Roman"/>
+          <w:sz w:val="26"/>
+          <w:szCs w:val="26"/>
+          <w:lang w:val="hu-HU"/>
+        </w:rPr>
+        <w:t xml:space="preserve"> és javításokat végzett, hozzáadta az OM azonosító </w:t>
+      </w:r>
+      <w:proofErr w:type="spellStart"/>
+      <w:r>
+        <w:rPr>
+          <w:rFonts w:ascii="Times New Roman" w:hAnsi="Times New Roman" w:cs="Times New Roman"/>
+          <w:sz w:val="26"/>
+          <w:szCs w:val="26"/>
+          <w:lang w:val="hu-HU"/>
+        </w:rPr>
+        <w:t>fetchelését</w:t>
+      </w:r>
+      <w:proofErr w:type="spellEnd"/>
+      <w:r>
+        <w:rPr>
+          <w:rFonts w:ascii="Times New Roman" w:hAnsi="Times New Roman" w:cs="Times New Roman"/>
+          <w:sz w:val="26"/>
+          <w:szCs w:val="26"/>
+          <w:lang w:val="hu-HU"/>
+        </w:rPr>
+        <w:t>.</w:t>
       </w:r>
     </w:p>
     <w:p>
@@ -2041,7 +2644,67 @@
           <w:szCs w:val="26"/>
           <w:lang w:val="hu-HU"/>
         </w:rPr>
-        <w:t>Backend: Labbancz Balázs refaktorálta a routingot.</w:t>
+        <w:t xml:space="preserve">Backend: </w:t>
+      </w:r>
+      <w:proofErr w:type="spellStart"/>
+      <w:r>
+        <w:rPr>
+          <w:rFonts w:ascii="Times New Roman" w:hAnsi="Times New Roman" w:cs="Times New Roman"/>
+          <w:sz w:val="26"/>
+          <w:szCs w:val="26"/>
+          <w:lang w:val="hu-HU"/>
+        </w:rPr>
+        <w:t>Labbancz</w:t>
+      </w:r>
+      <w:proofErr w:type="spellEnd"/>
+      <w:r>
+        <w:rPr>
+          <w:rFonts w:ascii="Times New Roman" w:hAnsi="Times New Roman" w:cs="Times New Roman"/>
+          <w:sz w:val="26"/>
+          <w:szCs w:val="26"/>
+          <w:lang w:val="hu-HU"/>
+        </w:rPr>
+        <w:t xml:space="preserve"> Balázs </w:t>
+      </w:r>
+      <w:proofErr w:type="spellStart"/>
+      <w:r>
+        <w:rPr>
+          <w:rFonts w:ascii="Times New Roman" w:hAnsi="Times New Roman" w:cs="Times New Roman"/>
+          <w:sz w:val="26"/>
+          <w:szCs w:val="26"/>
+          <w:lang w:val="hu-HU"/>
+        </w:rPr>
+        <w:t>refaktorálta</w:t>
+      </w:r>
+      <w:proofErr w:type="spellEnd"/>
+      <w:r>
+        <w:rPr>
+          <w:rFonts w:ascii="Times New Roman" w:hAnsi="Times New Roman" w:cs="Times New Roman"/>
+          <w:sz w:val="26"/>
+          <w:szCs w:val="26"/>
+          <w:lang w:val="hu-HU"/>
+        </w:rPr>
+        <w:t xml:space="preserve"> a </w:t>
+      </w:r>
+      <w:proofErr w:type="spellStart"/>
+      <w:r>
+        <w:rPr>
+          <w:rFonts w:ascii="Times New Roman" w:hAnsi="Times New Roman" w:cs="Times New Roman"/>
+          <w:sz w:val="26"/>
+          <w:szCs w:val="26"/>
+          <w:lang w:val="hu-HU"/>
+        </w:rPr>
+        <w:t>routingot</w:t>
+      </w:r>
+      <w:proofErr w:type="spellEnd"/>
+      <w:r>
+        <w:rPr>
+          <w:rFonts w:ascii="Times New Roman" w:hAnsi="Times New Roman" w:cs="Times New Roman"/>
+          <w:sz w:val="26"/>
+          <w:szCs w:val="26"/>
+          <w:lang w:val="hu-HU"/>
+        </w:rPr>
+        <w:t>.</w:t>
       </w:r>
     </w:p>
     <w:p>
@@ -2123,7 +2786,27 @@
           <w:szCs w:val="26"/>
           <w:lang w:val="hu-HU"/>
         </w:rPr>
-        <w:t>Frontend: Menyhárt Martin összekötötte az osztályok-, iskolák- és tanulók lekérésére szolgáló backend metódusokat a frontenddel és kisebb optimalizálásokat végzett rajtuk. Ezek mellett refaktorálásokat végzett frontenden.</w:t>
+        <w:t xml:space="preserve">Frontend: Menyhárt Martin összekötötte az osztályok-, iskolák- és tanulók lekérésére szolgáló backend metódusokat a frontenddel és kisebb optimalizálásokat végzett rajtuk. Ezek mellett </w:t>
+      </w:r>
+      <w:proofErr w:type="spellStart"/>
+      <w:r>
+        <w:rPr>
+          <w:rFonts w:ascii="Times New Roman" w:hAnsi="Times New Roman" w:cs="Times New Roman"/>
+          <w:sz w:val="26"/>
+          <w:szCs w:val="26"/>
+          <w:lang w:val="hu-HU"/>
+        </w:rPr>
+        <w:t>refaktorálásokat</w:t>
+      </w:r>
+      <w:proofErr w:type="spellEnd"/>
+      <w:r>
+        <w:rPr>
+          <w:rFonts w:ascii="Times New Roman" w:hAnsi="Times New Roman" w:cs="Times New Roman"/>
+          <w:sz w:val="26"/>
+          <w:szCs w:val="26"/>
+          <w:lang w:val="hu-HU"/>
+        </w:rPr>
+        <w:t xml:space="preserve"> végzett frontenden.</w:t>
       </w:r>
     </w:p>
     <w:p>
@@ -2157,14 +2840,45 @@
         </w:rPr>
         <w:br/>
       </w:r>
-      <w:r>
-        <w:rPr>
-          <w:rFonts w:ascii="Times New Roman" w:hAnsi="Times New Roman" w:cs="Times New Roman"/>
-          <w:sz w:val="26"/>
-          <w:szCs w:val="26"/>
-          <w:lang w:val="hu-HU"/>
-        </w:rPr>
-        <w:t>Database: Kiss Szabolcs újabb mock adatokat töltött az adatbázisba, amelyek a későbbi tesztekhez lettek felhasználva.</w:t>
+      <w:proofErr w:type="spellStart"/>
+      <w:r>
+        <w:rPr>
+          <w:rFonts w:ascii="Times New Roman" w:hAnsi="Times New Roman" w:cs="Times New Roman"/>
+          <w:sz w:val="26"/>
+          <w:szCs w:val="26"/>
+          <w:lang w:val="hu-HU"/>
+        </w:rPr>
+        <w:t>Database</w:t>
+      </w:r>
+      <w:proofErr w:type="spellEnd"/>
+      <w:r>
+        <w:rPr>
+          <w:rFonts w:ascii="Times New Roman" w:hAnsi="Times New Roman" w:cs="Times New Roman"/>
+          <w:sz w:val="26"/>
+          <w:szCs w:val="26"/>
+          <w:lang w:val="hu-HU"/>
+        </w:rPr>
+        <w:t xml:space="preserve">: Kiss Szabolcs újabb </w:t>
+      </w:r>
+      <w:proofErr w:type="spellStart"/>
+      <w:r>
+        <w:rPr>
+          <w:rFonts w:ascii="Times New Roman" w:hAnsi="Times New Roman" w:cs="Times New Roman"/>
+          <w:sz w:val="26"/>
+          <w:szCs w:val="26"/>
+          <w:lang w:val="hu-HU"/>
+        </w:rPr>
+        <w:t>mock</w:t>
+      </w:r>
+      <w:proofErr w:type="spellEnd"/>
+      <w:r>
+        <w:rPr>
+          <w:rFonts w:ascii="Times New Roman" w:hAnsi="Times New Roman" w:cs="Times New Roman"/>
+          <w:sz w:val="26"/>
+          <w:szCs w:val="26"/>
+          <w:lang w:val="hu-HU"/>
+        </w:rPr>
+        <w:t xml:space="preserve"> adatokat töltött az adatbázisba, amelyek a későbbi tesztekhez lettek felhasználva.</w:t>
       </w:r>
     </w:p>
     <w:p>
@@ -2205,7 +2919,27 @@
           <w:szCs w:val="26"/>
           <w:lang w:val="hu-HU"/>
         </w:rPr>
-        <w:t>Backend: Labbancz Balázs létrehozta az új osztály elkészítésére és az új tanuló hozzáadására használatos metódusokat.</w:t>
+        <w:t xml:space="preserve">Backend: </w:t>
+      </w:r>
+      <w:proofErr w:type="spellStart"/>
+      <w:r>
+        <w:rPr>
+          <w:rFonts w:ascii="Times New Roman" w:hAnsi="Times New Roman" w:cs="Times New Roman"/>
+          <w:sz w:val="26"/>
+          <w:szCs w:val="26"/>
+          <w:lang w:val="hu-HU"/>
+        </w:rPr>
+        <w:t>Labbancz</w:t>
+      </w:r>
+      <w:proofErr w:type="spellEnd"/>
+      <w:r>
+        <w:rPr>
+          <w:rFonts w:ascii="Times New Roman" w:hAnsi="Times New Roman" w:cs="Times New Roman"/>
+          <w:sz w:val="26"/>
+          <w:szCs w:val="26"/>
+          <w:lang w:val="hu-HU"/>
+        </w:rPr>
+        <w:t xml:space="preserve"> Balázs létrehozta az új osztály elkészítésére és az új tanuló hozzáadására használatos metódusokat.</w:t>
       </w:r>
     </w:p>
     <w:p>
@@ -2317,7 +3051,27 @@
           <w:szCs w:val="26"/>
           <w:lang w:val="hu-HU"/>
         </w:rPr>
-        <w:t>Backend: Kiss Szabolcs létrehozta a tanuló- és felhasználó törlésére használt metódusokat, majd módosította a tanuló hozzáadására szolgáló metódust úgy, hogy az mostmár képes legyen a tanulóhoz tartozó pályát is menteni.</w:t>
+        <w:t xml:space="preserve">Backend: Kiss Szabolcs létrehozta a tanuló- és felhasználó törlésére használt metódusokat, majd módosította a tanuló hozzáadására szolgáló metódust úgy, hogy az </w:t>
+      </w:r>
+      <w:proofErr w:type="spellStart"/>
+      <w:r>
+        <w:rPr>
+          <w:rFonts w:ascii="Times New Roman" w:hAnsi="Times New Roman" w:cs="Times New Roman"/>
+          <w:sz w:val="26"/>
+          <w:szCs w:val="26"/>
+          <w:lang w:val="hu-HU"/>
+        </w:rPr>
+        <w:t>mostmár</w:t>
+      </w:r>
+      <w:proofErr w:type="spellEnd"/>
+      <w:r>
+        <w:rPr>
+          <w:rFonts w:ascii="Times New Roman" w:hAnsi="Times New Roman" w:cs="Times New Roman"/>
+          <w:sz w:val="26"/>
+          <w:szCs w:val="26"/>
+          <w:lang w:val="hu-HU"/>
+        </w:rPr>
+        <w:t xml:space="preserve"> képes legyen a tanulóhoz tartozó pályát is menteni.</w:t>
       </w:r>
     </w:p>
     <w:p>
@@ -2358,7 +3112,87 @@
           <w:szCs w:val="26"/>
           <w:lang w:val="hu-HU"/>
         </w:rPr>
-        <w:t>Frontend: Menyhárt Martin hibajavításokat végzett. Hozzáadta az admin és user routeokat és komponenseket refaktorált, valamint az előzőleg módosított tanulót felvenni képes backend metódust hozzákötötte frontendhez, amit ennek megfelelően módosított.</w:t>
+        <w:t xml:space="preserve">Frontend: Menyhárt Martin hibajavításokat végzett. Hozzáadta az </w:t>
+      </w:r>
+      <w:proofErr w:type="spellStart"/>
+      <w:r>
+        <w:rPr>
+          <w:rFonts w:ascii="Times New Roman" w:hAnsi="Times New Roman" w:cs="Times New Roman"/>
+          <w:sz w:val="26"/>
+          <w:szCs w:val="26"/>
+          <w:lang w:val="hu-HU"/>
+        </w:rPr>
+        <w:t>admin</w:t>
+      </w:r>
+      <w:proofErr w:type="spellEnd"/>
+      <w:r>
+        <w:rPr>
+          <w:rFonts w:ascii="Times New Roman" w:hAnsi="Times New Roman" w:cs="Times New Roman"/>
+          <w:sz w:val="26"/>
+          <w:szCs w:val="26"/>
+          <w:lang w:val="hu-HU"/>
+        </w:rPr>
+        <w:t xml:space="preserve"> és </w:t>
+      </w:r>
+      <w:proofErr w:type="spellStart"/>
+      <w:r>
+        <w:rPr>
+          <w:rFonts w:ascii="Times New Roman" w:hAnsi="Times New Roman" w:cs="Times New Roman"/>
+          <w:sz w:val="26"/>
+          <w:szCs w:val="26"/>
+          <w:lang w:val="hu-HU"/>
+        </w:rPr>
+        <w:t>user</w:t>
+      </w:r>
+      <w:proofErr w:type="spellEnd"/>
+      <w:r>
+        <w:rPr>
+          <w:rFonts w:ascii="Times New Roman" w:hAnsi="Times New Roman" w:cs="Times New Roman"/>
+          <w:sz w:val="26"/>
+          <w:szCs w:val="26"/>
+          <w:lang w:val="hu-HU"/>
+        </w:rPr>
+        <w:t xml:space="preserve"> </w:t>
+      </w:r>
+      <w:proofErr w:type="spellStart"/>
+      <w:r>
+        <w:rPr>
+          <w:rFonts w:ascii="Times New Roman" w:hAnsi="Times New Roman" w:cs="Times New Roman"/>
+          <w:sz w:val="26"/>
+          <w:szCs w:val="26"/>
+          <w:lang w:val="hu-HU"/>
+        </w:rPr>
+        <w:t>routeokat</w:t>
+      </w:r>
+      <w:proofErr w:type="spellEnd"/>
+      <w:r>
+        <w:rPr>
+          <w:rFonts w:ascii="Times New Roman" w:hAnsi="Times New Roman" w:cs="Times New Roman"/>
+          <w:sz w:val="26"/>
+          <w:szCs w:val="26"/>
+          <w:lang w:val="hu-HU"/>
+        </w:rPr>
+        <w:t xml:space="preserve"> és komponenseket </w:t>
+      </w:r>
+      <w:proofErr w:type="spellStart"/>
+      <w:r>
+        <w:rPr>
+          <w:rFonts w:ascii="Times New Roman" w:hAnsi="Times New Roman" w:cs="Times New Roman"/>
+          <w:sz w:val="26"/>
+          <w:szCs w:val="26"/>
+          <w:lang w:val="hu-HU"/>
+        </w:rPr>
+        <w:t>refaktorált</w:t>
+      </w:r>
+      <w:proofErr w:type="spellEnd"/>
+      <w:r>
+        <w:rPr>
+          <w:rFonts w:ascii="Times New Roman" w:hAnsi="Times New Roman" w:cs="Times New Roman"/>
+          <w:sz w:val="26"/>
+          <w:szCs w:val="26"/>
+          <w:lang w:val="hu-HU"/>
+        </w:rPr>
+        <w:t>, valamint az előzőleg módosított tanulót felvenni képes backend metódust hozzákötötte frontendhez, amit ennek megfelelően módosított.</w:t>
       </w:r>
     </w:p>
     <w:p>
@@ -2492,7 +3326,27 @@
           <w:szCs w:val="26"/>
           <w:lang w:val="hu-HU"/>
         </w:rPr>
-        <w:t>Backend: Labbancz Balázs létrehozta a felhasználói jelszó módosítására használt metódust.</w:t>
+        <w:t xml:space="preserve">Backend: </w:t>
+      </w:r>
+      <w:proofErr w:type="spellStart"/>
+      <w:r>
+        <w:rPr>
+          <w:rFonts w:ascii="Times New Roman" w:hAnsi="Times New Roman" w:cs="Times New Roman"/>
+          <w:sz w:val="26"/>
+          <w:szCs w:val="26"/>
+          <w:lang w:val="hu-HU"/>
+        </w:rPr>
+        <w:t>Labbancz</w:t>
+      </w:r>
+      <w:proofErr w:type="spellEnd"/>
+      <w:r>
+        <w:rPr>
+          <w:rFonts w:ascii="Times New Roman" w:hAnsi="Times New Roman" w:cs="Times New Roman"/>
+          <w:sz w:val="26"/>
+          <w:szCs w:val="26"/>
+          <w:lang w:val="hu-HU"/>
+        </w:rPr>
+        <w:t xml:space="preserve"> Balázs létrehozta a felhasználói jelszó módosítására használt metódust.</w:t>
       </w:r>
     </w:p>
     <w:p>
@@ -2574,7 +3428,27 @@
           <w:szCs w:val="26"/>
           <w:lang w:val="hu-HU"/>
         </w:rPr>
-        <w:t>Frontend: Menyhárt Martin összekötötte a tanuló hozzáadásának-, módosításának és törlésének metódusát a frontenddel és refaktorálásokat végzett rajtuk.</w:t>
+        <w:t xml:space="preserve">Frontend: Menyhárt Martin összekötötte a tanuló hozzáadásának-, módosításának és törlésének metódusát a frontenddel és </w:t>
+      </w:r>
+      <w:proofErr w:type="spellStart"/>
+      <w:r>
+        <w:rPr>
+          <w:rFonts w:ascii="Times New Roman" w:hAnsi="Times New Roman" w:cs="Times New Roman"/>
+          <w:sz w:val="26"/>
+          <w:szCs w:val="26"/>
+          <w:lang w:val="hu-HU"/>
+        </w:rPr>
+        <w:t>refaktorálásokat</w:t>
+      </w:r>
+      <w:proofErr w:type="spellEnd"/>
+      <w:r>
+        <w:rPr>
+          <w:rFonts w:ascii="Times New Roman" w:hAnsi="Times New Roman" w:cs="Times New Roman"/>
+          <w:sz w:val="26"/>
+          <w:szCs w:val="26"/>
+          <w:lang w:val="hu-HU"/>
+        </w:rPr>
+        <w:t xml:space="preserve"> végzett rajtuk.</w:t>
       </w:r>
     </w:p>
     <w:p>
@@ -2615,7 +3489,27 @@
           <w:szCs w:val="26"/>
           <w:lang w:val="hu-HU"/>
         </w:rPr>
-        <w:t>Backend: Labbancz Balázs létrehozta az egy diákhoz tartozó pálya lekérésére szolgáló metódust.</w:t>
+        <w:t xml:space="preserve">Backend: </w:t>
+      </w:r>
+      <w:proofErr w:type="spellStart"/>
+      <w:r>
+        <w:rPr>
+          <w:rFonts w:ascii="Times New Roman" w:hAnsi="Times New Roman" w:cs="Times New Roman"/>
+          <w:sz w:val="26"/>
+          <w:szCs w:val="26"/>
+          <w:lang w:val="hu-HU"/>
+        </w:rPr>
+        <w:t>Labbancz</w:t>
+      </w:r>
+      <w:proofErr w:type="spellEnd"/>
+      <w:r>
+        <w:rPr>
+          <w:rFonts w:ascii="Times New Roman" w:hAnsi="Times New Roman" w:cs="Times New Roman"/>
+          <w:sz w:val="26"/>
+          <w:szCs w:val="26"/>
+          <w:lang w:val="hu-HU"/>
+        </w:rPr>
+        <w:t xml:space="preserve"> Balázs létrehozta az egy diákhoz tartozó pálya lekérésére szolgáló metódust.</w:t>
       </w:r>
     </w:p>
     <w:p>
@@ -2715,7 +3609,67 @@
           <w:szCs w:val="26"/>
           <w:lang w:val="hu-HU"/>
         </w:rPr>
-        <w:t>égzett a login és register metódusokon, majd middlewaret hozott létre az authentikációhoz.</w:t>
+        <w:t xml:space="preserve">égzett a login és </w:t>
+      </w:r>
+      <w:proofErr w:type="spellStart"/>
+      <w:r>
+        <w:rPr>
+          <w:rFonts w:ascii="Times New Roman" w:hAnsi="Times New Roman" w:cs="Times New Roman"/>
+          <w:sz w:val="26"/>
+          <w:szCs w:val="26"/>
+          <w:lang w:val="hu-HU"/>
+        </w:rPr>
+        <w:t>register</w:t>
+      </w:r>
+      <w:proofErr w:type="spellEnd"/>
+      <w:r>
+        <w:rPr>
+          <w:rFonts w:ascii="Times New Roman" w:hAnsi="Times New Roman" w:cs="Times New Roman"/>
+          <w:sz w:val="26"/>
+          <w:szCs w:val="26"/>
+          <w:lang w:val="hu-HU"/>
+        </w:rPr>
+        <w:t xml:space="preserve"> metódusokon, majd </w:t>
+      </w:r>
+      <w:proofErr w:type="spellStart"/>
+      <w:r>
+        <w:rPr>
+          <w:rFonts w:ascii="Times New Roman" w:hAnsi="Times New Roman" w:cs="Times New Roman"/>
+          <w:sz w:val="26"/>
+          <w:szCs w:val="26"/>
+          <w:lang w:val="hu-HU"/>
+        </w:rPr>
+        <w:t>middlewaret</w:t>
+      </w:r>
+      <w:proofErr w:type="spellEnd"/>
+      <w:r>
+        <w:rPr>
+          <w:rFonts w:ascii="Times New Roman" w:hAnsi="Times New Roman" w:cs="Times New Roman"/>
+          <w:sz w:val="26"/>
+          <w:szCs w:val="26"/>
+          <w:lang w:val="hu-HU"/>
+        </w:rPr>
+        <w:t xml:space="preserve"> hozott létre az </w:t>
+      </w:r>
+      <w:proofErr w:type="spellStart"/>
+      <w:r>
+        <w:rPr>
+          <w:rFonts w:ascii="Times New Roman" w:hAnsi="Times New Roman" w:cs="Times New Roman"/>
+          <w:sz w:val="26"/>
+          <w:szCs w:val="26"/>
+          <w:lang w:val="hu-HU"/>
+        </w:rPr>
+        <w:t>authentikációhoz</w:t>
+      </w:r>
+      <w:proofErr w:type="spellEnd"/>
+      <w:r>
+        <w:rPr>
+          <w:rFonts w:ascii="Times New Roman" w:hAnsi="Times New Roman" w:cs="Times New Roman"/>
+          <w:sz w:val="26"/>
+          <w:szCs w:val="26"/>
+          <w:lang w:val="hu-HU"/>
+        </w:rPr>
+        <w:t>.</w:t>
       </w:r>
     </w:p>
     <w:p>
@@ -2798,7 +3752,47 @@
           <w:szCs w:val="26"/>
           <w:lang w:val="hu-HU"/>
         </w:rPr>
-        <w:t>Backend: Labbancz Balázs refaktorálást és optimalizálást végzett.</w:t>
+        <w:t xml:space="preserve">Backend: </w:t>
+      </w:r>
+      <w:proofErr w:type="spellStart"/>
+      <w:r>
+        <w:rPr>
+          <w:rFonts w:ascii="Times New Roman" w:hAnsi="Times New Roman" w:cs="Times New Roman"/>
+          <w:sz w:val="26"/>
+          <w:szCs w:val="26"/>
+          <w:lang w:val="hu-HU"/>
+        </w:rPr>
+        <w:t>Labbancz</w:t>
+      </w:r>
+      <w:proofErr w:type="spellEnd"/>
+      <w:r>
+        <w:rPr>
+          <w:rFonts w:ascii="Times New Roman" w:hAnsi="Times New Roman" w:cs="Times New Roman"/>
+          <w:sz w:val="26"/>
+          <w:szCs w:val="26"/>
+          <w:lang w:val="hu-HU"/>
+        </w:rPr>
+        <w:t xml:space="preserve"> Balázs </w:t>
+      </w:r>
+      <w:proofErr w:type="spellStart"/>
+      <w:r>
+        <w:rPr>
+          <w:rFonts w:ascii="Times New Roman" w:hAnsi="Times New Roman" w:cs="Times New Roman"/>
+          <w:sz w:val="26"/>
+          <w:szCs w:val="26"/>
+          <w:lang w:val="hu-HU"/>
+        </w:rPr>
+        <w:t>refaktorálást</w:t>
+      </w:r>
+      <w:proofErr w:type="spellEnd"/>
+      <w:r>
+        <w:rPr>
+          <w:rFonts w:ascii="Times New Roman" w:hAnsi="Times New Roman" w:cs="Times New Roman"/>
+          <w:sz w:val="26"/>
+          <w:szCs w:val="26"/>
+          <w:lang w:val="hu-HU"/>
+        </w:rPr>
+        <w:t xml:space="preserve"> és optimalizálást végzett.</w:t>
       </w:r>
     </w:p>
     <w:p>
@@ -2828,7 +3822,27 @@
           <w:lang w:val="hu-HU"/>
         </w:rPr>
         <w:br/>
-        <w:t>Backend: Labbancz Balázs változtatásokat végzett a jelszó változtatásához használt metódusban.</w:t>
+        <w:t xml:space="preserve">Backend: </w:t>
+      </w:r>
+      <w:proofErr w:type="spellStart"/>
+      <w:r>
+        <w:rPr>
+          <w:rFonts w:ascii="Times New Roman" w:hAnsi="Times New Roman" w:cs="Times New Roman"/>
+          <w:sz w:val="26"/>
+          <w:szCs w:val="26"/>
+          <w:lang w:val="hu-HU"/>
+        </w:rPr>
+        <w:t>Labbancz</w:t>
+      </w:r>
+      <w:proofErr w:type="spellEnd"/>
+      <w:r>
+        <w:rPr>
+          <w:rFonts w:ascii="Times New Roman" w:hAnsi="Times New Roman" w:cs="Times New Roman"/>
+          <w:sz w:val="26"/>
+          <w:szCs w:val="26"/>
+          <w:lang w:val="hu-HU"/>
+        </w:rPr>
+        <w:t xml:space="preserve"> Balázs változtatásokat végzett a jelszó változtatásához használt metódusban.</w:t>
       </w:r>
     </w:p>
     <w:p>
@@ -2869,7 +3883,27 @@
           <w:szCs w:val="26"/>
           <w:lang w:val="hu-HU"/>
         </w:rPr>
-        <w:t>Backend: Kiss Szabolcs megírta az egy osztály törléséhez használt metódust, bugfixeket végzett és megírta a backend teszteket, amelyek Postmannel futtathatók.</w:t>
+        <w:t xml:space="preserve">Backend: Kiss Szabolcs megírta az egy osztály törléséhez használt metódust, </w:t>
+      </w:r>
+      <w:proofErr w:type="spellStart"/>
+      <w:r>
+        <w:rPr>
+          <w:rFonts w:ascii="Times New Roman" w:hAnsi="Times New Roman" w:cs="Times New Roman"/>
+          <w:sz w:val="26"/>
+          <w:szCs w:val="26"/>
+          <w:lang w:val="hu-HU"/>
+        </w:rPr>
+        <w:t>bugfixeket</w:t>
+      </w:r>
+      <w:proofErr w:type="spellEnd"/>
+      <w:r>
+        <w:rPr>
+          <w:rFonts w:ascii="Times New Roman" w:hAnsi="Times New Roman" w:cs="Times New Roman"/>
+          <w:sz w:val="26"/>
+          <w:szCs w:val="26"/>
+          <w:lang w:val="hu-HU"/>
+        </w:rPr>
+        <w:t xml:space="preserve"> végzett és megírta a backend teszteket, amelyek Postmannel futtathatók.</w:t>
       </w:r>
     </w:p>
     <w:p>
@@ -2910,7 +3944,27 @@
           <w:szCs w:val="26"/>
           <w:lang w:val="hu-HU"/>
         </w:rPr>
-        <w:t>Backend: Labbancz Balázs megírta az összes iskola lekérdezéséhez használt metódust.</w:t>
+        <w:t xml:space="preserve">Backend: </w:t>
+      </w:r>
+      <w:proofErr w:type="spellStart"/>
+      <w:r>
+        <w:rPr>
+          <w:rFonts w:ascii="Times New Roman" w:hAnsi="Times New Roman" w:cs="Times New Roman"/>
+          <w:sz w:val="26"/>
+          <w:szCs w:val="26"/>
+          <w:lang w:val="hu-HU"/>
+        </w:rPr>
+        <w:t>Labbancz</w:t>
+      </w:r>
+      <w:proofErr w:type="spellEnd"/>
+      <w:r>
+        <w:rPr>
+          <w:rFonts w:ascii="Times New Roman" w:hAnsi="Times New Roman" w:cs="Times New Roman"/>
+          <w:sz w:val="26"/>
+          <w:szCs w:val="26"/>
+          <w:lang w:val="hu-HU"/>
+        </w:rPr>
+        <w:t xml:space="preserve"> Balázs megírta az összes iskola lekérdezéséhez használt metódust.</w:t>
       </w:r>
     </w:p>
     <w:p>
@@ -2941,7 +3995,27 @@
           <w:lang w:val="hu-HU"/>
         </w:rPr>
         <w:br/>
-        <w:t>Frontend: Menyhárt Martin megírta az osztály hozzáadása funkciót, és lehetővé tette annak törlésést, javításokat végzett a jelszó megváltoztató funkciónál.</w:t>
+        <w:t xml:space="preserve">Frontend: Menyhárt Martin megírta az osztály hozzáadása funkciót, és lehetővé tette annak </w:t>
+      </w:r>
+      <w:proofErr w:type="spellStart"/>
+      <w:r>
+        <w:rPr>
+          <w:rFonts w:ascii="Times New Roman" w:hAnsi="Times New Roman" w:cs="Times New Roman"/>
+          <w:sz w:val="26"/>
+          <w:szCs w:val="26"/>
+          <w:lang w:val="hu-HU"/>
+        </w:rPr>
+        <w:t>törlésést</w:t>
+      </w:r>
+      <w:proofErr w:type="spellEnd"/>
+      <w:r>
+        <w:rPr>
+          <w:rFonts w:ascii="Times New Roman" w:hAnsi="Times New Roman" w:cs="Times New Roman"/>
+          <w:sz w:val="26"/>
+          <w:szCs w:val="26"/>
+          <w:lang w:val="hu-HU"/>
+        </w:rPr>
+        <w:t>, javításokat végzett a jelszó megváltoztató funkciónál.</w:t>
       </w:r>
     </w:p>
     <w:p>
@@ -2982,7 +4056,27 @@
           <w:szCs w:val="26"/>
           <w:lang w:val="hu-HU"/>
         </w:rPr>
-        <w:t>Frontend: Menyhárt Martin frontend teszteket írt, hibákat javított, refaktoráltást végzett.</w:t>
+        <w:t xml:space="preserve">Frontend: Menyhárt Martin frontend teszteket írt, hibákat javított, </w:t>
+      </w:r>
+      <w:proofErr w:type="spellStart"/>
+      <w:r>
+        <w:rPr>
+          <w:rFonts w:ascii="Times New Roman" w:hAnsi="Times New Roman" w:cs="Times New Roman"/>
+          <w:sz w:val="26"/>
+          <w:szCs w:val="26"/>
+          <w:lang w:val="hu-HU"/>
+        </w:rPr>
+        <w:t>refaktoráltást</w:t>
+      </w:r>
+      <w:proofErr w:type="spellEnd"/>
+      <w:r>
+        <w:rPr>
+          <w:rFonts w:ascii="Times New Roman" w:hAnsi="Times New Roman" w:cs="Times New Roman"/>
+          <w:sz w:val="26"/>
+          <w:szCs w:val="26"/>
+          <w:lang w:val="hu-HU"/>
+        </w:rPr>
+        <w:t xml:space="preserve"> végzett.</w:t>
       </w:r>
     </w:p>
     <w:p>
@@ -3045,7 +4139,47 @@
           <w:szCs w:val="26"/>
           <w:lang w:val="hu-HU"/>
         </w:rPr>
-        <w:t>Backend: Labbancz Balázs javításokat végzett backenden: hibajavítás, refaktorolás.</w:t>
+        <w:t xml:space="preserve">Backend: </w:t>
+      </w:r>
+      <w:proofErr w:type="spellStart"/>
+      <w:r>
+        <w:rPr>
+          <w:rFonts w:ascii="Times New Roman" w:hAnsi="Times New Roman" w:cs="Times New Roman"/>
+          <w:sz w:val="26"/>
+          <w:szCs w:val="26"/>
+          <w:lang w:val="hu-HU"/>
+        </w:rPr>
+        <w:t>Labbancz</w:t>
+      </w:r>
+      <w:proofErr w:type="spellEnd"/>
+      <w:r>
+        <w:rPr>
+          <w:rFonts w:ascii="Times New Roman" w:hAnsi="Times New Roman" w:cs="Times New Roman"/>
+          <w:sz w:val="26"/>
+          <w:szCs w:val="26"/>
+          <w:lang w:val="hu-HU"/>
+        </w:rPr>
+        <w:t xml:space="preserve"> Balázs javításokat végzett backenden: hibajavítás, </w:t>
+      </w:r>
+      <w:proofErr w:type="spellStart"/>
+      <w:r>
+        <w:rPr>
+          <w:rFonts w:ascii="Times New Roman" w:hAnsi="Times New Roman" w:cs="Times New Roman"/>
+          <w:sz w:val="26"/>
+          <w:szCs w:val="26"/>
+          <w:lang w:val="hu-HU"/>
+        </w:rPr>
+        <w:t>refaktorolás</w:t>
+      </w:r>
+      <w:proofErr w:type="spellEnd"/>
+      <w:r>
+        <w:rPr>
+          <w:rFonts w:ascii="Times New Roman" w:hAnsi="Times New Roman" w:cs="Times New Roman"/>
+          <w:sz w:val="26"/>
+          <w:szCs w:val="26"/>
+          <w:lang w:val="hu-HU"/>
+        </w:rPr>
+        <w:t>.</w:t>
       </w:r>
     </w:p>
     <w:p>
@@ -3086,7 +4220,27 @@
           <w:szCs w:val="26"/>
           <w:lang w:val="hu-HU"/>
         </w:rPr>
-        <w:t xml:space="preserve">Frontend: Menyhárt Martin utolsó simításokat végzett frontenden, hibákat javított, refaktorált, </w:t>
+        <w:t xml:space="preserve">Frontend: Menyhárt Martin utolsó simításokat végzett frontenden, hibákat javított, </w:t>
+      </w:r>
+      <w:proofErr w:type="spellStart"/>
+      <w:r>
+        <w:rPr>
+          <w:rFonts w:ascii="Times New Roman" w:hAnsi="Times New Roman" w:cs="Times New Roman"/>
+          <w:sz w:val="26"/>
+          <w:szCs w:val="26"/>
+          <w:lang w:val="hu-HU"/>
+        </w:rPr>
+        <w:t>refaktorált</w:t>
+      </w:r>
+      <w:proofErr w:type="spellEnd"/>
+      <w:r>
+        <w:rPr>
+          <w:rFonts w:ascii="Times New Roman" w:hAnsi="Times New Roman" w:cs="Times New Roman"/>
+          <w:sz w:val="26"/>
+          <w:szCs w:val="26"/>
+          <w:lang w:val="hu-HU"/>
+        </w:rPr>
+        <w:t xml:space="preserve">, </w:t>
       </w:r>
       <w:r>
         <w:rPr>
@@ -3213,14 +4367,25 @@
           <w:lang w:val="hu-HU"/>
         </w:rPr>
       </w:pPr>
-      <w:r>
-        <w:rPr>
-          <w:rFonts w:ascii="Times New Roman" w:hAnsi="Times New Roman" w:cs="Times New Roman"/>
-          <w:sz w:val="26"/>
-          <w:szCs w:val="26"/>
-          <w:lang w:val="hu-HU"/>
-        </w:rPr>
-        <w:t>rate limiting</w:t>
+      <w:proofErr w:type="spellStart"/>
+      <w:r>
+        <w:rPr>
+          <w:rFonts w:ascii="Times New Roman" w:hAnsi="Times New Roman" w:cs="Times New Roman"/>
+          <w:sz w:val="26"/>
+          <w:szCs w:val="26"/>
+          <w:lang w:val="hu-HU"/>
+        </w:rPr>
+        <w:t>rate</w:t>
+      </w:r>
+      <w:proofErr w:type="spellEnd"/>
+      <w:r>
+        <w:rPr>
+          <w:rFonts w:ascii="Times New Roman" w:hAnsi="Times New Roman" w:cs="Times New Roman"/>
+          <w:sz w:val="26"/>
+          <w:szCs w:val="26"/>
+          <w:lang w:val="hu-HU"/>
+        </w:rPr>
+        <w:t xml:space="preserve"> limiting</w:t>
       </w:r>
     </w:p>
     <w:p>
@@ -3244,7 +4409,27 @@
           <w:szCs w:val="26"/>
           <w:lang w:val="hu-HU"/>
         </w:rPr>
-        <w:t>különböző environment beállítások</w:t>
+        <w:t xml:space="preserve">különböző </w:t>
+      </w:r>
+      <w:proofErr w:type="spellStart"/>
+      <w:r>
+        <w:rPr>
+          <w:rFonts w:ascii="Times New Roman" w:hAnsi="Times New Roman" w:cs="Times New Roman"/>
+          <w:sz w:val="26"/>
+          <w:szCs w:val="26"/>
+          <w:lang w:val="hu-HU"/>
+        </w:rPr>
+        <w:t>environment</w:t>
+      </w:r>
+      <w:proofErr w:type="spellEnd"/>
+      <w:r>
+        <w:rPr>
+          <w:rFonts w:ascii="Times New Roman" w:hAnsi="Times New Roman" w:cs="Times New Roman"/>
+          <w:sz w:val="26"/>
+          <w:szCs w:val="26"/>
+          <w:lang w:val="hu-HU"/>
+        </w:rPr>
+        <w:t xml:space="preserve"> beállítások</w:t>
       </w:r>
     </w:p>
     <w:p>
@@ -3261,6 +4446,7 @@
           <w:lang w:val="hu-HU"/>
         </w:rPr>
       </w:pPr>
+      <w:proofErr w:type="spellStart"/>
       <w:r>
         <w:rPr>
           <w:rFonts w:ascii="Times New Roman" w:hAnsi="Times New Roman" w:cs="Times New Roman"/>
@@ -3270,6 +4456,7 @@
         </w:rPr>
         <w:t>compression</w:t>
       </w:r>
+      <w:proofErr w:type="spellEnd"/>
     </w:p>
     <w:p>
       <w:pPr>
@@ -3285,14 +4472,25 @@
           <w:lang w:val="hu-HU"/>
         </w:rPr>
       </w:pPr>
-      <w:r>
-        <w:rPr>
-          <w:rFonts w:ascii="Times New Roman" w:hAnsi="Times New Roman" w:cs="Times New Roman"/>
-          <w:sz w:val="26"/>
-          <w:szCs w:val="26"/>
-          <w:lang w:val="hu-HU"/>
-        </w:rPr>
-        <w:t>Prisma ORM</w:t>
+      <w:proofErr w:type="spellStart"/>
+      <w:r>
+        <w:rPr>
+          <w:rFonts w:ascii="Times New Roman" w:hAnsi="Times New Roman" w:cs="Times New Roman"/>
+          <w:sz w:val="26"/>
+          <w:szCs w:val="26"/>
+          <w:lang w:val="hu-HU"/>
+        </w:rPr>
+        <w:t>Prisma</w:t>
+      </w:r>
+      <w:proofErr w:type="spellEnd"/>
+      <w:r>
+        <w:rPr>
+          <w:rFonts w:ascii="Times New Roman" w:hAnsi="Times New Roman" w:cs="Times New Roman"/>
+          <w:sz w:val="26"/>
+          <w:szCs w:val="26"/>
+          <w:lang w:val="hu-HU"/>
+        </w:rPr>
+        <w:t xml:space="preserve"> ORM</w:t>
       </w:r>
       <w:r>
         <w:rPr>
@@ -3310,7 +4508,27 @@
           <w:szCs w:val="26"/>
           <w:lang w:val="hu-HU"/>
         </w:rPr>
-        <w:t>adatbázis refaktorálása angol nyelvre konvenció szerint</w:t>
+        <w:t xml:space="preserve">adatbázis </w:t>
+      </w:r>
+      <w:proofErr w:type="spellStart"/>
+      <w:r>
+        <w:rPr>
+          <w:rFonts w:ascii="Times New Roman" w:hAnsi="Times New Roman" w:cs="Times New Roman"/>
+          <w:sz w:val="26"/>
+          <w:szCs w:val="26"/>
+          <w:lang w:val="hu-HU"/>
+        </w:rPr>
+        <w:t>refaktorálása</w:t>
+      </w:r>
+      <w:proofErr w:type="spellEnd"/>
+      <w:r>
+        <w:rPr>
+          <w:rFonts w:ascii="Times New Roman" w:hAnsi="Times New Roman" w:cs="Times New Roman"/>
+          <w:sz w:val="26"/>
+          <w:szCs w:val="26"/>
+          <w:lang w:val="hu-HU"/>
+        </w:rPr>
+        <w:t xml:space="preserve"> angol nyelvre konvenció szerint</w:t>
       </w:r>
       <w:r>
         <w:rPr>
@@ -3336,14 +4554,25 @@
           <w:lang w:val="hu-HU"/>
         </w:rPr>
       </w:pPr>
-      <w:r>
-        <w:rPr>
-          <w:rFonts w:ascii="Times New Roman" w:hAnsi="Times New Roman" w:cs="Times New Roman"/>
-          <w:sz w:val="26"/>
-          <w:szCs w:val="26"/>
-          <w:lang w:val="hu-HU"/>
-        </w:rPr>
-        <w:t>Swagger dokumentáció</w:t>
+      <w:proofErr w:type="spellStart"/>
+      <w:r>
+        <w:rPr>
+          <w:rFonts w:ascii="Times New Roman" w:hAnsi="Times New Roman" w:cs="Times New Roman"/>
+          <w:sz w:val="26"/>
+          <w:szCs w:val="26"/>
+          <w:lang w:val="hu-HU"/>
+        </w:rPr>
+        <w:t>Swagger</w:t>
+      </w:r>
+      <w:proofErr w:type="spellEnd"/>
+      <w:r>
+        <w:rPr>
+          <w:rFonts w:ascii="Times New Roman" w:hAnsi="Times New Roman" w:cs="Times New Roman"/>
+          <w:sz w:val="26"/>
+          <w:szCs w:val="26"/>
+          <w:lang w:val="hu-HU"/>
+        </w:rPr>
+        <w:t xml:space="preserve"> dokumentáció</w:t>
       </w:r>
     </w:p>
     <w:p>
@@ -3367,8 +4596,19 @@
           <w:szCs w:val="26"/>
           <w:lang w:val="hu-HU"/>
         </w:rPr>
-        <w:t>API endpointok</w:t>
-      </w:r>
+        <w:t xml:space="preserve">API </w:t>
+      </w:r>
+      <w:proofErr w:type="spellStart"/>
+      <w:r>
+        <w:rPr>
+          <w:rFonts w:ascii="Times New Roman" w:hAnsi="Times New Roman" w:cs="Times New Roman"/>
+          <w:sz w:val="26"/>
+          <w:szCs w:val="26"/>
+          <w:lang w:val="hu-HU"/>
+        </w:rPr>
+        <w:t>endpointok</w:t>
+      </w:r>
+      <w:proofErr w:type="spellEnd"/>
     </w:p>
     <w:p>
       <w:pPr>
@@ -3384,6 +4624,7 @@
           <w:lang w:val="hu-HU"/>
         </w:rPr>
       </w:pPr>
+      <w:proofErr w:type="spellStart"/>
       <w:r>
         <w:rPr>
           <w:rFonts w:ascii="Times New Roman" w:hAnsi="Times New Roman" w:cs="Times New Roman"/>
@@ -3393,26 +4634,45 @@
         </w:rPr>
         <w:t>middlewarek</w:t>
       </w:r>
-    </w:p>
-    <w:p>
-      <w:pPr>
-        <w:rPr>
-          <w:rFonts w:ascii="Times New Roman" w:hAnsi="Times New Roman" w:cs="Times New Roman"/>
-          <w:b/>
-          <w:bCs/>
-          <w:sz w:val="26"/>
-          <w:szCs w:val="26"/>
-          <w:lang w:val="hu-HU"/>
-        </w:rPr>
-      </w:pPr>
-      <w:r>
-        <w:rPr>
-          <w:rFonts w:ascii="Times New Roman" w:hAnsi="Times New Roman" w:cs="Times New Roman"/>
-          <w:sz w:val="26"/>
-          <w:szCs w:val="26"/>
-          <w:lang w:val="hu-HU"/>
-        </w:rPr>
-        <w:t>Adatbázis seeding megoldva paranccsal.</w:t>
+      <w:proofErr w:type="spellEnd"/>
+    </w:p>
+    <w:p>
+      <w:pPr>
+        <w:rPr>
+          <w:rFonts w:ascii="Times New Roman" w:hAnsi="Times New Roman" w:cs="Times New Roman"/>
+          <w:sz w:val="26"/>
+          <w:szCs w:val="26"/>
+          <w:lang w:val="hu-HU"/>
+        </w:rPr>
+      </w:pPr>
+      <w:r>
+        <w:rPr>
+          <w:rFonts w:ascii="Times New Roman" w:hAnsi="Times New Roman" w:cs="Times New Roman"/>
+          <w:sz w:val="26"/>
+          <w:szCs w:val="26"/>
+          <w:lang w:val="hu-HU"/>
+        </w:rPr>
+        <w:t xml:space="preserve">Adatbázis </w:t>
+      </w:r>
+      <w:proofErr w:type="spellStart"/>
+      <w:r>
+        <w:rPr>
+          <w:rFonts w:ascii="Times New Roman" w:hAnsi="Times New Roman" w:cs="Times New Roman"/>
+          <w:sz w:val="26"/>
+          <w:szCs w:val="26"/>
+          <w:lang w:val="hu-HU"/>
+        </w:rPr>
+        <w:t>seeding</w:t>
+      </w:r>
+      <w:proofErr w:type="spellEnd"/>
+      <w:r>
+        <w:rPr>
+          <w:rFonts w:ascii="Times New Roman" w:hAnsi="Times New Roman" w:cs="Times New Roman"/>
+          <w:sz w:val="26"/>
+          <w:szCs w:val="26"/>
+          <w:lang w:val="hu-HU"/>
+        </w:rPr>
+        <w:t xml:space="preserve"> megoldva paranccsal.</w:t>
       </w:r>
       <w:r>
         <w:rPr>
@@ -3422,6 +4682,212 @@
           <w:lang w:val="hu-HU"/>
         </w:rPr>
         <w:t xml:space="preserve"> Dokumentáció hanyag!!!</w:t>
+      </w:r>
+    </w:p>
+    <w:p>
+      <w:pPr>
+        <w:rPr>
+          <w:rFonts w:ascii="Times New Roman" w:hAnsi="Times New Roman" w:cs="Times New Roman"/>
+          <w:b/>
+          <w:bCs/>
+          <w:sz w:val="26"/>
+          <w:szCs w:val="26"/>
+          <w:lang w:val="hu-HU"/>
+        </w:rPr>
+      </w:pPr>
+      <w:r>
+        <w:rPr>
+          <w:rFonts w:ascii="Times New Roman" w:hAnsi="Times New Roman" w:cs="Times New Roman"/>
+          <w:b/>
+          <w:bCs/>
+          <w:sz w:val="26"/>
+          <w:szCs w:val="26"/>
+          <w:lang w:val="hu-HU"/>
+        </w:rPr>
+        <w:t>2024.07.2</w:t>
+      </w:r>
+      <w:r>
+        <w:rPr>
+          <w:rFonts w:ascii="Times New Roman" w:hAnsi="Times New Roman" w:cs="Times New Roman"/>
+          <w:b/>
+          <w:bCs/>
+          <w:sz w:val="26"/>
+          <w:szCs w:val="26"/>
+          <w:lang w:val="hu-HU"/>
+        </w:rPr>
+        <w:t>1.</w:t>
+      </w:r>
+      <w:r>
+        <w:rPr>
+          <w:rFonts w:ascii="Times New Roman" w:hAnsi="Times New Roman" w:cs="Times New Roman"/>
+          <w:b/>
+          <w:bCs/>
+          <w:sz w:val="26"/>
+          <w:szCs w:val="26"/>
+          <w:lang w:val="hu-HU"/>
+        </w:rPr>
+        <w:br/>
+      </w:r>
+      <w:r>
+        <w:rPr>
+          <w:rFonts w:ascii="Times New Roman" w:hAnsi="Times New Roman" w:cs="Times New Roman"/>
+          <w:sz w:val="26"/>
+          <w:szCs w:val="26"/>
+          <w:lang w:val="hu-HU"/>
+        </w:rPr>
+        <w:t xml:space="preserve">API endpontok befejezve backend 95%-ban kész, szükséges: új API összehangolása frontenddel. Frontend átalakítása – </w:t>
+      </w:r>
+      <w:proofErr w:type="spellStart"/>
+      <w:r>
+        <w:rPr>
+          <w:rFonts w:ascii="Times New Roman" w:hAnsi="Times New Roman" w:cs="Times New Roman"/>
+          <w:sz w:val="26"/>
+          <w:szCs w:val="26"/>
+          <w:lang w:val="hu-HU"/>
+        </w:rPr>
+        <w:t>xlsx</w:t>
+      </w:r>
+      <w:proofErr w:type="spellEnd"/>
+      <w:r>
+        <w:rPr>
+          <w:rFonts w:ascii="Times New Roman" w:hAnsi="Times New Roman" w:cs="Times New Roman"/>
+          <w:sz w:val="26"/>
+          <w:szCs w:val="26"/>
+          <w:lang w:val="hu-HU"/>
+        </w:rPr>
+        <w:t xml:space="preserve"> </w:t>
+      </w:r>
+      <w:proofErr w:type="spellStart"/>
+      <w:r>
+        <w:rPr>
+          <w:rFonts w:ascii="Times New Roman" w:hAnsi="Times New Roman" w:cs="Times New Roman"/>
+          <w:sz w:val="26"/>
+          <w:szCs w:val="26"/>
+          <w:lang w:val="hu-HU"/>
+        </w:rPr>
+        <w:t>package</w:t>
+      </w:r>
+      <w:proofErr w:type="spellEnd"/>
+      <w:r>
+        <w:rPr>
+          <w:rFonts w:ascii="Times New Roman" w:hAnsi="Times New Roman" w:cs="Times New Roman"/>
+          <w:sz w:val="26"/>
+          <w:szCs w:val="26"/>
+          <w:lang w:val="hu-HU"/>
+        </w:rPr>
+        <w:t xml:space="preserve"> sérülékenység miatt eltávolítva</w:t>
+      </w:r>
+      <w:r>
+        <w:rPr>
+          <w:rFonts w:ascii="Times New Roman" w:hAnsi="Times New Roman" w:cs="Times New Roman"/>
+          <w:sz w:val="26"/>
+          <w:szCs w:val="26"/>
+          <w:lang w:val="hu-HU"/>
+        </w:rPr>
+        <w:t>.</w:t>
+      </w:r>
+      <w:r>
+        <w:rPr>
+          <w:rFonts w:ascii="Times New Roman" w:hAnsi="Times New Roman" w:cs="Times New Roman"/>
+          <w:sz w:val="26"/>
+          <w:szCs w:val="26"/>
+          <w:lang w:val="hu-HU"/>
+        </w:rPr>
+        <w:t xml:space="preserve"> </w:t>
+      </w:r>
+      <w:r>
+        <w:rPr>
+          <w:rFonts w:ascii="Times New Roman" w:hAnsi="Times New Roman" w:cs="Times New Roman"/>
+          <w:b/>
+          <w:bCs/>
+          <w:sz w:val="26"/>
+          <w:szCs w:val="26"/>
+          <w:lang w:val="hu-HU"/>
+        </w:rPr>
+        <w:t>Frontend</w:t>
+      </w:r>
+      <w:r>
+        <w:rPr>
+          <w:rFonts w:ascii="Times New Roman" w:hAnsi="Times New Roman" w:cs="Times New Roman"/>
+          <w:b/>
+          <w:bCs/>
+          <w:sz w:val="26"/>
+          <w:szCs w:val="26"/>
+          <w:lang w:val="hu-HU"/>
+        </w:rPr>
+        <w:t xml:space="preserve"> </w:t>
+      </w:r>
+      <w:proofErr w:type="spellStart"/>
+      <w:r>
+        <w:rPr>
+          <w:rFonts w:ascii="Times New Roman" w:hAnsi="Times New Roman" w:cs="Times New Roman"/>
+          <w:b/>
+          <w:bCs/>
+          <w:sz w:val="26"/>
+          <w:szCs w:val="26"/>
+          <w:lang w:val="hu-HU"/>
+        </w:rPr>
+        <w:t>environment</w:t>
+      </w:r>
+      <w:proofErr w:type="spellEnd"/>
+      <w:r>
+        <w:rPr>
+          <w:rFonts w:ascii="Times New Roman" w:hAnsi="Times New Roman" w:cs="Times New Roman"/>
+          <w:b/>
+          <w:bCs/>
+          <w:sz w:val="26"/>
+          <w:szCs w:val="26"/>
+          <w:lang w:val="hu-HU"/>
+        </w:rPr>
+        <w:t xml:space="preserve">: </w:t>
+      </w:r>
+      <w:proofErr w:type="spellStart"/>
+      <w:r>
+        <w:rPr>
+          <w:rFonts w:ascii="Times New Roman" w:hAnsi="Times New Roman" w:cs="Times New Roman"/>
+          <w:b/>
+          <w:bCs/>
+          <w:sz w:val="26"/>
+          <w:szCs w:val="26"/>
+          <w:lang w:val="hu-HU"/>
+        </w:rPr>
+        <w:t>React</w:t>
+      </w:r>
+      <w:proofErr w:type="spellEnd"/>
+      <w:r>
+        <w:rPr>
+          <w:rFonts w:ascii="Times New Roman" w:hAnsi="Times New Roman" w:cs="Times New Roman"/>
+          <w:b/>
+          <w:bCs/>
+          <w:sz w:val="26"/>
+          <w:szCs w:val="26"/>
+          <w:lang w:val="hu-HU"/>
+        </w:rPr>
+        <w:t xml:space="preserve"> -&gt; </w:t>
+      </w:r>
+      <w:proofErr w:type="spellStart"/>
+      <w:r>
+        <w:rPr>
+          <w:rFonts w:ascii="Times New Roman" w:hAnsi="Times New Roman" w:cs="Times New Roman"/>
+          <w:b/>
+          <w:bCs/>
+          <w:sz w:val="26"/>
+          <w:szCs w:val="26"/>
+          <w:lang w:val="hu-HU"/>
+        </w:rPr>
+        <w:t>Vite</w:t>
+      </w:r>
+      <w:proofErr w:type="spellEnd"/>
+      <w:r>
+        <w:rPr>
+          <w:rFonts w:ascii="Times New Roman" w:hAnsi="Times New Roman" w:cs="Times New Roman"/>
+          <w:b/>
+          <w:bCs/>
+          <w:sz w:val="26"/>
+          <w:szCs w:val="26"/>
+          <w:lang w:val="hu-HU"/>
+        </w:rPr>
+        <w:t>.</w:t>
       </w:r>
     </w:p>
     <w:sectPr>

</xml_diff>

<commit_message>
frontend & backend validation & fixes
</commit_message>
<xml_diff>
--- a/vizsgaremek_palyakovetes/Projektnapló.docx
+++ b/vizsgaremek_palyakovetes/Projektnapló.docx
@@ -309,18 +309,18 @@
           <w:lang w:val="hu-HU"/>
         </w:rPr>
         <w:tab/>
-      </w:r>
-      <w:proofErr w:type="spellStart"/>
-      <w:r>
+        <w:t>Labbancz Balázs</w:t>
+      </w:r>
+    </w:p>
+    <w:p>
+      <w:pPr>
         <w:rPr>
           <w:rFonts w:ascii="Times New Roman" w:hAnsi="Times New Roman" w:cs="Times New Roman"/>
           <w:sz w:val="28"/>
           <w:szCs w:val="28"/>
           <w:lang w:val="hu-HU"/>
         </w:rPr>
-        <w:t>Labbancz</w:t>
-      </w:r>
-      <w:proofErr w:type="spellEnd"/>
+      </w:pPr>
       <w:r>
         <w:rPr>
           <w:rFonts w:ascii="Times New Roman" w:hAnsi="Times New Roman" w:cs="Times New Roman"/>
@@ -328,7 +328,8 @@
           <w:szCs w:val="28"/>
           <w:lang w:val="hu-HU"/>
         </w:rPr>
-        <w:t xml:space="preserve"> Balázs</w:t>
+        <w:tab/>
+        <w:t>…………………..</w:t>
       </w:r>
     </w:p>
     <w:p>
@@ -340,30 +341,31 @@
           <w:lang w:val="hu-HU"/>
         </w:rPr>
       </w:pPr>
-      <w:r>
-        <w:rPr>
-          <w:rFonts w:ascii="Times New Roman" w:hAnsi="Times New Roman" w:cs="Times New Roman"/>
+    </w:p>
+    <w:p>
+      <w:pPr>
+        <w:ind w:left="6912" w:firstLine="3"/>
+        <w:rPr>
+          <w:rFonts w:ascii="Times New Roman" w:hAnsi="Times New Roman" w:cs="Times New Roman"/>
+          <w:b/>
+          <w:bCs/>
           <w:sz w:val="28"/>
           <w:szCs w:val="28"/>
           <w:lang w:val="hu-HU"/>
         </w:rPr>
-        <w:tab/>
-        <w:t>…………………..</w:t>
-      </w:r>
-    </w:p>
-    <w:p>
-      <w:pPr>
-        <w:rPr>
-          <w:rFonts w:ascii="Times New Roman" w:hAnsi="Times New Roman" w:cs="Times New Roman"/>
+      </w:pPr>
+      <w:r>
+        <w:rPr>
+          <w:rFonts w:ascii="Times New Roman" w:hAnsi="Times New Roman" w:cs="Times New Roman"/>
+          <w:b/>
+          <w:bCs/>
           <w:sz w:val="28"/>
           <w:szCs w:val="28"/>
           <w:lang w:val="hu-HU"/>
         </w:rPr>
-      </w:pPr>
-    </w:p>
-    <w:p>
-      <w:pPr>
-        <w:ind w:left="6912" w:firstLine="3"/>
+        <w:t xml:space="preserve">Utólagos </w:t>
+      </w:r>
+      <w:r>
         <w:rPr>
           <w:rFonts w:ascii="Times New Roman" w:hAnsi="Times New Roman" w:cs="Times New Roman"/>
           <w:b/>
@@ -372,7 +374,8 @@
           <w:szCs w:val="28"/>
           <w:lang w:val="hu-HU"/>
         </w:rPr>
-      </w:pPr>
+        <w:t>h</w:t>
+      </w:r>
       <w:r>
         <w:rPr>
           <w:rFonts w:ascii="Times New Roman" w:hAnsi="Times New Roman" w:cs="Times New Roman"/>
@@ -382,33 +385,31 @@
           <w:szCs w:val="28"/>
           <w:lang w:val="hu-HU"/>
         </w:rPr>
-        <w:t xml:space="preserve">Utólagos </w:t>
-      </w:r>
-      <w:r>
-        <w:rPr>
-          <w:rFonts w:ascii="Times New Roman" w:hAnsi="Times New Roman" w:cs="Times New Roman"/>
-          <w:b/>
-          <w:bCs/>
+        <w:t>ozzájárulás:</w:t>
+      </w:r>
+    </w:p>
+    <w:p>
+      <w:pPr>
+        <w:rPr>
+          <w:rFonts w:ascii="Times New Roman" w:hAnsi="Times New Roman" w:cs="Times New Roman"/>
           <w:sz w:val="28"/>
           <w:szCs w:val="28"/>
           <w:lang w:val="hu-HU"/>
         </w:rPr>
-        <w:t>h</w:t>
-      </w:r>
-      <w:r>
-        <w:rPr>
-          <w:rFonts w:ascii="Times New Roman" w:hAnsi="Times New Roman" w:cs="Times New Roman"/>
-          <w:b/>
-          <w:bCs/>
+      </w:pPr>
+      <w:r>
+        <w:rPr>
+          <w:rFonts w:ascii="Times New Roman" w:hAnsi="Times New Roman" w:cs="Times New Roman"/>
           <w:sz w:val="28"/>
           <w:szCs w:val="28"/>
           <w:lang w:val="hu-HU"/>
         </w:rPr>
-        <w:t>ozzájárulás:</w:t>
-      </w:r>
-    </w:p>
-    <w:p>
-      <w:pPr>
+        <w:tab/>
+      </w:r>
+    </w:p>
+    <w:p>
+      <w:pPr>
+        <w:ind w:left="6912"/>
         <w:rPr>
           <w:rFonts w:ascii="Times New Roman" w:hAnsi="Times New Roman" w:cs="Times New Roman"/>
           <w:sz w:val="28"/>
@@ -423,12 +424,11 @@
           <w:szCs w:val="28"/>
           <w:lang w:val="hu-HU"/>
         </w:rPr>
-        <w:tab/>
-      </w:r>
-    </w:p>
-    <w:p>
-      <w:pPr>
-        <w:ind w:left="6912"/>
+        <w:t>Hagymási Bence</w:t>
+      </w:r>
+    </w:p>
+    <w:p>
+      <w:pPr>
         <w:rPr>
           <w:rFonts w:ascii="Times New Roman" w:hAnsi="Times New Roman" w:cs="Times New Roman"/>
           <w:sz w:val="28"/>
@@ -443,18 +443,17 @@
           <w:szCs w:val="28"/>
           <w:lang w:val="hu-HU"/>
         </w:rPr>
-        <w:t>Hagymási Bence</w:t>
-      </w:r>
-    </w:p>
-    <w:p>
-      <w:pPr>
+        <w:tab/>
+      </w:r>
+      <w:r>
         <w:rPr>
           <w:rFonts w:ascii="Times New Roman" w:hAnsi="Times New Roman" w:cs="Times New Roman"/>
           <w:sz w:val="28"/>
           <w:szCs w:val="28"/>
           <w:lang w:val="hu-HU"/>
         </w:rPr>
-      </w:pPr>
+        <w:t>…………………..</w:t>
+      </w:r>
       <w:r>
         <w:rPr>
           <w:rFonts w:ascii="Times New Roman" w:hAnsi="Times New Roman" w:cs="Times New Roman"/>
@@ -462,17 +461,19 @@
           <w:szCs w:val="28"/>
           <w:lang w:val="hu-HU"/>
         </w:rPr>
-        <w:tab/>
-      </w:r>
-      <w:r>
+        <w:br w:type="page"/>
+      </w:r>
+    </w:p>
+    <w:p>
+      <w:pPr>
+        <w:jc w:val="center"/>
         <w:rPr>
           <w:rFonts w:ascii="Times New Roman" w:hAnsi="Times New Roman" w:cs="Times New Roman"/>
           <w:sz w:val="28"/>
           <w:szCs w:val="28"/>
           <w:lang w:val="hu-HU"/>
         </w:rPr>
-        <w:t>…………………..</w:t>
-      </w:r>
+      </w:pPr>
       <w:r>
         <w:rPr>
           <w:rFonts w:ascii="Times New Roman" w:hAnsi="Times New Roman" w:cs="Times New Roman"/>
@@ -480,7 +481,8 @@
           <w:szCs w:val="28"/>
           <w:lang w:val="hu-HU"/>
         </w:rPr>
-        <w:br w:type="page"/>
+        <w:lastRenderedPageBreak/>
+        <w:t>NYÍREGYHÁZA</w:t>
       </w:r>
     </w:p>
     <w:p>
@@ -500,27 +502,6 @@
           <w:szCs w:val="28"/>
           <w:lang w:val="hu-HU"/>
         </w:rPr>
-        <w:lastRenderedPageBreak/>
-        <w:t>NYÍREGYHÁZA</w:t>
-      </w:r>
-    </w:p>
-    <w:p>
-      <w:pPr>
-        <w:jc w:val="center"/>
-        <w:rPr>
-          <w:rFonts w:ascii="Times New Roman" w:hAnsi="Times New Roman" w:cs="Times New Roman"/>
-          <w:sz w:val="28"/>
-          <w:szCs w:val="28"/>
-          <w:lang w:val="hu-HU"/>
-        </w:rPr>
-      </w:pPr>
-      <w:r>
-        <w:rPr>
-          <w:rFonts w:ascii="Times New Roman" w:hAnsi="Times New Roman" w:cs="Times New Roman"/>
-          <w:sz w:val="28"/>
-          <w:szCs w:val="28"/>
-          <w:lang w:val="hu-HU"/>
-        </w:rPr>
         <w:t>2023</w:t>
       </w:r>
     </w:p>
@@ -599,27 +580,7 @@
           <w:szCs w:val="26"/>
           <w:lang w:val="hu-HU"/>
         </w:rPr>
-        <w:t xml:space="preserve">Frontend: </w:t>
-      </w:r>
-      <w:proofErr w:type="spellStart"/>
-      <w:r>
-        <w:rPr>
-          <w:rFonts w:ascii="Times New Roman" w:hAnsi="Times New Roman" w:cs="Times New Roman"/>
-          <w:sz w:val="26"/>
-          <w:szCs w:val="26"/>
-          <w:lang w:val="hu-HU"/>
-        </w:rPr>
-        <w:t>Labbancz</w:t>
-      </w:r>
-      <w:proofErr w:type="spellEnd"/>
-      <w:r>
-        <w:rPr>
-          <w:rFonts w:ascii="Times New Roman" w:hAnsi="Times New Roman" w:cs="Times New Roman"/>
-          <w:sz w:val="26"/>
-          <w:szCs w:val="26"/>
-          <w:lang w:val="hu-HU"/>
-        </w:rPr>
-        <w:t xml:space="preserve"> Balázs létrehozta a bejelentkezési oldal és az akkor még főoldal, később egy osztályhoz tartozó tanulók kiírásához használt oldal</w:t>
+        <w:t>Frontend: Labbancz Balázs létrehozta a bejelentkezési oldal és az akkor még főoldal, később egy osztályhoz tartozó tanulók kiírásához használt oldal</w:t>
       </w:r>
       <w:r>
         <w:rPr>
@@ -669,45 +630,14 @@
         </w:rPr>
         <w:br/>
       </w:r>
-      <w:proofErr w:type="spellStart"/>
-      <w:r>
-        <w:rPr>
-          <w:rFonts w:ascii="Times New Roman" w:hAnsi="Times New Roman" w:cs="Times New Roman"/>
-          <w:sz w:val="26"/>
-          <w:szCs w:val="26"/>
-          <w:lang w:val="hu-HU"/>
-        </w:rPr>
-        <w:t>Database</w:t>
-      </w:r>
-      <w:proofErr w:type="spellEnd"/>
-      <w:r>
-        <w:rPr>
-          <w:rFonts w:ascii="Times New Roman" w:hAnsi="Times New Roman" w:cs="Times New Roman"/>
-          <w:sz w:val="26"/>
-          <w:szCs w:val="26"/>
-          <w:lang w:val="hu-HU"/>
-        </w:rPr>
-        <w:t xml:space="preserve">: Kiss Szabolcs megtervezte és létrehozta az adatbázist, még </w:t>
-      </w:r>
-      <w:proofErr w:type="spellStart"/>
-      <w:r>
-        <w:rPr>
-          <w:rFonts w:ascii="Times New Roman" w:hAnsi="Times New Roman" w:cs="Times New Roman"/>
-          <w:sz w:val="26"/>
-          <w:szCs w:val="26"/>
-          <w:lang w:val="hu-HU"/>
-        </w:rPr>
-        <w:t>mock</w:t>
-      </w:r>
-      <w:proofErr w:type="spellEnd"/>
-      <w:r>
-        <w:rPr>
-          <w:rFonts w:ascii="Times New Roman" w:hAnsi="Times New Roman" w:cs="Times New Roman"/>
-          <w:sz w:val="26"/>
-          <w:szCs w:val="26"/>
-          <w:lang w:val="hu-HU"/>
-        </w:rPr>
-        <w:t xml:space="preserve"> adatok nélkül.</w:t>
+      <w:r>
+        <w:rPr>
+          <w:rFonts w:ascii="Times New Roman" w:hAnsi="Times New Roman" w:cs="Times New Roman"/>
+          <w:sz w:val="26"/>
+          <w:szCs w:val="26"/>
+          <w:lang w:val="hu-HU"/>
+        </w:rPr>
+        <w:t>Database: Kiss Szabolcs megtervezte és létrehozta az adatbázist, még mock adatok nélkül.</w:t>
       </w:r>
     </w:p>
     <w:p>
@@ -823,45 +753,14 @@
         </w:rPr>
         <w:br/>
       </w:r>
-      <w:proofErr w:type="spellStart"/>
-      <w:r>
-        <w:rPr>
-          <w:rFonts w:ascii="Times New Roman" w:hAnsi="Times New Roman" w:cs="Times New Roman"/>
-          <w:sz w:val="26"/>
-          <w:szCs w:val="26"/>
-          <w:lang w:val="hu-HU"/>
-        </w:rPr>
-        <w:t>Database</w:t>
-      </w:r>
-      <w:proofErr w:type="spellEnd"/>
-      <w:r>
-        <w:rPr>
-          <w:rFonts w:ascii="Times New Roman" w:hAnsi="Times New Roman" w:cs="Times New Roman"/>
-          <w:sz w:val="26"/>
-          <w:szCs w:val="26"/>
-          <w:lang w:val="hu-HU"/>
-        </w:rPr>
-        <w:t xml:space="preserve">: Kiss Szabolcs megkezdte az adatbázis </w:t>
-      </w:r>
-      <w:proofErr w:type="spellStart"/>
-      <w:r>
-        <w:rPr>
-          <w:rFonts w:ascii="Times New Roman" w:hAnsi="Times New Roman" w:cs="Times New Roman"/>
-          <w:sz w:val="26"/>
-          <w:szCs w:val="26"/>
-          <w:lang w:val="hu-HU"/>
-        </w:rPr>
-        <w:t>mock</w:t>
-      </w:r>
-      <w:proofErr w:type="spellEnd"/>
-      <w:r>
-        <w:rPr>
-          <w:rFonts w:ascii="Times New Roman" w:hAnsi="Times New Roman" w:cs="Times New Roman"/>
-          <w:sz w:val="26"/>
-          <w:szCs w:val="26"/>
-          <w:lang w:val="hu-HU"/>
-        </w:rPr>
-        <w:t xml:space="preserve"> adatokkal történő feltöltését és a fejlesztés gyorsítása érdekében kimentette az adatbázis grafikus UML diagramját.</w:t>
+      <w:r>
+        <w:rPr>
+          <w:rFonts w:ascii="Times New Roman" w:hAnsi="Times New Roman" w:cs="Times New Roman"/>
+          <w:sz w:val="26"/>
+          <w:szCs w:val="26"/>
+          <w:lang w:val="hu-HU"/>
+        </w:rPr>
+        <w:t>Database: Kiss Szabolcs megkezdte az adatbázis mock adatokkal történő feltöltését és a fejlesztés gyorsítása érdekében kimentette az adatbázis grafikus UML diagramját.</w:t>
       </w:r>
     </w:p>
     <w:p>
@@ -893,45 +792,14 @@
         </w:rPr>
         <w:br/>
       </w:r>
-      <w:proofErr w:type="spellStart"/>
-      <w:r>
-        <w:rPr>
-          <w:rFonts w:ascii="Times New Roman" w:hAnsi="Times New Roman" w:cs="Times New Roman"/>
-          <w:sz w:val="26"/>
-          <w:szCs w:val="26"/>
-          <w:lang w:val="hu-HU"/>
-        </w:rPr>
-        <w:t>Database</w:t>
-      </w:r>
-      <w:proofErr w:type="spellEnd"/>
-      <w:r>
-        <w:rPr>
-          <w:rFonts w:ascii="Times New Roman" w:hAnsi="Times New Roman" w:cs="Times New Roman"/>
-          <w:sz w:val="26"/>
-          <w:szCs w:val="26"/>
-          <w:lang w:val="hu-HU"/>
-        </w:rPr>
-        <w:t xml:space="preserve">: Menyhárt Martin folytatta az adatbázis </w:t>
-      </w:r>
-      <w:proofErr w:type="spellStart"/>
-      <w:r>
-        <w:rPr>
-          <w:rFonts w:ascii="Times New Roman" w:hAnsi="Times New Roman" w:cs="Times New Roman"/>
-          <w:sz w:val="26"/>
-          <w:szCs w:val="26"/>
-          <w:lang w:val="hu-HU"/>
-        </w:rPr>
-        <w:t>mock</w:t>
-      </w:r>
-      <w:proofErr w:type="spellEnd"/>
-      <w:r>
-        <w:rPr>
-          <w:rFonts w:ascii="Times New Roman" w:hAnsi="Times New Roman" w:cs="Times New Roman"/>
-          <w:sz w:val="26"/>
-          <w:szCs w:val="26"/>
-          <w:lang w:val="hu-HU"/>
-        </w:rPr>
-        <w:t xml:space="preserve"> adatokkal történő feltöltését.</w:t>
+      <w:r>
+        <w:rPr>
+          <w:rFonts w:ascii="Times New Roman" w:hAnsi="Times New Roman" w:cs="Times New Roman"/>
+          <w:sz w:val="26"/>
+          <w:szCs w:val="26"/>
+          <w:lang w:val="hu-HU"/>
+        </w:rPr>
+        <w:t>Database: Menyhárt Martin folytatta az adatbázis mock adatokkal történő feltöltését.</w:t>
       </w:r>
     </w:p>
     <w:p>
@@ -963,45 +831,14 @@
         </w:rPr>
         <w:br/>
       </w:r>
-      <w:proofErr w:type="spellStart"/>
-      <w:r>
-        <w:rPr>
-          <w:rFonts w:ascii="Times New Roman" w:hAnsi="Times New Roman" w:cs="Times New Roman"/>
-          <w:sz w:val="26"/>
-          <w:szCs w:val="26"/>
-          <w:lang w:val="hu-HU"/>
-        </w:rPr>
-        <w:t>Database</w:t>
-      </w:r>
-      <w:proofErr w:type="spellEnd"/>
-      <w:r>
-        <w:rPr>
-          <w:rFonts w:ascii="Times New Roman" w:hAnsi="Times New Roman" w:cs="Times New Roman"/>
-          <w:sz w:val="26"/>
-          <w:szCs w:val="26"/>
-          <w:lang w:val="hu-HU"/>
-        </w:rPr>
-        <w:t xml:space="preserve">: </w:t>
-      </w:r>
-      <w:proofErr w:type="spellStart"/>
-      <w:r>
-        <w:rPr>
-          <w:rFonts w:ascii="Times New Roman" w:hAnsi="Times New Roman" w:cs="Times New Roman"/>
-          <w:sz w:val="26"/>
-          <w:szCs w:val="26"/>
-          <w:lang w:val="hu-HU"/>
-        </w:rPr>
-        <w:t>Labbancz</w:t>
-      </w:r>
-      <w:proofErr w:type="spellEnd"/>
-      <w:r>
-        <w:rPr>
-          <w:rFonts w:ascii="Times New Roman" w:hAnsi="Times New Roman" w:cs="Times New Roman"/>
-          <w:sz w:val="26"/>
-          <w:szCs w:val="26"/>
-          <w:lang w:val="hu-HU"/>
-        </w:rPr>
-        <w:t xml:space="preserve"> Balázs módosításokat végzett az adatbázis szerkezetében és ennek megfelelően frissítette az UML diagramot.</w:t>
+      <w:r>
+        <w:rPr>
+          <w:rFonts w:ascii="Times New Roman" w:hAnsi="Times New Roman" w:cs="Times New Roman"/>
+          <w:sz w:val="26"/>
+          <w:szCs w:val="26"/>
+          <w:lang w:val="hu-HU"/>
+        </w:rPr>
+        <w:t>Database: Labbancz Balázs módosításokat végzett az adatbázis szerkezetében és ennek megfelelően frissítette az UML diagramot.</w:t>
       </w:r>
     </w:p>
     <w:p>
@@ -1079,27 +916,7 @@
           <w:szCs w:val="26"/>
           <w:lang w:val="hu-HU"/>
         </w:rPr>
-        <w:t xml:space="preserve">Backend: </w:t>
-      </w:r>
-      <w:proofErr w:type="spellStart"/>
-      <w:r>
-        <w:rPr>
-          <w:rFonts w:ascii="Times New Roman" w:hAnsi="Times New Roman" w:cs="Times New Roman"/>
-          <w:sz w:val="26"/>
-          <w:szCs w:val="26"/>
-          <w:lang w:val="hu-HU"/>
-        </w:rPr>
-        <w:t>Labbancz</w:t>
-      </w:r>
-      <w:proofErr w:type="spellEnd"/>
-      <w:r>
-        <w:rPr>
-          <w:rFonts w:ascii="Times New Roman" w:hAnsi="Times New Roman" w:cs="Times New Roman"/>
-          <w:sz w:val="26"/>
-          <w:szCs w:val="26"/>
-          <w:lang w:val="hu-HU"/>
-        </w:rPr>
-        <w:t xml:space="preserve"> Balázs megírta a bejelentkezési metódust.</w:t>
+        <w:t>Backend: Labbancz Balázs megírta a bejelentkezési metódust.</w:t>
       </w:r>
     </w:p>
     <w:p>
@@ -1195,67 +1012,7 @@
           <w:szCs w:val="26"/>
           <w:lang w:val="hu-HU"/>
         </w:rPr>
-        <w:t xml:space="preserve"> </w:t>
-      </w:r>
-      <w:proofErr w:type="spellStart"/>
-      <w:r>
-        <w:rPr>
-          <w:rFonts w:ascii="Times New Roman" w:hAnsi="Times New Roman" w:cs="Times New Roman"/>
-          <w:sz w:val="26"/>
-          <w:szCs w:val="26"/>
-          <w:lang w:val="hu-HU"/>
-        </w:rPr>
-        <w:t>fileba</w:t>
-      </w:r>
-      <w:proofErr w:type="spellEnd"/>
-      <w:r>
-        <w:rPr>
-          <w:rFonts w:ascii="Times New Roman" w:hAnsi="Times New Roman" w:cs="Times New Roman"/>
-          <w:sz w:val="26"/>
-          <w:szCs w:val="26"/>
-          <w:lang w:val="hu-HU"/>
-        </w:rPr>
-        <w:t xml:space="preserve"> és a táblázatba importálhatók adatok </w:t>
-      </w:r>
-      <w:proofErr w:type="spellStart"/>
-      <w:r>
-        <w:rPr>
-          <w:rFonts w:ascii="Times New Roman" w:hAnsi="Times New Roman" w:cs="Times New Roman"/>
-          <w:sz w:val="26"/>
-          <w:szCs w:val="26"/>
-          <w:lang w:val="hu-HU"/>
-        </w:rPr>
-        <w:t>csv</w:t>
-      </w:r>
-      <w:proofErr w:type="spellEnd"/>
-      <w:r>
-        <w:rPr>
-          <w:rFonts w:ascii="Times New Roman" w:hAnsi="Times New Roman" w:cs="Times New Roman"/>
-          <w:sz w:val="26"/>
-          <w:szCs w:val="26"/>
-          <w:lang w:val="hu-HU"/>
-        </w:rPr>
-        <w:t xml:space="preserve"> </w:t>
-      </w:r>
-      <w:proofErr w:type="spellStart"/>
-      <w:r>
-        <w:rPr>
-          <w:rFonts w:ascii="Times New Roman" w:hAnsi="Times New Roman" w:cs="Times New Roman"/>
-          <w:sz w:val="26"/>
-          <w:szCs w:val="26"/>
-          <w:lang w:val="hu-HU"/>
-        </w:rPr>
-        <w:t>fileból</w:t>
-      </w:r>
-      <w:proofErr w:type="spellEnd"/>
-      <w:r>
-        <w:rPr>
-          <w:rFonts w:ascii="Times New Roman" w:hAnsi="Times New Roman" w:cs="Times New Roman"/>
-          <w:sz w:val="26"/>
-          <w:szCs w:val="26"/>
-          <w:lang w:val="hu-HU"/>
-        </w:rPr>
-        <w:t>.</w:t>
+        <w:t xml:space="preserve"> fileba és a táblázatba importálhatók adatok csv fileból.</w:t>
       </w:r>
     </w:p>
     <w:p>
@@ -1440,27 +1197,7 @@
           <w:szCs w:val="26"/>
           <w:lang w:val="hu-HU"/>
         </w:rPr>
-        <w:t xml:space="preserve">Backend: </w:t>
-      </w:r>
-      <w:proofErr w:type="spellStart"/>
-      <w:r>
-        <w:rPr>
-          <w:rFonts w:ascii="Times New Roman" w:hAnsi="Times New Roman" w:cs="Times New Roman"/>
-          <w:sz w:val="26"/>
-          <w:szCs w:val="26"/>
-          <w:lang w:val="hu-HU"/>
-        </w:rPr>
-        <w:t>Labbancz</w:t>
-      </w:r>
-      <w:proofErr w:type="spellEnd"/>
-      <w:r>
-        <w:rPr>
-          <w:rFonts w:ascii="Times New Roman" w:hAnsi="Times New Roman" w:cs="Times New Roman"/>
-          <w:sz w:val="26"/>
-          <w:szCs w:val="26"/>
-          <w:lang w:val="hu-HU"/>
-        </w:rPr>
-        <w:t xml:space="preserve"> Balázs változtatásokat végzett a bejelentkezési metóduson.</w:t>
+        <w:t>Backend: Labbancz Balázs változtatásokat végzett a bejelentkezési metóduson.</w:t>
       </w:r>
     </w:p>
     <w:p>
@@ -1499,27 +1236,7 @@
           <w:szCs w:val="26"/>
           <w:lang w:val="hu-HU"/>
         </w:rPr>
-        <w:t xml:space="preserve">Backend: </w:t>
-      </w:r>
-      <w:proofErr w:type="spellStart"/>
-      <w:r>
-        <w:rPr>
-          <w:rFonts w:ascii="Times New Roman" w:hAnsi="Times New Roman" w:cs="Times New Roman"/>
-          <w:sz w:val="26"/>
-          <w:szCs w:val="26"/>
-          <w:lang w:val="hu-HU"/>
-        </w:rPr>
-        <w:t>Labbancz</w:t>
-      </w:r>
-      <w:proofErr w:type="spellEnd"/>
-      <w:r>
-        <w:rPr>
-          <w:rFonts w:ascii="Times New Roman" w:hAnsi="Times New Roman" w:cs="Times New Roman"/>
-          <w:sz w:val="26"/>
-          <w:szCs w:val="26"/>
-          <w:lang w:val="hu-HU"/>
-        </w:rPr>
-        <w:t xml:space="preserve"> Balázs létrehozta a kijelentkező metódust és összehangolta a bejelentkezési metódussal, továbbá javításokat végzett rajtuk.</w:t>
+        <w:t>Backend: Labbancz Balázs létrehozta a kijelentkező metódust és összehangolta a bejelentkezési metódussal, továbbá javításokat végzett rajtuk.</w:t>
       </w:r>
     </w:p>
     <w:p>
@@ -1608,27 +1325,7 @@
           <w:szCs w:val="26"/>
           <w:lang w:val="hu-HU"/>
         </w:rPr>
-        <w:t xml:space="preserve">Frontend: Menyhárt Martin design </w:t>
-      </w:r>
-      <w:proofErr w:type="spellStart"/>
-      <w:r>
-        <w:rPr>
-          <w:rFonts w:ascii="Times New Roman" w:hAnsi="Times New Roman" w:cs="Times New Roman"/>
-          <w:sz w:val="26"/>
-          <w:szCs w:val="26"/>
-          <w:lang w:val="hu-HU"/>
-        </w:rPr>
-        <w:t>bugok</w:t>
-      </w:r>
-      <w:proofErr w:type="spellEnd"/>
-      <w:r>
-        <w:rPr>
-          <w:rFonts w:ascii="Times New Roman" w:hAnsi="Times New Roman" w:cs="Times New Roman"/>
-          <w:sz w:val="26"/>
-          <w:szCs w:val="26"/>
-          <w:lang w:val="hu-HU"/>
-        </w:rPr>
-        <w:t xml:space="preserve"> javítását végezte.</w:t>
+        <w:t>Frontend: Menyhárt Martin design bugok javítását végezte.</w:t>
       </w:r>
     </w:p>
     <w:p>
@@ -1710,27 +1407,7 @@
           <w:szCs w:val="26"/>
           <w:lang w:val="hu-HU"/>
         </w:rPr>
-        <w:t xml:space="preserve">Backend: </w:t>
-      </w:r>
-      <w:proofErr w:type="spellStart"/>
-      <w:r>
-        <w:rPr>
-          <w:rFonts w:ascii="Times New Roman" w:hAnsi="Times New Roman" w:cs="Times New Roman"/>
-          <w:sz w:val="26"/>
-          <w:szCs w:val="26"/>
-          <w:lang w:val="hu-HU"/>
-        </w:rPr>
-        <w:t>Labbancz</w:t>
-      </w:r>
-      <w:proofErr w:type="spellEnd"/>
-      <w:r>
-        <w:rPr>
-          <w:rFonts w:ascii="Times New Roman" w:hAnsi="Times New Roman" w:cs="Times New Roman"/>
-          <w:sz w:val="26"/>
-          <w:szCs w:val="26"/>
-          <w:lang w:val="hu-HU"/>
-        </w:rPr>
-        <w:t xml:space="preserve"> Balázs létrehozta az új felhasználó felvételére használt metódust és hozzá igazította a bejelentkező metódust.</w:t>
+        <w:t>Backend: Labbancz Balázs létrehozta az új felhasználó felvételére használt metódust és hozzá igazította a bejelentkező metódust.</w:t>
       </w:r>
     </w:p>
     <w:p>
@@ -1771,67 +1448,7 @@
           <w:szCs w:val="26"/>
           <w:lang w:val="hu-HU"/>
         </w:rPr>
-        <w:t xml:space="preserve">Backend: Kiss Szabolcs </w:t>
-      </w:r>
-      <w:proofErr w:type="spellStart"/>
-      <w:r>
-        <w:rPr>
-          <w:rFonts w:ascii="Times New Roman" w:hAnsi="Times New Roman" w:cs="Times New Roman"/>
-          <w:sz w:val="26"/>
-          <w:szCs w:val="26"/>
-          <w:lang w:val="hu-HU"/>
-        </w:rPr>
-        <w:t>bugokat</w:t>
-      </w:r>
-      <w:proofErr w:type="spellEnd"/>
-      <w:r>
-        <w:rPr>
-          <w:rFonts w:ascii="Times New Roman" w:hAnsi="Times New Roman" w:cs="Times New Roman"/>
-          <w:sz w:val="26"/>
-          <w:szCs w:val="26"/>
-          <w:lang w:val="hu-HU"/>
-        </w:rPr>
-        <w:t xml:space="preserve"> javított a project backendjének a </w:t>
-      </w:r>
-      <w:proofErr w:type="spellStart"/>
-      <w:r>
-        <w:rPr>
-          <w:rFonts w:ascii="Times New Roman" w:hAnsi="Times New Roman" w:cs="Times New Roman"/>
-          <w:sz w:val="26"/>
-          <w:szCs w:val="26"/>
-          <w:lang w:val="hu-HU"/>
-        </w:rPr>
-        <w:t>package-lock</w:t>
-      </w:r>
-      <w:proofErr w:type="spellEnd"/>
-      <w:r>
-        <w:rPr>
-          <w:rFonts w:ascii="Times New Roman" w:hAnsi="Times New Roman" w:cs="Times New Roman"/>
-          <w:sz w:val="26"/>
-          <w:szCs w:val="26"/>
-          <w:lang w:val="hu-HU"/>
-        </w:rPr>
-        <w:t xml:space="preserve"> </w:t>
-      </w:r>
-      <w:proofErr w:type="spellStart"/>
-      <w:r>
-        <w:rPr>
-          <w:rFonts w:ascii="Times New Roman" w:hAnsi="Times New Roman" w:cs="Times New Roman"/>
-          <w:sz w:val="26"/>
-          <w:szCs w:val="26"/>
-          <w:lang w:val="hu-HU"/>
-        </w:rPr>
-        <w:t>filejában</w:t>
-      </w:r>
-      <w:proofErr w:type="spellEnd"/>
-      <w:r>
-        <w:rPr>
-          <w:rFonts w:ascii="Times New Roman" w:hAnsi="Times New Roman" w:cs="Times New Roman"/>
-          <w:sz w:val="26"/>
-          <w:szCs w:val="26"/>
-          <w:lang w:val="hu-HU"/>
-        </w:rPr>
-        <w:t>.</w:t>
+        <w:t>Backend: Kiss Szabolcs bugokat javított a project backendjének a package-lock filejában.</w:t>
       </w:r>
     </w:p>
     <w:p>
@@ -1913,67 +1530,7 @@
           <w:szCs w:val="26"/>
           <w:lang w:val="hu-HU"/>
         </w:rPr>
-        <w:t xml:space="preserve">Backend: </w:t>
-      </w:r>
-      <w:proofErr w:type="spellStart"/>
-      <w:r>
-        <w:rPr>
-          <w:rFonts w:ascii="Times New Roman" w:hAnsi="Times New Roman" w:cs="Times New Roman"/>
-          <w:sz w:val="26"/>
-          <w:szCs w:val="26"/>
-          <w:lang w:val="hu-HU"/>
-        </w:rPr>
-        <w:t>Labbancz</w:t>
-      </w:r>
-      <w:proofErr w:type="spellEnd"/>
-      <w:r>
-        <w:rPr>
-          <w:rFonts w:ascii="Times New Roman" w:hAnsi="Times New Roman" w:cs="Times New Roman"/>
-          <w:sz w:val="26"/>
-          <w:szCs w:val="26"/>
-          <w:lang w:val="hu-HU"/>
-        </w:rPr>
-        <w:t xml:space="preserve"> Balázs </w:t>
-      </w:r>
-      <w:proofErr w:type="spellStart"/>
-      <w:r>
-        <w:rPr>
-          <w:rFonts w:ascii="Times New Roman" w:hAnsi="Times New Roman" w:cs="Times New Roman"/>
-          <w:sz w:val="26"/>
-          <w:szCs w:val="26"/>
-          <w:lang w:val="hu-HU"/>
-        </w:rPr>
-        <w:t>refaktorálta</w:t>
-      </w:r>
-      <w:proofErr w:type="spellEnd"/>
-      <w:r>
-        <w:rPr>
-          <w:rFonts w:ascii="Times New Roman" w:hAnsi="Times New Roman" w:cs="Times New Roman"/>
-          <w:sz w:val="26"/>
-          <w:szCs w:val="26"/>
-          <w:lang w:val="hu-HU"/>
-        </w:rPr>
-        <w:t xml:space="preserve"> a backendet és kiszervezte a bejelentkezés, regisztráció és kijelentkezés metódusait külön </w:t>
-      </w:r>
-      <w:proofErr w:type="spellStart"/>
-      <w:r>
-        <w:rPr>
-          <w:rFonts w:ascii="Times New Roman" w:hAnsi="Times New Roman" w:cs="Times New Roman"/>
-          <w:sz w:val="26"/>
-          <w:szCs w:val="26"/>
-          <w:lang w:val="hu-HU"/>
-        </w:rPr>
-        <w:t>routeba</w:t>
-      </w:r>
-      <w:proofErr w:type="spellEnd"/>
-      <w:r>
-        <w:rPr>
-          <w:rFonts w:ascii="Times New Roman" w:hAnsi="Times New Roman" w:cs="Times New Roman"/>
-          <w:sz w:val="26"/>
-          <w:szCs w:val="26"/>
-          <w:lang w:val="hu-HU"/>
-        </w:rPr>
-        <w:t>.</w:t>
+        <w:t>Backend: Labbancz Balázs refaktorálta a backendet és kiszervezte a bejelentkezés, regisztráció és kijelentkezés metódusait külön routeba.</w:t>
       </w:r>
     </w:p>
     <w:p>
@@ -2014,27 +1571,7 @@
           <w:szCs w:val="26"/>
           <w:lang w:val="hu-HU"/>
         </w:rPr>
-        <w:t xml:space="preserve">Frontend: Menyhárt Martin </w:t>
-      </w:r>
-      <w:proofErr w:type="spellStart"/>
-      <w:r>
-        <w:rPr>
-          <w:rFonts w:ascii="Times New Roman" w:hAnsi="Times New Roman" w:cs="Times New Roman"/>
-          <w:sz w:val="26"/>
-          <w:szCs w:val="26"/>
-          <w:lang w:val="hu-HU"/>
-        </w:rPr>
-        <w:t>refaktorálásokat</w:t>
-      </w:r>
-      <w:proofErr w:type="spellEnd"/>
-      <w:r>
-        <w:rPr>
-          <w:rFonts w:ascii="Times New Roman" w:hAnsi="Times New Roman" w:cs="Times New Roman"/>
-          <w:sz w:val="26"/>
-          <w:szCs w:val="26"/>
-          <w:lang w:val="hu-HU"/>
-        </w:rPr>
-        <w:t xml:space="preserve"> végzett és animációkat adott a frontendhez.</w:t>
+        <w:t>Frontend: Menyhárt Martin refaktorálásokat végzett és animációkat adott a frontendhez.</w:t>
       </w:r>
     </w:p>
     <w:p>
@@ -2167,27 +1704,7 @@
           <w:szCs w:val="26"/>
           <w:lang w:val="hu-HU"/>
         </w:rPr>
-        <w:t xml:space="preserve">Frontend: </w:t>
-      </w:r>
-      <w:proofErr w:type="spellStart"/>
-      <w:r>
-        <w:rPr>
-          <w:rFonts w:ascii="Times New Roman" w:hAnsi="Times New Roman" w:cs="Times New Roman"/>
-          <w:sz w:val="26"/>
-          <w:szCs w:val="26"/>
-          <w:lang w:val="hu-HU"/>
-        </w:rPr>
-        <w:t>Labbancz</w:t>
-      </w:r>
-      <w:proofErr w:type="spellEnd"/>
-      <w:r>
-        <w:rPr>
-          <w:rFonts w:ascii="Times New Roman" w:hAnsi="Times New Roman" w:cs="Times New Roman"/>
-          <w:sz w:val="26"/>
-          <w:szCs w:val="26"/>
-          <w:lang w:val="hu-HU"/>
-        </w:rPr>
-        <w:t xml:space="preserve"> Balázs contextet hozott létre, majd javításokat végzett rajta.</w:t>
+        <w:t>Frontend: Labbancz Balázs contextet hozott létre, majd javításokat végzett rajta.</w:t>
       </w:r>
     </w:p>
     <w:p>
@@ -2228,47 +1745,7 @@
           <w:szCs w:val="26"/>
           <w:lang w:val="hu-HU"/>
         </w:rPr>
-        <w:t xml:space="preserve">Backend: Kiss Szabolcs </w:t>
-      </w:r>
-      <w:proofErr w:type="spellStart"/>
-      <w:r>
-        <w:rPr>
-          <w:rFonts w:ascii="Times New Roman" w:hAnsi="Times New Roman" w:cs="Times New Roman"/>
-          <w:sz w:val="26"/>
-          <w:szCs w:val="26"/>
-          <w:lang w:val="hu-HU"/>
-        </w:rPr>
-        <w:t>dotenv</w:t>
-      </w:r>
-      <w:proofErr w:type="spellEnd"/>
-      <w:r>
-        <w:rPr>
-          <w:rFonts w:ascii="Times New Roman" w:hAnsi="Times New Roman" w:cs="Times New Roman"/>
-          <w:sz w:val="26"/>
-          <w:szCs w:val="26"/>
-          <w:lang w:val="hu-HU"/>
-        </w:rPr>
-        <w:t xml:space="preserve"> </w:t>
-      </w:r>
-      <w:proofErr w:type="spellStart"/>
-      <w:r>
-        <w:rPr>
-          <w:rFonts w:ascii="Times New Roman" w:hAnsi="Times New Roman" w:cs="Times New Roman"/>
-          <w:sz w:val="26"/>
-          <w:szCs w:val="26"/>
-          <w:lang w:val="hu-HU"/>
-        </w:rPr>
-        <w:t>filet</w:t>
-      </w:r>
-      <w:proofErr w:type="spellEnd"/>
-      <w:r>
-        <w:rPr>
-          <w:rFonts w:ascii="Times New Roman" w:hAnsi="Times New Roman" w:cs="Times New Roman"/>
-          <w:sz w:val="26"/>
-          <w:szCs w:val="26"/>
-          <w:lang w:val="hu-HU"/>
-        </w:rPr>
-        <w:t xml:space="preserve"> vezetett be backenden és létrehozta egy tanár osztályainak lekérésére szolgáló metódust.</w:t>
+        <w:t>Backend: Kiss Szabolcs dotenv filet vezetett be backenden és létrehozta egy tanár osztályainak lekérésére szolgáló metódust.</w:t>
       </w:r>
     </w:p>
     <w:p>
@@ -2350,27 +1827,7 @@
           <w:szCs w:val="26"/>
           <w:lang w:val="hu-HU"/>
         </w:rPr>
-        <w:t xml:space="preserve">Frontend: Menyhárt Martin létrehozta a felhasználók módosítására szánt </w:t>
-      </w:r>
-      <w:proofErr w:type="spellStart"/>
-      <w:r>
-        <w:rPr>
-          <w:rFonts w:ascii="Times New Roman" w:hAnsi="Times New Roman" w:cs="Times New Roman"/>
-          <w:sz w:val="26"/>
-          <w:szCs w:val="26"/>
-          <w:lang w:val="hu-HU"/>
-        </w:rPr>
-        <w:t>admin</w:t>
-      </w:r>
-      <w:proofErr w:type="spellEnd"/>
-      <w:r>
-        <w:rPr>
-          <w:rFonts w:ascii="Times New Roman" w:hAnsi="Times New Roman" w:cs="Times New Roman"/>
-          <w:sz w:val="26"/>
-          <w:szCs w:val="26"/>
-          <w:lang w:val="hu-HU"/>
-        </w:rPr>
-        <w:t xml:space="preserve"> felületet.</w:t>
+        <w:t>Frontend: Menyhárt Martin létrehozta a felhasználók módosítására szánt admin felületet.</w:t>
       </w:r>
     </w:p>
     <w:p>
@@ -2411,27 +1868,7 @@
           <w:szCs w:val="26"/>
           <w:lang w:val="hu-HU"/>
         </w:rPr>
-        <w:t xml:space="preserve">Backend: </w:t>
-      </w:r>
-      <w:proofErr w:type="spellStart"/>
-      <w:r>
-        <w:rPr>
-          <w:rFonts w:ascii="Times New Roman" w:hAnsi="Times New Roman" w:cs="Times New Roman"/>
-          <w:sz w:val="26"/>
-          <w:szCs w:val="26"/>
-          <w:lang w:val="hu-HU"/>
-        </w:rPr>
-        <w:t>Labbancz</w:t>
-      </w:r>
-      <w:proofErr w:type="spellEnd"/>
-      <w:r>
-        <w:rPr>
-          <w:rFonts w:ascii="Times New Roman" w:hAnsi="Times New Roman" w:cs="Times New Roman"/>
-          <w:sz w:val="26"/>
-          <w:szCs w:val="26"/>
-          <w:lang w:val="hu-HU"/>
-        </w:rPr>
-        <w:t xml:space="preserve"> Balázs javította a logout metódust.</w:t>
+        <w:t>Backend: Labbancz Balázs javította a logout metódust.</w:t>
       </w:r>
     </w:p>
     <w:p>
@@ -2472,47 +1909,7 @@
           <w:szCs w:val="26"/>
           <w:lang w:val="hu-HU"/>
         </w:rPr>
-        <w:t xml:space="preserve">Backend: Kiss Szabolcs </w:t>
-      </w:r>
-      <w:proofErr w:type="spellStart"/>
-      <w:r>
-        <w:rPr>
-          <w:rFonts w:ascii="Times New Roman" w:hAnsi="Times New Roman" w:cs="Times New Roman"/>
-          <w:sz w:val="26"/>
-          <w:szCs w:val="26"/>
-          <w:lang w:val="hu-HU"/>
-        </w:rPr>
-        <w:t>refaktorálásokat</w:t>
-      </w:r>
-      <w:proofErr w:type="spellEnd"/>
-      <w:r>
-        <w:rPr>
-          <w:rFonts w:ascii="Times New Roman" w:hAnsi="Times New Roman" w:cs="Times New Roman"/>
-          <w:sz w:val="26"/>
-          <w:szCs w:val="26"/>
-          <w:lang w:val="hu-HU"/>
-        </w:rPr>
-        <w:t xml:space="preserve"> és javításokat végzett, hozzáadta az OM azonosító </w:t>
-      </w:r>
-      <w:proofErr w:type="spellStart"/>
-      <w:r>
-        <w:rPr>
-          <w:rFonts w:ascii="Times New Roman" w:hAnsi="Times New Roman" w:cs="Times New Roman"/>
-          <w:sz w:val="26"/>
-          <w:szCs w:val="26"/>
-          <w:lang w:val="hu-HU"/>
-        </w:rPr>
-        <w:t>fetchelését</w:t>
-      </w:r>
-      <w:proofErr w:type="spellEnd"/>
-      <w:r>
-        <w:rPr>
-          <w:rFonts w:ascii="Times New Roman" w:hAnsi="Times New Roman" w:cs="Times New Roman"/>
-          <w:sz w:val="26"/>
-          <w:szCs w:val="26"/>
-          <w:lang w:val="hu-HU"/>
-        </w:rPr>
-        <w:t>.</w:t>
+        <w:t>Backend: Kiss Szabolcs refaktorálásokat és javításokat végzett, hozzáadta az OM azonosító fetchelését.</w:t>
       </w:r>
     </w:p>
     <w:p>
@@ -2644,67 +2041,7 @@
           <w:szCs w:val="26"/>
           <w:lang w:val="hu-HU"/>
         </w:rPr>
-        <w:t xml:space="preserve">Backend: </w:t>
-      </w:r>
-      <w:proofErr w:type="spellStart"/>
-      <w:r>
-        <w:rPr>
-          <w:rFonts w:ascii="Times New Roman" w:hAnsi="Times New Roman" w:cs="Times New Roman"/>
-          <w:sz w:val="26"/>
-          <w:szCs w:val="26"/>
-          <w:lang w:val="hu-HU"/>
-        </w:rPr>
-        <w:t>Labbancz</w:t>
-      </w:r>
-      <w:proofErr w:type="spellEnd"/>
-      <w:r>
-        <w:rPr>
-          <w:rFonts w:ascii="Times New Roman" w:hAnsi="Times New Roman" w:cs="Times New Roman"/>
-          <w:sz w:val="26"/>
-          <w:szCs w:val="26"/>
-          <w:lang w:val="hu-HU"/>
-        </w:rPr>
-        <w:t xml:space="preserve"> Balázs </w:t>
-      </w:r>
-      <w:proofErr w:type="spellStart"/>
-      <w:r>
-        <w:rPr>
-          <w:rFonts w:ascii="Times New Roman" w:hAnsi="Times New Roman" w:cs="Times New Roman"/>
-          <w:sz w:val="26"/>
-          <w:szCs w:val="26"/>
-          <w:lang w:val="hu-HU"/>
-        </w:rPr>
-        <w:t>refaktorálta</w:t>
-      </w:r>
-      <w:proofErr w:type="spellEnd"/>
-      <w:r>
-        <w:rPr>
-          <w:rFonts w:ascii="Times New Roman" w:hAnsi="Times New Roman" w:cs="Times New Roman"/>
-          <w:sz w:val="26"/>
-          <w:szCs w:val="26"/>
-          <w:lang w:val="hu-HU"/>
-        </w:rPr>
-        <w:t xml:space="preserve"> a </w:t>
-      </w:r>
-      <w:proofErr w:type="spellStart"/>
-      <w:r>
-        <w:rPr>
-          <w:rFonts w:ascii="Times New Roman" w:hAnsi="Times New Roman" w:cs="Times New Roman"/>
-          <w:sz w:val="26"/>
-          <w:szCs w:val="26"/>
-          <w:lang w:val="hu-HU"/>
-        </w:rPr>
-        <w:t>routingot</w:t>
-      </w:r>
-      <w:proofErr w:type="spellEnd"/>
-      <w:r>
-        <w:rPr>
-          <w:rFonts w:ascii="Times New Roman" w:hAnsi="Times New Roman" w:cs="Times New Roman"/>
-          <w:sz w:val="26"/>
-          <w:szCs w:val="26"/>
-          <w:lang w:val="hu-HU"/>
-        </w:rPr>
-        <w:t>.</w:t>
+        <w:t>Backend: Labbancz Balázs refaktorálta a routingot.</w:t>
       </w:r>
     </w:p>
     <w:p>
@@ -2786,27 +2123,7 @@
           <w:szCs w:val="26"/>
           <w:lang w:val="hu-HU"/>
         </w:rPr>
-        <w:t xml:space="preserve">Frontend: Menyhárt Martin összekötötte az osztályok-, iskolák- és tanulók lekérésére szolgáló backend metódusokat a frontenddel és kisebb optimalizálásokat végzett rajtuk. Ezek mellett </w:t>
-      </w:r>
-      <w:proofErr w:type="spellStart"/>
-      <w:r>
-        <w:rPr>
-          <w:rFonts w:ascii="Times New Roman" w:hAnsi="Times New Roman" w:cs="Times New Roman"/>
-          <w:sz w:val="26"/>
-          <w:szCs w:val="26"/>
-          <w:lang w:val="hu-HU"/>
-        </w:rPr>
-        <w:t>refaktorálásokat</w:t>
-      </w:r>
-      <w:proofErr w:type="spellEnd"/>
-      <w:r>
-        <w:rPr>
-          <w:rFonts w:ascii="Times New Roman" w:hAnsi="Times New Roman" w:cs="Times New Roman"/>
-          <w:sz w:val="26"/>
-          <w:szCs w:val="26"/>
-          <w:lang w:val="hu-HU"/>
-        </w:rPr>
-        <w:t xml:space="preserve"> végzett frontenden.</w:t>
+        <w:t>Frontend: Menyhárt Martin összekötötte az osztályok-, iskolák- és tanulók lekérésére szolgáló backend metódusokat a frontenddel és kisebb optimalizálásokat végzett rajtuk. Ezek mellett refaktorálásokat végzett frontenden.</w:t>
       </w:r>
     </w:p>
     <w:p>
@@ -2840,45 +2157,14 @@
         </w:rPr>
         <w:br/>
       </w:r>
-      <w:proofErr w:type="spellStart"/>
-      <w:r>
-        <w:rPr>
-          <w:rFonts w:ascii="Times New Roman" w:hAnsi="Times New Roman" w:cs="Times New Roman"/>
-          <w:sz w:val="26"/>
-          <w:szCs w:val="26"/>
-          <w:lang w:val="hu-HU"/>
-        </w:rPr>
-        <w:t>Database</w:t>
-      </w:r>
-      <w:proofErr w:type="spellEnd"/>
-      <w:r>
-        <w:rPr>
-          <w:rFonts w:ascii="Times New Roman" w:hAnsi="Times New Roman" w:cs="Times New Roman"/>
-          <w:sz w:val="26"/>
-          <w:szCs w:val="26"/>
-          <w:lang w:val="hu-HU"/>
-        </w:rPr>
-        <w:t xml:space="preserve">: Kiss Szabolcs újabb </w:t>
-      </w:r>
-      <w:proofErr w:type="spellStart"/>
-      <w:r>
-        <w:rPr>
-          <w:rFonts w:ascii="Times New Roman" w:hAnsi="Times New Roman" w:cs="Times New Roman"/>
-          <w:sz w:val="26"/>
-          <w:szCs w:val="26"/>
-          <w:lang w:val="hu-HU"/>
-        </w:rPr>
-        <w:t>mock</w:t>
-      </w:r>
-      <w:proofErr w:type="spellEnd"/>
-      <w:r>
-        <w:rPr>
-          <w:rFonts w:ascii="Times New Roman" w:hAnsi="Times New Roman" w:cs="Times New Roman"/>
-          <w:sz w:val="26"/>
-          <w:szCs w:val="26"/>
-          <w:lang w:val="hu-HU"/>
-        </w:rPr>
-        <w:t xml:space="preserve"> adatokat töltött az adatbázisba, amelyek a későbbi tesztekhez lettek felhasználva.</w:t>
+      <w:r>
+        <w:rPr>
+          <w:rFonts w:ascii="Times New Roman" w:hAnsi="Times New Roman" w:cs="Times New Roman"/>
+          <w:sz w:val="26"/>
+          <w:szCs w:val="26"/>
+          <w:lang w:val="hu-HU"/>
+        </w:rPr>
+        <w:t>Database: Kiss Szabolcs újabb mock adatokat töltött az adatbázisba, amelyek a későbbi tesztekhez lettek felhasználva.</w:t>
       </w:r>
     </w:p>
     <w:p>
@@ -2919,27 +2205,7 @@
           <w:szCs w:val="26"/>
           <w:lang w:val="hu-HU"/>
         </w:rPr>
-        <w:t xml:space="preserve">Backend: </w:t>
-      </w:r>
-      <w:proofErr w:type="spellStart"/>
-      <w:r>
-        <w:rPr>
-          <w:rFonts w:ascii="Times New Roman" w:hAnsi="Times New Roman" w:cs="Times New Roman"/>
-          <w:sz w:val="26"/>
-          <w:szCs w:val="26"/>
-          <w:lang w:val="hu-HU"/>
-        </w:rPr>
-        <w:t>Labbancz</w:t>
-      </w:r>
-      <w:proofErr w:type="spellEnd"/>
-      <w:r>
-        <w:rPr>
-          <w:rFonts w:ascii="Times New Roman" w:hAnsi="Times New Roman" w:cs="Times New Roman"/>
-          <w:sz w:val="26"/>
-          <w:szCs w:val="26"/>
-          <w:lang w:val="hu-HU"/>
-        </w:rPr>
-        <w:t xml:space="preserve"> Balázs létrehozta az új osztály elkészítésére és az új tanuló hozzáadására használatos metódusokat.</w:t>
+        <w:t>Backend: Labbancz Balázs létrehozta az új osztály elkészítésére és az új tanuló hozzáadására használatos metódusokat.</w:t>
       </w:r>
     </w:p>
     <w:p>
@@ -3051,27 +2317,7 @@
           <w:szCs w:val="26"/>
           <w:lang w:val="hu-HU"/>
         </w:rPr>
-        <w:t xml:space="preserve">Backend: Kiss Szabolcs létrehozta a tanuló- és felhasználó törlésére használt metódusokat, majd módosította a tanuló hozzáadására szolgáló metódust úgy, hogy az </w:t>
-      </w:r>
-      <w:proofErr w:type="spellStart"/>
-      <w:r>
-        <w:rPr>
-          <w:rFonts w:ascii="Times New Roman" w:hAnsi="Times New Roman" w:cs="Times New Roman"/>
-          <w:sz w:val="26"/>
-          <w:szCs w:val="26"/>
-          <w:lang w:val="hu-HU"/>
-        </w:rPr>
-        <w:t>mostmár</w:t>
-      </w:r>
-      <w:proofErr w:type="spellEnd"/>
-      <w:r>
-        <w:rPr>
-          <w:rFonts w:ascii="Times New Roman" w:hAnsi="Times New Roman" w:cs="Times New Roman"/>
-          <w:sz w:val="26"/>
-          <w:szCs w:val="26"/>
-          <w:lang w:val="hu-HU"/>
-        </w:rPr>
-        <w:t xml:space="preserve"> képes legyen a tanulóhoz tartozó pályát is menteni.</w:t>
+        <w:t>Backend: Kiss Szabolcs létrehozta a tanuló- és felhasználó törlésére használt metódusokat, majd módosította a tanuló hozzáadására szolgáló metódust úgy, hogy az mostmár képes legyen a tanulóhoz tartozó pályát is menteni.</w:t>
       </w:r>
     </w:p>
     <w:p>
@@ -3112,87 +2358,7 @@
           <w:szCs w:val="26"/>
           <w:lang w:val="hu-HU"/>
         </w:rPr>
-        <w:t xml:space="preserve">Frontend: Menyhárt Martin hibajavításokat végzett. Hozzáadta az </w:t>
-      </w:r>
-      <w:proofErr w:type="spellStart"/>
-      <w:r>
-        <w:rPr>
-          <w:rFonts w:ascii="Times New Roman" w:hAnsi="Times New Roman" w:cs="Times New Roman"/>
-          <w:sz w:val="26"/>
-          <w:szCs w:val="26"/>
-          <w:lang w:val="hu-HU"/>
-        </w:rPr>
-        <w:t>admin</w:t>
-      </w:r>
-      <w:proofErr w:type="spellEnd"/>
-      <w:r>
-        <w:rPr>
-          <w:rFonts w:ascii="Times New Roman" w:hAnsi="Times New Roman" w:cs="Times New Roman"/>
-          <w:sz w:val="26"/>
-          <w:szCs w:val="26"/>
-          <w:lang w:val="hu-HU"/>
-        </w:rPr>
-        <w:t xml:space="preserve"> és </w:t>
-      </w:r>
-      <w:proofErr w:type="spellStart"/>
-      <w:r>
-        <w:rPr>
-          <w:rFonts w:ascii="Times New Roman" w:hAnsi="Times New Roman" w:cs="Times New Roman"/>
-          <w:sz w:val="26"/>
-          <w:szCs w:val="26"/>
-          <w:lang w:val="hu-HU"/>
-        </w:rPr>
-        <w:t>user</w:t>
-      </w:r>
-      <w:proofErr w:type="spellEnd"/>
-      <w:r>
-        <w:rPr>
-          <w:rFonts w:ascii="Times New Roman" w:hAnsi="Times New Roman" w:cs="Times New Roman"/>
-          <w:sz w:val="26"/>
-          <w:szCs w:val="26"/>
-          <w:lang w:val="hu-HU"/>
-        </w:rPr>
-        <w:t xml:space="preserve"> </w:t>
-      </w:r>
-      <w:proofErr w:type="spellStart"/>
-      <w:r>
-        <w:rPr>
-          <w:rFonts w:ascii="Times New Roman" w:hAnsi="Times New Roman" w:cs="Times New Roman"/>
-          <w:sz w:val="26"/>
-          <w:szCs w:val="26"/>
-          <w:lang w:val="hu-HU"/>
-        </w:rPr>
-        <w:t>routeokat</w:t>
-      </w:r>
-      <w:proofErr w:type="spellEnd"/>
-      <w:r>
-        <w:rPr>
-          <w:rFonts w:ascii="Times New Roman" w:hAnsi="Times New Roman" w:cs="Times New Roman"/>
-          <w:sz w:val="26"/>
-          <w:szCs w:val="26"/>
-          <w:lang w:val="hu-HU"/>
-        </w:rPr>
-        <w:t xml:space="preserve"> és komponenseket </w:t>
-      </w:r>
-      <w:proofErr w:type="spellStart"/>
-      <w:r>
-        <w:rPr>
-          <w:rFonts w:ascii="Times New Roman" w:hAnsi="Times New Roman" w:cs="Times New Roman"/>
-          <w:sz w:val="26"/>
-          <w:szCs w:val="26"/>
-          <w:lang w:val="hu-HU"/>
-        </w:rPr>
-        <w:t>refaktorált</w:t>
-      </w:r>
-      <w:proofErr w:type="spellEnd"/>
-      <w:r>
-        <w:rPr>
-          <w:rFonts w:ascii="Times New Roman" w:hAnsi="Times New Roman" w:cs="Times New Roman"/>
-          <w:sz w:val="26"/>
-          <w:szCs w:val="26"/>
-          <w:lang w:val="hu-HU"/>
-        </w:rPr>
-        <w:t>, valamint az előzőleg módosított tanulót felvenni képes backend metódust hozzákötötte frontendhez, amit ennek megfelelően módosított.</w:t>
+        <w:t>Frontend: Menyhárt Martin hibajavításokat végzett. Hozzáadta az admin és user routeokat és komponenseket refaktorált, valamint az előzőleg módosított tanulót felvenni képes backend metódust hozzákötötte frontendhez, amit ennek megfelelően módosított.</w:t>
       </w:r>
     </w:p>
     <w:p>
@@ -3326,27 +2492,7 @@
           <w:szCs w:val="26"/>
           <w:lang w:val="hu-HU"/>
         </w:rPr>
-        <w:t xml:space="preserve">Backend: </w:t>
-      </w:r>
-      <w:proofErr w:type="spellStart"/>
-      <w:r>
-        <w:rPr>
-          <w:rFonts w:ascii="Times New Roman" w:hAnsi="Times New Roman" w:cs="Times New Roman"/>
-          <w:sz w:val="26"/>
-          <w:szCs w:val="26"/>
-          <w:lang w:val="hu-HU"/>
-        </w:rPr>
-        <w:t>Labbancz</w:t>
-      </w:r>
-      <w:proofErr w:type="spellEnd"/>
-      <w:r>
-        <w:rPr>
-          <w:rFonts w:ascii="Times New Roman" w:hAnsi="Times New Roman" w:cs="Times New Roman"/>
-          <w:sz w:val="26"/>
-          <w:szCs w:val="26"/>
-          <w:lang w:val="hu-HU"/>
-        </w:rPr>
-        <w:t xml:space="preserve"> Balázs létrehozta a felhasználói jelszó módosítására használt metódust.</w:t>
+        <w:t>Backend: Labbancz Balázs létrehozta a felhasználói jelszó módosítására használt metódust.</w:t>
       </w:r>
     </w:p>
     <w:p>
@@ -3428,27 +2574,7 @@
           <w:szCs w:val="26"/>
           <w:lang w:val="hu-HU"/>
         </w:rPr>
-        <w:t xml:space="preserve">Frontend: Menyhárt Martin összekötötte a tanuló hozzáadásának-, módosításának és törlésének metódusát a frontenddel és </w:t>
-      </w:r>
-      <w:proofErr w:type="spellStart"/>
-      <w:r>
-        <w:rPr>
-          <w:rFonts w:ascii="Times New Roman" w:hAnsi="Times New Roman" w:cs="Times New Roman"/>
-          <w:sz w:val="26"/>
-          <w:szCs w:val="26"/>
-          <w:lang w:val="hu-HU"/>
-        </w:rPr>
-        <w:t>refaktorálásokat</w:t>
-      </w:r>
-      <w:proofErr w:type="spellEnd"/>
-      <w:r>
-        <w:rPr>
-          <w:rFonts w:ascii="Times New Roman" w:hAnsi="Times New Roman" w:cs="Times New Roman"/>
-          <w:sz w:val="26"/>
-          <w:szCs w:val="26"/>
-          <w:lang w:val="hu-HU"/>
-        </w:rPr>
-        <w:t xml:space="preserve"> végzett rajtuk.</w:t>
+        <w:t>Frontend: Menyhárt Martin összekötötte a tanuló hozzáadásának-, módosításának és törlésének metódusát a frontenddel és refaktorálásokat végzett rajtuk.</w:t>
       </w:r>
     </w:p>
     <w:p>
@@ -3489,27 +2615,7 @@
           <w:szCs w:val="26"/>
           <w:lang w:val="hu-HU"/>
         </w:rPr>
-        <w:t xml:space="preserve">Backend: </w:t>
-      </w:r>
-      <w:proofErr w:type="spellStart"/>
-      <w:r>
-        <w:rPr>
-          <w:rFonts w:ascii="Times New Roman" w:hAnsi="Times New Roman" w:cs="Times New Roman"/>
-          <w:sz w:val="26"/>
-          <w:szCs w:val="26"/>
-          <w:lang w:val="hu-HU"/>
-        </w:rPr>
-        <w:t>Labbancz</w:t>
-      </w:r>
-      <w:proofErr w:type="spellEnd"/>
-      <w:r>
-        <w:rPr>
-          <w:rFonts w:ascii="Times New Roman" w:hAnsi="Times New Roman" w:cs="Times New Roman"/>
-          <w:sz w:val="26"/>
-          <w:szCs w:val="26"/>
-          <w:lang w:val="hu-HU"/>
-        </w:rPr>
-        <w:t xml:space="preserve"> Balázs létrehozta az egy diákhoz tartozó pálya lekérésére szolgáló metódust.</w:t>
+        <w:t>Backend: Labbancz Balázs létrehozta az egy diákhoz tartozó pálya lekérésére szolgáló metódust.</w:t>
       </w:r>
     </w:p>
     <w:p>
@@ -3609,67 +2715,7 @@
           <w:szCs w:val="26"/>
           <w:lang w:val="hu-HU"/>
         </w:rPr>
-        <w:t xml:space="preserve">égzett a login és </w:t>
-      </w:r>
-      <w:proofErr w:type="spellStart"/>
-      <w:r>
-        <w:rPr>
-          <w:rFonts w:ascii="Times New Roman" w:hAnsi="Times New Roman" w:cs="Times New Roman"/>
-          <w:sz w:val="26"/>
-          <w:szCs w:val="26"/>
-          <w:lang w:val="hu-HU"/>
-        </w:rPr>
-        <w:t>register</w:t>
-      </w:r>
-      <w:proofErr w:type="spellEnd"/>
-      <w:r>
-        <w:rPr>
-          <w:rFonts w:ascii="Times New Roman" w:hAnsi="Times New Roman" w:cs="Times New Roman"/>
-          <w:sz w:val="26"/>
-          <w:szCs w:val="26"/>
-          <w:lang w:val="hu-HU"/>
-        </w:rPr>
-        <w:t xml:space="preserve"> metódusokon, majd </w:t>
-      </w:r>
-      <w:proofErr w:type="spellStart"/>
-      <w:r>
-        <w:rPr>
-          <w:rFonts w:ascii="Times New Roman" w:hAnsi="Times New Roman" w:cs="Times New Roman"/>
-          <w:sz w:val="26"/>
-          <w:szCs w:val="26"/>
-          <w:lang w:val="hu-HU"/>
-        </w:rPr>
-        <w:t>middlewaret</w:t>
-      </w:r>
-      <w:proofErr w:type="spellEnd"/>
-      <w:r>
-        <w:rPr>
-          <w:rFonts w:ascii="Times New Roman" w:hAnsi="Times New Roman" w:cs="Times New Roman"/>
-          <w:sz w:val="26"/>
-          <w:szCs w:val="26"/>
-          <w:lang w:val="hu-HU"/>
-        </w:rPr>
-        <w:t xml:space="preserve"> hozott létre az </w:t>
-      </w:r>
-      <w:proofErr w:type="spellStart"/>
-      <w:r>
-        <w:rPr>
-          <w:rFonts w:ascii="Times New Roman" w:hAnsi="Times New Roman" w:cs="Times New Roman"/>
-          <w:sz w:val="26"/>
-          <w:szCs w:val="26"/>
-          <w:lang w:val="hu-HU"/>
-        </w:rPr>
-        <w:t>authentikációhoz</w:t>
-      </w:r>
-      <w:proofErr w:type="spellEnd"/>
-      <w:r>
-        <w:rPr>
-          <w:rFonts w:ascii="Times New Roman" w:hAnsi="Times New Roman" w:cs="Times New Roman"/>
-          <w:sz w:val="26"/>
-          <w:szCs w:val="26"/>
-          <w:lang w:val="hu-HU"/>
-        </w:rPr>
-        <w:t>.</w:t>
+        <w:t>égzett a login és register metódusokon, majd middlewaret hozott létre az authentikációhoz.</w:t>
       </w:r>
     </w:p>
     <w:p>
@@ -3752,47 +2798,7 @@
           <w:szCs w:val="26"/>
           <w:lang w:val="hu-HU"/>
         </w:rPr>
-        <w:t xml:space="preserve">Backend: </w:t>
-      </w:r>
-      <w:proofErr w:type="spellStart"/>
-      <w:r>
-        <w:rPr>
-          <w:rFonts w:ascii="Times New Roman" w:hAnsi="Times New Roman" w:cs="Times New Roman"/>
-          <w:sz w:val="26"/>
-          <w:szCs w:val="26"/>
-          <w:lang w:val="hu-HU"/>
-        </w:rPr>
-        <w:t>Labbancz</w:t>
-      </w:r>
-      <w:proofErr w:type="spellEnd"/>
-      <w:r>
-        <w:rPr>
-          <w:rFonts w:ascii="Times New Roman" w:hAnsi="Times New Roman" w:cs="Times New Roman"/>
-          <w:sz w:val="26"/>
-          <w:szCs w:val="26"/>
-          <w:lang w:val="hu-HU"/>
-        </w:rPr>
-        <w:t xml:space="preserve"> Balázs </w:t>
-      </w:r>
-      <w:proofErr w:type="spellStart"/>
-      <w:r>
-        <w:rPr>
-          <w:rFonts w:ascii="Times New Roman" w:hAnsi="Times New Roman" w:cs="Times New Roman"/>
-          <w:sz w:val="26"/>
-          <w:szCs w:val="26"/>
-          <w:lang w:val="hu-HU"/>
-        </w:rPr>
-        <w:t>refaktorálást</w:t>
-      </w:r>
-      <w:proofErr w:type="spellEnd"/>
-      <w:r>
-        <w:rPr>
-          <w:rFonts w:ascii="Times New Roman" w:hAnsi="Times New Roman" w:cs="Times New Roman"/>
-          <w:sz w:val="26"/>
-          <w:szCs w:val="26"/>
-          <w:lang w:val="hu-HU"/>
-        </w:rPr>
-        <w:t xml:space="preserve"> és optimalizálást végzett.</w:t>
+        <w:t>Backend: Labbancz Balázs refaktorálást és optimalizálást végzett.</w:t>
       </w:r>
     </w:p>
     <w:p>
@@ -3822,27 +2828,7 @@
           <w:lang w:val="hu-HU"/>
         </w:rPr>
         <w:br/>
-        <w:t xml:space="preserve">Backend: </w:t>
-      </w:r>
-      <w:proofErr w:type="spellStart"/>
-      <w:r>
-        <w:rPr>
-          <w:rFonts w:ascii="Times New Roman" w:hAnsi="Times New Roman" w:cs="Times New Roman"/>
-          <w:sz w:val="26"/>
-          <w:szCs w:val="26"/>
-          <w:lang w:val="hu-HU"/>
-        </w:rPr>
-        <w:t>Labbancz</w:t>
-      </w:r>
-      <w:proofErr w:type="spellEnd"/>
-      <w:r>
-        <w:rPr>
-          <w:rFonts w:ascii="Times New Roman" w:hAnsi="Times New Roman" w:cs="Times New Roman"/>
-          <w:sz w:val="26"/>
-          <w:szCs w:val="26"/>
-          <w:lang w:val="hu-HU"/>
-        </w:rPr>
-        <w:t xml:space="preserve"> Balázs változtatásokat végzett a jelszó változtatásához használt metódusban.</w:t>
+        <w:t>Backend: Labbancz Balázs változtatásokat végzett a jelszó változtatásához használt metódusban.</w:t>
       </w:r>
     </w:p>
     <w:p>
@@ -3883,27 +2869,7 @@
           <w:szCs w:val="26"/>
           <w:lang w:val="hu-HU"/>
         </w:rPr>
-        <w:t xml:space="preserve">Backend: Kiss Szabolcs megírta az egy osztály törléséhez használt metódust, </w:t>
-      </w:r>
-      <w:proofErr w:type="spellStart"/>
-      <w:r>
-        <w:rPr>
-          <w:rFonts w:ascii="Times New Roman" w:hAnsi="Times New Roman" w:cs="Times New Roman"/>
-          <w:sz w:val="26"/>
-          <w:szCs w:val="26"/>
-          <w:lang w:val="hu-HU"/>
-        </w:rPr>
-        <w:t>bugfixeket</w:t>
-      </w:r>
-      <w:proofErr w:type="spellEnd"/>
-      <w:r>
-        <w:rPr>
-          <w:rFonts w:ascii="Times New Roman" w:hAnsi="Times New Roman" w:cs="Times New Roman"/>
-          <w:sz w:val="26"/>
-          <w:szCs w:val="26"/>
-          <w:lang w:val="hu-HU"/>
-        </w:rPr>
-        <w:t xml:space="preserve"> végzett és megírta a backend teszteket, amelyek Postmannel futtathatók.</w:t>
+        <w:t>Backend: Kiss Szabolcs megírta az egy osztály törléséhez használt metódust, bugfixeket végzett és megírta a backend teszteket, amelyek Postmannel futtathatók.</w:t>
       </w:r>
     </w:p>
     <w:p>
@@ -3944,27 +2910,7 @@
           <w:szCs w:val="26"/>
           <w:lang w:val="hu-HU"/>
         </w:rPr>
-        <w:t xml:space="preserve">Backend: </w:t>
-      </w:r>
-      <w:proofErr w:type="spellStart"/>
-      <w:r>
-        <w:rPr>
-          <w:rFonts w:ascii="Times New Roman" w:hAnsi="Times New Roman" w:cs="Times New Roman"/>
-          <w:sz w:val="26"/>
-          <w:szCs w:val="26"/>
-          <w:lang w:val="hu-HU"/>
-        </w:rPr>
-        <w:t>Labbancz</w:t>
-      </w:r>
-      <w:proofErr w:type="spellEnd"/>
-      <w:r>
-        <w:rPr>
-          <w:rFonts w:ascii="Times New Roman" w:hAnsi="Times New Roman" w:cs="Times New Roman"/>
-          <w:sz w:val="26"/>
-          <w:szCs w:val="26"/>
-          <w:lang w:val="hu-HU"/>
-        </w:rPr>
-        <w:t xml:space="preserve"> Balázs megírta az összes iskola lekérdezéséhez használt metódust.</w:t>
+        <w:t>Backend: Labbancz Balázs megírta az összes iskola lekérdezéséhez használt metódust.</w:t>
       </w:r>
     </w:p>
     <w:p>
@@ -3995,27 +2941,7 @@
           <w:lang w:val="hu-HU"/>
         </w:rPr>
         <w:br/>
-        <w:t xml:space="preserve">Frontend: Menyhárt Martin megírta az osztály hozzáadása funkciót, és lehetővé tette annak </w:t>
-      </w:r>
-      <w:proofErr w:type="spellStart"/>
-      <w:r>
-        <w:rPr>
-          <w:rFonts w:ascii="Times New Roman" w:hAnsi="Times New Roman" w:cs="Times New Roman"/>
-          <w:sz w:val="26"/>
-          <w:szCs w:val="26"/>
-          <w:lang w:val="hu-HU"/>
-        </w:rPr>
-        <w:t>törlésést</w:t>
-      </w:r>
-      <w:proofErr w:type="spellEnd"/>
-      <w:r>
-        <w:rPr>
-          <w:rFonts w:ascii="Times New Roman" w:hAnsi="Times New Roman" w:cs="Times New Roman"/>
-          <w:sz w:val="26"/>
-          <w:szCs w:val="26"/>
-          <w:lang w:val="hu-HU"/>
-        </w:rPr>
-        <w:t>, javításokat végzett a jelszó megváltoztató funkciónál.</w:t>
+        <w:t>Frontend: Menyhárt Martin megírta az osztály hozzáadása funkciót, és lehetővé tette annak törlésést, javításokat végzett a jelszó megváltoztató funkciónál.</w:t>
       </w:r>
     </w:p>
     <w:p>
@@ -4056,27 +2982,7 @@
           <w:szCs w:val="26"/>
           <w:lang w:val="hu-HU"/>
         </w:rPr>
-        <w:t xml:space="preserve">Frontend: Menyhárt Martin frontend teszteket írt, hibákat javított, </w:t>
-      </w:r>
-      <w:proofErr w:type="spellStart"/>
-      <w:r>
-        <w:rPr>
-          <w:rFonts w:ascii="Times New Roman" w:hAnsi="Times New Roman" w:cs="Times New Roman"/>
-          <w:sz w:val="26"/>
-          <w:szCs w:val="26"/>
-          <w:lang w:val="hu-HU"/>
-        </w:rPr>
-        <w:t>refaktoráltást</w:t>
-      </w:r>
-      <w:proofErr w:type="spellEnd"/>
-      <w:r>
-        <w:rPr>
-          <w:rFonts w:ascii="Times New Roman" w:hAnsi="Times New Roman" w:cs="Times New Roman"/>
-          <w:sz w:val="26"/>
-          <w:szCs w:val="26"/>
-          <w:lang w:val="hu-HU"/>
-        </w:rPr>
-        <w:t xml:space="preserve"> végzett.</w:t>
+        <w:t>Frontend: Menyhárt Martin frontend teszteket írt, hibákat javított, refaktoráltást végzett.</w:t>
       </w:r>
     </w:p>
     <w:p>
@@ -4139,47 +3045,7 @@
           <w:szCs w:val="26"/>
           <w:lang w:val="hu-HU"/>
         </w:rPr>
-        <w:t xml:space="preserve">Backend: </w:t>
-      </w:r>
-      <w:proofErr w:type="spellStart"/>
-      <w:r>
-        <w:rPr>
-          <w:rFonts w:ascii="Times New Roman" w:hAnsi="Times New Roman" w:cs="Times New Roman"/>
-          <w:sz w:val="26"/>
-          <w:szCs w:val="26"/>
-          <w:lang w:val="hu-HU"/>
-        </w:rPr>
-        <w:t>Labbancz</w:t>
-      </w:r>
-      <w:proofErr w:type="spellEnd"/>
-      <w:r>
-        <w:rPr>
-          <w:rFonts w:ascii="Times New Roman" w:hAnsi="Times New Roman" w:cs="Times New Roman"/>
-          <w:sz w:val="26"/>
-          <w:szCs w:val="26"/>
-          <w:lang w:val="hu-HU"/>
-        </w:rPr>
-        <w:t xml:space="preserve"> Balázs javításokat végzett backenden: hibajavítás, </w:t>
-      </w:r>
-      <w:proofErr w:type="spellStart"/>
-      <w:r>
-        <w:rPr>
-          <w:rFonts w:ascii="Times New Roman" w:hAnsi="Times New Roman" w:cs="Times New Roman"/>
-          <w:sz w:val="26"/>
-          <w:szCs w:val="26"/>
-          <w:lang w:val="hu-HU"/>
-        </w:rPr>
-        <w:t>refaktorolás</w:t>
-      </w:r>
-      <w:proofErr w:type="spellEnd"/>
-      <w:r>
-        <w:rPr>
-          <w:rFonts w:ascii="Times New Roman" w:hAnsi="Times New Roman" w:cs="Times New Roman"/>
-          <w:sz w:val="26"/>
-          <w:szCs w:val="26"/>
-          <w:lang w:val="hu-HU"/>
-        </w:rPr>
-        <w:t>.</w:t>
+        <w:t>Backend: Labbancz Balázs javításokat végzett backenden: hibajavítás, refaktorolás.</w:t>
       </w:r>
     </w:p>
     <w:p>
@@ -4220,27 +3086,7 @@
           <w:szCs w:val="26"/>
           <w:lang w:val="hu-HU"/>
         </w:rPr>
-        <w:t xml:space="preserve">Frontend: Menyhárt Martin utolsó simításokat végzett frontenden, hibákat javított, </w:t>
-      </w:r>
-      <w:proofErr w:type="spellStart"/>
-      <w:r>
-        <w:rPr>
-          <w:rFonts w:ascii="Times New Roman" w:hAnsi="Times New Roman" w:cs="Times New Roman"/>
-          <w:sz w:val="26"/>
-          <w:szCs w:val="26"/>
-          <w:lang w:val="hu-HU"/>
-        </w:rPr>
-        <w:t>refaktorált</w:t>
-      </w:r>
-      <w:proofErr w:type="spellEnd"/>
-      <w:r>
-        <w:rPr>
-          <w:rFonts w:ascii="Times New Roman" w:hAnsi="Times New Roman" w:cs="Times New Roman"/>
-          <w:sz w:val="26"/>
-          <w:szCs w:val="26"/>
-          <w:lang w:val="hu-HU"/>
-        </w:rPr>
-        <w:t xml:space="preserve">, </w:t>
+        <w:t xml:space="preserve">Frontend: Menyhárt Martin utolsó simításokat végzett frontenden, hibákat javított, refaktorált, </w:t>
       </w:r>
       <w:r>
         <w:rPr>
@@ -4367,25 +3213,14 @@
           <w:lang w:val="hu-HU"/>
         </w:rPr>
       </w:pPr>
-      <w:proofErr w:type="spellStart"/>
-      <w:r>
-        <w:rPr>
-          <w:rFonts w:ascii="Times New Roman" w:hAnsi="Times New Roman" w:cs="Times New Roman"/>
-          <w:sz w:val="26"/>
-          <w:szCs w:val="26"/>
-          <w:lang w:val="hu-HU"/>
-        </w:rPr>
-        <w:t>rate</w:t>
-      </w:r>
-      <w:proofErr w:type="spellEnd"/>
-      <w:r>
-        <w:rPr>
-          <w:rFonts w:ascii="Times New Roman" w:hAnsi="Times New Roman" w:cs="Times New Roman"/>
-          <w:sz w:val="26"/>
-          <w:szCs w:val="26"/>
-          <w:lang w:val="hu-HU"/>
-        </w:rPr>
-        <w:t xml:space="preserve"> limiting</w:t>
+      <w:r>
+        <w:rPr>
+          <w:rFonts w:ascii="Times New Roman" w:hAnsi="Times New Roman" w:cs="Times New Roman"/>
+          <w:sz w:val="26"/>
+          <w:szCs w:val="26"/>
+          <w:lang w:val="hu-HU"/>
+        </w:rPr>
+        <w:t>rate limiting</w:t>
       </w:r>
     </w:p>
     <w:p>
@@ -4409,27 +3244,7 @@
           <w:szCs w:val="26"/>
           <w:lang w:val="hu-HU"/>
         </w:rPr>
-        <w:t xml:space="preserve">különböző </w:t>
-      </w:r>
-      <w:proofErr w:type="spellStart"/>
-      <w:r>
-        <w:rPr>
-          <w:rFonts w:ascii="Times New Roman" w:hAnsi="Times New Roman" w:cs="Times New Roman"/>
-          <w:sz w:val="26"/>
-          <w:szCs w:val="26"/>
-          <w:lang w:val="hu-HU"/>
-        </w:rPr>
-        <w:t>environment</w:t>
-      </w:r>
-      <w:proofErr w:type="spellEnd"/>
-      <w:r>
-        <w:rPr>
-          <w:rFonts w:ascii="Times New Roman" w:hAnsi="Times New Roman" w:cs="Times New Roman"/>
-          <w:sz w:val="26"/>
-          <w:szCs w:val="26"/>
-          <w:lang w:val="hu-HU"/>
-        </w:rPr>
-        <w:t xml:space="preserve"> beállítások</w:t>
+        <w:t>különböző environment beállítások</w:t>
       </w:r>
     </w:p>
     <w:p>
@@ -4446,7 +3261,6 @@
           <w:lang w:val="hu-HU"/>
         </w:rPr>
       </w:pPr>
-      <w:proofErr w:type="spellStart"/>
       <w:r>
         <w:rPr>
           <w:rFonts w:ascii="Times New Roman" w:hAnsi="Times New Roman" w:cs="Times New Roman"/>
@@ -4456,7 +3270,6 @@
         </w:rPr>
         <w:t>compression</w:t>
       </w:r>
-      <w:proofErr w:type="spellEnd"/>
     </w:p>
     <w:p>
       <w:pPr>
@@ -4472,25 +3285,14 @@
           <w:lang w:val="hu-HU"/>
         </w:rPr>
       </w:pPr>
-      <w:proofErr w:type="spellStart"/>
-      <w:r>
-        <w:rPr>
-          <w:rFonts w:ascii="Times New Roman" w:hAnsi="Times New Roman" w:cs="Times New Roman"/>
-          <w:sz w:val="26"/>
-          <w:szCs w:val="26"/>
-          <w:lang w:val="hu-HU"/>
-        </w:rPr>
-        <w:t>Prisma</w:t>
-      </w:r>
-      <w:proofErr w:type="spellEnd"/>
-      <w:r>
-        <w:rPr>
-          <w:rFonts w:ascii="Times New Roman" w:hAnsi="Times New Roman" w:cs="Times New Roman"/>
-          <w:sz w:val="26"/>
-          <w:szCs w:val="26"/>
-          <w:lang w:val="hu-HU"/>
-        </w:rPr>
-        <w:t xml:space="preserve"> ORM</w:t>
+      <w:r>
+        <w:rPr>
+          <w:rFonts w:ascii="Times New Roman" w:hAnsi="Times New Roman" w:cs="Times New Roman"/>
+          <w:sz w:val="26"/>
+          <w:szCs w:val="26"/>
+          <w:lang w:val="hu-HU"/>
+        </w:rPr>
+        <w:t>Prisma ORM</w:t>
       </w:r>
       <w:r>
         <w:rPr>
@@ -4508,27 +3310,7 @@
           <w:szCs w:val="26"/>
           <w:lang w:val="hu-HU"/>
         </w:rPr>
-        <w:t xml:space="preserve">adatbázis </w:t>
-      </w:r>
-      <w:proofErr w:type="spellStart"/>
-      <w:r>
-        <w:rPr>
-          <w:rFonts w:ascii="Times New Roman" w:hAnsi="Times New Roman" w:cs="Times New Roman"/>
-          <w:sz w:val="26"/>
-          <w:szCs w:val="26"/>
-          <w:lang w:val="hu-HU"/>
-        </w:rPr>
-        <w:t>refaktorálása</w:t>
-      </w:r>
-      <w:proofErr w:type="spellEnd"/>
-      <w:r>
-        <w:rPr>
-          <w:rFonts w:ascii="Times New Roman" w:hAnsi="Times New Roman" w:cs="Times New Roman"/>
-          <w:sz w:val="26"/>
-          <w:szCs w:val="26"/>
-          <w:lang w:val="hu-HU"/>
-        </w:rPr>
-        <w:t xml:space="preserve"> angol nyelvre konvenció szerint</w:t>
+        <w:t>adatbázis refaktorálása angol nyelvre konvenció szerint</w:t>
       </w:r>
       <w:r>
         <w:rPr>
@@ -4554,25 +3336,14 @@
           <w:lang w:val="hu-HU"/>
         </w:rPr>
       </w:pPr>
-      <w:proofErr w:type="spellStart"/>
-      <w:r>
-        <w:rPr>
-          <w:rFonts w:ascii="Times New Roman" w:hAnsi="Times New Roman" w:cs="Times New Roman"/>
-          <w:sz w:val="26"/>
-          <w:szCs w:val="26"/>
-          <w:lang w:val="hu-HU"/>
-        </w:rPr>
-        <w:t>Swagger</w:t>
-      </w:r>
-      <w:proofErr w:type="spellEnd"/>
-      <w:r>
-        <w:rPr>
-          <w:rFonts w:ascii="Times New Roman" w:hAnsi="Times New Roman" w:cs="Times New Roman"/>
-          <w:sz w:val="26"/>
-          <w:szCs w:val="26"/>
-          <w:lang w:val="hu-HU"/>
-        </w:rPr>
-        <w:t xml:space="preserve"> dokumentáció</w:t>
+      <w:r>
+        <w:rPr>
+          <w:rFonts w:ascii="Times New Roman" w:hAnsi="Times New Roman" w:cs="Times New Roman"/>
+          <w:sz w:val="26"/>
+          <w:szCs w:val="26"/>
+          <w:lang w:val="hu-HU"/>
+        </w:rPr>
+        <w:t>Swagger dokumentáció</w:t>
       </w:r>
     </w:p>
     <w:p>
@@ -4596,19 +3367,8 @@
           <w:szCs w:val="26"/>
           <w:lang w:val="hu-HU"/>
         </w:rPr>
-        <w:t xml:space="preserve">API </w:t>
-      </w:r>
-      <w:proofErr w:type="spellStart"/>
-      <w:r>
-        <w:rPr>
-          <w:rFonts w:ascii="Times New Roman" w:hAnsi="Times New Roman" w:cs="Times New Roman"/>
-          <w:sz w:val="26"/>
-          <w:szCs w:val="26"/>
-          <w:lang w:val="hu-HU"/>
-        </w:rPr>
-        <w:t>endpointok</w:t>
-      </w:r>
-      <w:proofErr w:type="spellEnd"/>
+        <w:t>API endpointok</w:t>
+      </w:r>
     </w:p>
     <w:p>
       <w:pPr>
@@ -4624,7 +3384,6 @@
           <w:lang w:val="hu-HU"/>
         </w:rPr>
       </w:pPr>
-      <w:proofErr w:type="spellStart"/>
       <w:r>
         <w:rPr>
           <w:rFonts w:ascii="Times New Roman" w:hAnsi="Times New Roman" w:cs="Times New Roman"/>
@@ -4634,45 +3393,24 @@
         </w:rPr>
         <w:t>middlewarek</w:t>
       </w:r>
-      <w:proofErr w:type="spellEnd"/>
-    </w:p>
-    <w:p>
-      <w:pPr>
-        <w:rPr>
-          <w:rFonts w:ascii="Times New Roman" w:hAnsi="Times New Roman" w:cs="Times New Roman"/>
-          <w:sz w:val="26"/>
-          <w:szCs w:val="26"/>
-          <w:lang w:val="hu-HU"/>
-        </w:rPr>
-      </w:pPr>
-      <w:r>
-        <w:rPr>
-          <w:rFonts w:ascii="Times New Roman" w:hAnsi="Times New Roman" w:cs="Times New Roman"/>
-          <w:sz w:val="26"/>
-          <w:szCs w:val="26"/>
-          <w:lang w:val="hu-HU"/>
-        </w:rPr>
-        <w:t xml:space="preserve">Adatbázis </w:t>
-      </w:r>
-      <w:proofErr w:type="spellStart"/>
-      <w:r>
-        <w:rPr>
-          <w:rFonts w:ascii="Times New Roman" w:hAnsi="Times New Roman" w:cs="Times New Roman"/>
-          <w:sz w:val="26"/>
-          <w:szCs w:val="26"/>
-          <w:lang w:val="hu-HU"/>
-        </w:rPr>
-        <w:t>seeding</w:t>
-      </w:r>
-      <w:proofErr w:type="spellEnd"/>
-      <w:r>
-        <w:rPr>
-          <w:rFonts w:ascii="Times New Roman" w:hAnsi="Times New Roman" w:cs="Times New Roman"/>
-          <w:sz w:val="26"/>
-          <w:szCs w:val="26"/>
-          <w:lang w:val="hu-HU"/>
-        </w:rPr>
-        <w:t xml:space="preserve"> megoldva paranccsal.</w:t>
+    </w:p>
+    <w:p>
+      <w:pPr>
+        <w:rPr>
+          <w:rFonts w:ascii="Times New Roman" w:hAnsi="Times New Roman" w:cs="Times New Roman"/>
+          <w:sz w:val="26"/>
+          <w:szCs w:val="26"/>
+          <w:lang w:val="hu-HU"/>
+        </w:rPr>
+      </w:pPr>
+      <w:r>
+        <w:rPr>
+          <w:rFonts w:ascii="Times New Roman" w:hAnsi="Times New Roman" w:cs="Times New Roman"/>
+          <w:sz w:val="26"/>
+          <w:szCs w:val="26"/>
+          <w:lang w:val="hu-HU"/>
+        </w:rPr>
+        <w:t>Adatbázis seeding megoldva paranccsal.</w:t>
       </w:r>
       <w:r>
         <w:rPr>
@@ -4737,7 +3475,6 @@
         </w:rPr>
         <w:t xml:space="preserve">API endpontok befejezve backend 95%-ban kész, szükséges: új API összehangolása frontenddel. Frontend átalakítása – </w:t>
       </w:r>
-      <w:proofErr w:type="spellStart"/>
       <w:r>
         <w:rPr>
           <w:rFonts w:ascii="Times New Roman" w:hAnsi="Times New Roman" w:cs="Times New Roman"/>
@@ -4747,7 +3484,24 @@
         </w:rPr>
         <w:t>xlsx</w:t>
       </w:r>
-      <w:proofErr w:type="spellEnd"/>
+      <w:r>
+        <w:rPr>
+          <w:rFonts w:ascii="Times New Roman" w:hAnsi="Times New Roman" w:cs="Times New Roman"/>
+          <w:sz w:val="26"/>
+          <w:szCs w:val="26"/>
+          <w:lang w:val="hu-HU"/>
+        </w:rPr>
+        <w:t xml:space="preserve"> package sérülékenység miatt eltávolítva</w:t>
+      </w:r>
+      <w:r>
+        <w:rPr>
+          <w:rFonts w:ascii="Times New Roman" w:hAnsi="Times New Roman" w:cs="Times New Roman"/>
+          <w:sz w:val="26"/>
+          <w:szCs w:val="26"/>
+          <w:lang w:val="hu-HU"/>
+        </w:rPr>
+        <w:t>.</w:t>
+      </w:r>
       <w:r>
         <w:rPr>
           <w:rFonts w:ascii="Times New Roman" w:hAnsi="Times New Roman" w:cs="Times New Roman"/>
@@ -4757,34 +3511,143 @@
         </w:rPr>
         <w:t xml:space="preserve"> </w:t>
       </w:r>
-      <w:proofErr w:type="spellStart"/>
-      <w:r>
-        <w:rPr>
-          <w:rFonts w:ascii="Times New Roman" w:hAnsi="Times New Roman" w:cs="Times New Roman"/>
-          <w:sz w:val="26"/>
-          <w:szCs w:val="26"/>
-          <w:lang w:val="hu-HU"/>
-        </w:rPr>
-        <w:t>package</w:t>
-      </w:r>
-      <w:proofErr w:type="spellEnd"/>
-      <w:r>
-        <w:rPr>
-          <w:rFonts w:ascii="Times New Roman" w:hAnsi="Times New Roman" w:cs="Times New Roman"/>
-          <w:sz w:val="26"/>
-          <w:szCs w:val="26"/>
-          <w:lang w:val="hu-HU"/>
-        </w:rPr>
-        <w:t xml:space="preserve"> sérülékenység miatt eltávolítva</w:t>
-      </w:r>
-      <w:r>
-        <w:rPr>
-          <w:rFonts w:ascii="Times New Roman" w:hAnsi="Times New Roman" w:cs="Times New Roman"/>
-          <w:sz w:val="26"/>
-          <w:szCs w:val="26"/>
-          <w:lang w:val="hu-HU"/>
-        </w:rPr>
-        <w:t>.</w:t>
+      <w:r>
+        <w:rPr>
+          <w:rFonts w:ascii="Times New Roman" w:hAnsi="Times New Roman" w:cs="Times New Roman"/>
+          <w:b/>
+          <w:bCs/>
+          <w:sz w:val="26"/>
+          <w:szCs w:val="26"/>
+          <w:lang w:val="hu-HU"/>
+        </w:rPr>
+        <w:t>Frontend</w:t>
+      </w:r>
+      <w:r>
+        <w:rPr>
+          <w:rFonts w:ascii="Times New Roman" w:hAnsi="Times New Roman" w:cs="Times New Roman"/>
+          <w:b/>
+          <w:bCs/>
+          <w:sz w:val="26"/>
+          <w:szCs w:val="26"/>
+          <w:lang w:val="hu-HU"/>
+        </w:rPr>
+        <w:t xml:space="preserve"> environment: React -&gt; Vite.</w:t>
+      </w:r>
+    </w:p>
+    <w:p>
+      <w:pPr>
+        <w:rPr>
+          <w:rFonts w:ascii="Times New Roman" w:hAnsi="Times New Roman" w:cs="Times New Roman"/>
+          <w:sz w:val="26"/>
+          <w:szCs w:val="26"/>
+          <w:lang w:val="hu-HU"/>
+        </w:rPr>
+      </w:pPr>
+      <w:r>
+        <w:rPr>
+          <w:rFonts w:ascii="Times New Roman" w:hAnsi="Times New Roman" w:cs="Times New Roman"/>
+          <w:b/>
+          <w:bCs/>
+          <w:sz w:val="26"/>
+          <w:szCs w:val="26"/>
+          <w:lang w:val="hu-HU"/>
+        </w:rPr>
+        <w:lastRenderedPageBreak/>
+        <w:t>2024.07.2</w:t>
+      </w:r>
+      <w:r>
+        <w:rPr>
+          <w:rFonts w:ascii="Times New Roman" w:hAnsi="Times New Roman" w:cs="Times New Roman"/>
+          <w:b/>
+          <w:bCs/>
+          <w:sz w:val="26"/>
+          <w:szCs w:val="26"/>
+          <w:lang w:val="hu-HU"/>
+        </w:rPr>
+        <w:t>3.</w:t>
+      </w:r>
+      <w:r>
+        <w:rPr>
+          <w:rFonts w:ascii="Times New Roman" w:hAnsi="Times New Roman" w:cs="Times New Roman"/>
+          <w:b/>
+          <w:bCs/>
+          <w:sz w:val="26"/>
+          <w:szCs w:val="26"/>
+          <w:lang w:val="hu-HU"/>
+        </w:rPr>
+        <w:br/>
+      </w:r>
+      <w:r>
+        <w:rPr>
+          <w:rFonts w:ascii="Times New Roman" w:hAnsi="Times New Roman" w:cs="Times New Roman"/>
+          <w:sz w:val="26"/>
+          <w:szCs w:val="26"/>
+          <w:lang w:val="hu-HU"/>
+        </w:rPr>
+        <w:t xml:space="preserve">Backend refaktorálások, összekötés a </w:t>
+      </w:r>
+      <w:r>
+        <w:rPr>
+          <w:rFonts w:ascii="Times New Roman" w:hAnsi="Times New Roman" w:cs="Times New Roman"/>
+          <w:sz w:val="26"/>
+          <w:szCs w:val="26"/>
+          <w:lang w:val="hu-HU"/>
+        </w:rPr>
+        <w:t>fronteddel</w:t>
+      </w:r>
+      <w:r>
+        <w:rPr>
+          <w:rFonts w:ascii="Times New Roman" w:hAnsi="Times New Roman" w:cs="Times New Roman"/>
+          <w:sz w:val="26"/>
+          <w:szCs w:val="26"/>
+          <w:lang w:val="hu-HU"/>
+        </w:rPr>
+        <w:t xml:space="preserve">, </w:t>
+      </w:r>
+      <w:r>
+        <w:rPr>
+          <w:rFonts w:ascii="Times New Roman" w:hAnsi="Times New Roman" w:cs="Times New Roman"/>
+          <w:sz w:val="26"/>
+          <w:szCs w:val="26"/>
+          <w:lang w:val="hu-HU"/>
+        </w:rPr>
+        <w:t>designing</w:t>
+      </w:r>
+      <w:r>
+        <w:rPr>
+          <w:rFonts w:ascii="Times New Roman" w:hAnsi="Times New Roman" w:cs="Times New Roman"/>
+          <w:sz w:val="26"/>
+          <w:szCs w:val="26"/>
+          <w:lang w:val="hu-HU"/>
+        </w:rPr>
+        <w:t xml:space="preserve"> illetve Formik package telepítése</w:t>
+      </w:r>
+      <w:r>
+        <w:rPr>
+          <w:rFonts w:ascii="Times New Roman" w:hAnsi="Times New Roman" w:cs="Times New Roman"/>
+          <w:sz w:val="26"/>
+          <w:szCs w:val="26"/>
+          <w:lang w:val="hu-HU"/>
+        </w:rPr>
+        <w:t xml:space="preserve"> és beépítés megkezdése</w:t>
+      </w:r>
+      <w:r>
+        <w:rPr>
+          <w:rFonts w:ascii="Times New Roman" w:hAnsi="Times New Roman" w:cs="Times New Roman"/>
+          <w:sz w:val="26"/>
+          <w:szCs w:val="26"/>
+          <w:lang w:val="hu-HU"/>
+        </w:rPr>
+        <w:t>, a</w:t>
+      </w:r>
+      <w:r>
+        <w:rPr>
+          <w:rFonts w:ascii="Times New Roman" w:hAnsi="Times New Roman" w:cs="Times New Roman"/>
+          <w:sz w:val="26"/>
+          <w:szCs w:val="26"/>
+          <w:lang w:val="hu-HU"/>
+        </w:rPr>
+        <w:t>z</w:t>
       </w:r>
       <w:r>
         <w:rPr>
@@ -4798,97 +3661,87 @@
       <w:r>
         <w:rPr>
           <w:rFonts w:ascii="Times New Roman" w:hAnsi="Times New Roman" w:cs="Times New Roman"/>
-          <w:b/>
-          <w:bCs/>
-          <w:sz w:val="26"/>
-          <w:szCs w:val="26"/>
-          <w:lang w:val="hu-HU"/>
-        </w:rPr>
-        <w:t>Frontend</w:t>
-      </w:r>
-      <w:r>
-        <w:rPr>
-          <w:rFonts w:ascii="Times New Roman" w:hAnsi="Times New Roman" w:cs="Times New Roman"/>
-          <w:b/>
-          <w:bCs/>
-          <w:sz w:val="26"/>
-          <w:szCs w:val="26"/>
-          <w:lang w:val="hu-HU"/>
-        </w:rPr>
-        <w:t xml:space="preserve"> </w:t>
-      </w:r>
-      <w:proofErr w:type="spellStart"/>
-      <w:r>
-        <w:rPr>
-          <w:rFonts w:ascii="Times New Roman" w:hAnsi="Times New Roman" w:cs="Times New Roman"/>
-          <w:b/>
-          <w:bCs/>
-          <w:sz w:val="26"/>
-          <w:szCs w:val="26"/>
-          <w:lang w:val="hu-HU"/>
-        </w:rPr>
-        <w:t>environment</w:t>
-      </w:r>
-      <w:proofErr w:type="spellEnd"/>
-      <w:r>
-        <w:rPr>
-          <w:rFonts w:ascii="Times New Roman" w:hAnsi="Times New Roman" w:cs="Times New Roman"/>
-          <w:b/>
-          <w:bCs/>
-          <w:sz w:val="26"/>
-          <w:szCs w:val="26"/>
-          <w:lang w:val="hu-HU"/>
-        </w:rPr>
-        <w:t xml:space="preserve">: </w:t>
-      </w:r>
-      <w:proofErr w:type="spellStart"/>
-      <w:r>
-        <w:rPr>
-          <w:rFonts w:ascii="Times New Roman" w:hAnsi="Times New Roman" w:cs="Times New Roman"/>
-          <w:b/>
-          <w:bCs/>
-          <w:sz w:val="26"/>
-          <w:szCs w:val="26"/>
-          <w:lang w:val="hu-HU"/>
-        </w:rPr>
-        <w:t>React</w:t>
-      </w:r>
-      <w:proofErr w:type="spellEnd"/>
-      <w:r>
-        <w:rPr>
-          <w:rFonts w:ascii="Times New Roman" w:hAnsi="Times New Roman" w:cs="Times New Roman"/>
-          <w:b/>
-          <w:bCs/>
-          <w:sz w:val="26"/>
-          <w:szCs w:val="26"/>
-          <w:lang w:val="hu-HU"/>
-        </w:rPr>
-        <w:t xml:space="preserve"> -&gt; </w:t>
-      </w:r>
-      <w:proofErr w:type="spellStart"/>
-      <w:r>
-        <w:rPr>
-          <w:rFonts w:ascii="Times New Roman" w:hAnsi="Times New Roman" w:cs="Times New Roman"/>
-          <w:b/>
-          <w:bCs/>
-          <w:sz w:val="26"/>
-          <w:szCs w:val="26"/>
-          <w:lang w:val="hu-HU"/>
-        </w:rPr>
-        <w:t>Vite</w:t>
-      </w:r>
-      <w:proofErr w:type="spellEnd"/>
-      <w:r>
-        <w:rPr>
-          <w:rFonts w:ascii="Times New Roman" w:hAnsi="Times New Roman" w:cs="Times New Roman"/>
-          <w:b/>
-          <w:bCs/>
-          <w:sz w:val="26"/>
-          <w:szCs w:val="26"/>
-          <w:lang w:val="hu-HU"/>
-        </w:rPr>
-        <w:t>.</w:t>
-      </w:r>
+          <w:sz w:val="26"/>
+          <w:szCs w:val="26"/>
+          <w:lang w:val="hu-HU"/>
+        </w:rPr>
+        <w:t>egyszerűbb</w:t>
+      </w:r>
+      <w:r>
+        <w:rPr>
+          <w:rFonts w:ascii="Times New Roman" w:hAnsi="Times New Roman" w:cs="Times New Roman"/>
+          <w:sz w:val="26"/>
+          <w:szCs w:val="26"/>
+          <w:lang w:val="hu-HU"/>
+        </w:rPr>
+        <w:t xml:space="preserve"> frontend validáció érdekében.</w:t>
+      </w:r>
+    </w:p>
+    <w:p>
+      <w:pPr>
+        <w:rPr>
+          <w:rFonts w:ascii="Times New Roman" w:hAnsi="Times New Roman" w:cs="Times New Roman"/>
+          <w:b/>
+          <w:bCs/>
+          <w:sz w:val="26"/>
+          <w:szCs w:val="26"/>
+          <w:lang w:val="hu-HU"/>
+        </w:rPr>
+      </w:pPr>
+      <w:r>
+        <w:rPr>
+          <w:rFonts w:ascii="Times New Roman" w:hAnsi="Times New Roman" w:cs="Times New Roman"/>
+          <w:b/>
+          <w:bCs/>
+          <w:sz w:val="26"/>
+          <w:szCs w:val="26"/>
+          <w:lang w:val="hu-HU"/>
+        </w:rPr>
+        <w:t>2024.07.2</w:t>
+      </w:r>
+      <w:r>
+        <w:rPr>
+          <w:rFonts w:ascii="Times New Roman" w:hAnsi="Times New Roman" w:cs="Times New Roman"/>
+          <w:b/>
+          <w:bCs/>
+          <w:sz w:val="26"/>
+          <w:szCs w:val="26"/>
+          <w:lang w:val="hu-HU"/>
+        </w:rPr>
+        <w:t>4.</w:t>
+      </w:r>
+      <w:r>
+        <w:rPr>
+          <w:rFonts w:ascii="Times New Roman" w:hAnsi="Times New Roman" w:cs="Times New Roman"/>
+          <w:b/>
+          <w:bCs/>
+          <w:sz w:val="26"/>
+          <w:szCs w:val="26"/>
+          <w:lang w:val="hu-HU"/>
+        </w:rPr>
+        <w:br/>
+      </w:r>
+      <w:r>
+        <w:rPr>
+          <w:rFonts w:ascii="Times New Roman" w:hAnsi="Times New Roman" w:cs="Times New Roman"/>
+          <w:sz w:val="26"/>
+          <w:szCs w:val="26"/>
+          <w:lang w:val="hu-HU"/>
+        </w:rPr>
+        <w:t>Backend munkák, hibajavítások, validáció modernizálása. Backend validáció konfigurálva, mint middleware.</w:t>
+      </w:r>
+    </w:p>
+    <w:p>
+      <w:pPr>
+        <w:rPr>
+          <w:rFonts w:ascii="Times New Roman" w:hAnsi="Times New Roman" w:cs="Times New Roman"/>
+          <w:b/>
+          <w:bCs/>
+          <w:sz w:val="26"/>
+          <w:szCs w:val="26"/>
+          <w:lang w:val="hu-HU"/>
+        </w:rPr>
+      </w:pPr>
     </w:p>
     <w:sectPr>
       <w:footerReference w:type="default" r:id="rId8"/>

</xml_diff>

<commit_message>
frontend improvements (routing, refactoring, fixing)
</commit_message>
<xml_diff>
--- a/vizsgaremek_palyakovetes/Projektnapló.docx
+++ b/vizsgaremek_palyakovetes/Projektnapló.docx
@@ -3531,7 +3531,29 @@
           <w:szCs w:val="26"/>
           <w:lang w:val="hu-HU"/>
         </w:rPr>
-        <w:t xml:space="preserve"> environment: React -&gt; Vite.</w:t>
+        <w:t xml:space="preserve"> environment: React -&gt;</w:t>
+      </w:r>
+      <w:r>
+        <w:rPr>
+          <w:rFonts w:ascii="Times New Roman" w:hAnsi="Times New Roman" w:cs="Times New Roman"/>
+          <w:b/>
+          <w:bCs/>
+          <w:sz w:val="26"/>
+          <w:szCs w:val="26"/>
+          <w:lang w:val="hu-HU"/>
+        </w:rPr>
+        <w:t xml:space="preserve"> React Vite</w:t>
+      </w:r>
+      <w:r>
+        <w:rPr>
+          <w:rFonts w:ascii="Times New Roman" w:hAnsi="Times New Roman" w:cs="Times New Roman"/>
+          <w:b/>
+          <w:bCs/>
+          <w:sz w:val="26"/>
+          <w:szCs w:val="26"/>
+          <w:lang w:val="hu-HU"/>
+        </w:rPr>
+        <w:t>.</w:t>
       </w:r>
     </w:p>
     <w:p>
@@ -3756,6 +3778,123 @@
           <w:lang w:val="hu-HU"/>
         </w:rPr>
         <w:t>, mint middleware.</w:t>
+      </w:r>
+    </w:p>
+    <w:p>
+      <w:pPr>
+        <w:rPr>
+          <w:rFonts w:ascii="Times New Roman" w:hAnsi="Times New Roman" w:cs="Times New Roman"/>
+          <w:b/>
+          <w:bCs/>
+          <w:sz w:val="26"/>
+          <w:szCs w:val="26"/>
+          <w:lang w:val="hu-HU"/>
+        </w:rPr>
+      </w:pPr>
+      <w:r>
+        <w:rPr>
+          <w:rFonts w:ascii="Times New Roman" w:hAnsi="Times New Roman" w:cs="Times New Roman"/>
+          <w:b/>
+          <w:bCs/>
+          <w:sz w:val="26"/>
+          <w:szCs w:val="26"/>
+          <w:lang w:val="hu-HU"/>
+        </w:rPr>
+        <w:t>2024.0</w:t>
+      </w:r>
+      <w:r>
+        <w:rPr>
+          <w:rFonts w:ascii="Times New Roman" w:hAnsi="Times New Roman" w:cs="Times New Roman"/>
+          <w:b/>
+          <w:bCs/>
+          <w:sz w:val="26"/>
+          <w:szCs w:val="26"/>
+          <w:lang w:val="hu-HU"/>
+        </w:rPr>
+        <w:t>8.01.</w:t>
+      </w:r>
+      <w:r>
+        <w:rPr>
+          <w:rFonts w:ascii="Times New Roman" w:hAnsi="Times New Roman" w:cs="Times New Roman"/>
+          <w:b/>
+          <w:bCs/>
+          <w:sz w:val="26"/>
+          <w:szCs w:val="26"/>
+          <w:lang w:val="hu-HU"/>
+        </w:rPr>
+        <w:br/>
+      </w:r>
+      <w:r>
+        <w:rPr>
+          <w:rFonts w:ascii="Times New Roman" w:hAnsi="Times New Roman" w:cs="Times New Roman"/>
+          <w:sz w:val="26"/>
+          <w:szCs w:val="26"/>
+          <w:lang w:val="hu-HU"/>
+        </w:rPr>
+        <w:t>Frontend routing átalakítása</w:t>
+      </w:r>
+      <w:r>
+        <w:rPr>
+          <w:rFonts w:ascii="Times New Roman" w:hAnsi="Times New Roman" w:cs="Times New Roman"/>
+          <w:sz w:val="26"/>
+          <w:szCs w:val="26"/>
+          <w:lang w:val="hu-HU"/>
+        </w:rPr>
+        <w:t xml:space="preserve"> és finomítása</w:t>
+      </w:r>
+      <w:r>
+        <w:rPr>
+          <w:rFonts w:ascii="Times New Roman" w:hAnsi="Times New Roman" w:cs="Times New Roman"/>
+          <w:sz w:val="26"/>
+          <w:szCs w:val="26"/>
+          <w:lang w:val="hu-HU"/>
+        </w:rPr>
+        <w:t xml:space="preserve"> (URL</w:t>
+      </w:r>
+      <w:r>
+        <w:rPr>
+          <w:rFonts w:ascii="Times New Roman" w:hAnsi="Times New Roman" w:cs="Times New Roman"/>
+          <w:sz w:val="26"/>
+          <w:szCs w:val="26"/>
+          <w:lang w:val="hu-HU"/>
+        </w:rPr>
+        <w:t>)</w:t>
+      </w:r>
+      <w:r>
+        <w:rPr>
+          <w:rFonts w:ascii="Times New Roman" w:hAnsi="Times New Roman" w:cs="Times New Roman"/>
+          <w:sz w:val="26"/>
+          <w:szCs w:val="26"/>
+          <w:lang w:val="hu-HU"/>
+        </w:rPr>
+        <w:t>.</w:t>
+      </w:r>
+      <w:r>
+        <w:rPr>
+          <w:rFonts w:ascii="Times New Roman" w:hAnsi="Times New Roman" w:cs="Times New Roman"/>
+          <w:sz w:val="26"/>
+          <w:szCs w:val="26"/>
+          <w:lang w:val="hu-HU"/>
+        </w:rPr>
+        <w:t xml:space="preserve"> További hibajavítások, optimalizálások.</w:t>
+      </w:r>
+      <w:r>
+        <w:rPr>
+          <w:rFonts w:ascii="Times New Roman" w:hAnsi="Times New Roman" w:cs="Times New Roman"/>
+          <w:sz w:val="26"/>
+          <w:szCs w:val="26"/>
+          <w:lang w:val="hu-HU"/>
+        </w:rPr>
+        <w:t xml:space="preserve"> Adatbázis optimalizáció validációnak megfelelően</w:t>
+      </w:r>
+      <w:r>
+        <w:rPr>
+          <w:rFonts w:ascii="Times New Roman" w:hAnsi="Times New Roman" w:cs="Times New Roman"/>
+          <w:sz w:val="26"/>
+          <w:szCs w:val="26"/>
+          <w:lang w:val="hu-HU"/>
+        </w:rPr>
+        <w:t>.</w:t>
       </w:r>
     </w:p>
     <w:p>

</xml_diff>